<commit_message>
todos los pdfs hardcodeados
</commit_message>
<xml_diff>
--- a/templates/template creditor answer for single defendant.docx
+++ b/templates/template creditor answer for single defendant.docx
@@ -1,6 +1,6 @@
 
 <file path=word/document.xml><?xml version="1.0" encoding="utf-8"?>
-<w:document xmlns:wpc="http://schemas.microsoft.com/office/word/2010/wordprocessingCanvas" xmlns:mc="http://schemas.openxmlformats.org/markup-compatibility/2006" xmlns:o="urn:schemas-microsoft-com:office:office" xmlns:r="http://schemas.openxmlformats.org/officeDocument/2006/relationships" xmlns:m="http://schemas.openxmlformats.org/officeDocument/2006/math" xmlns:v="urn:schemas-microsoft-com:vml" xmlns:wp14="http://schemas.microsoft.com/office/word/2010/wordprocessingDrawing" xmlns:wp="http://schemas.openxmlformats.org/drawingml/2006/wordprocessingDrawing" xmlns:w10="urn:schemas-microsoft-com:office:word" xmlns:w="http://schemas.openxmlformats.org/wordprocessingml/2006/main" xmlns:w14="http://schemas.microsoft.com/office/word/2010/wordml" xmlns:wpg="http://schemas.microsoft.com/office/word/2010/wordprocessingGroup" xmlns:wpi="http://schemas.microsoft.com/office/word/2010/wordprocessingInk" xmlns:wne="http://schemas.microsoft.com/office/word/2006/wordml" xmlns:wps="http://schemas.microsoft.com/office/word/2010/wordprocessingShape" mc:Ignorable="w14 wp14">
+<w:document xmlns:wpc="http://schemas.microsoft.com/office/word/2010/wordprocessingCanvas" xmlns:cx="http://schemas.microsoft.com/office/drawing/2014/chartex" xmlns:cx1="http://schemas.microsoft.com/office/drawing/2015/9/8/chartex" xmlns:cx2="http://schemas.microsoft.com/office/drawing/2015/10/21/chartex" xmlns:cx3="http://schemas.microsoft.com/office/drawing/2016/5/9/chartex" xmlns:cx4="http://schemas.microsoft.com/office/drawing/2016/5/10/chartex" xmlns:cx5="http://schemas.microsoft.com/office/drawing/2016/5/11/chartex" xmlns:cx6="http://schemas.microsoft.com/office/drawing/2016/5/12/chartex" xmlns:cx7="http://schemas.microsoft.com/office/drawing/2016/5/13/chartex" xmlns:cx8="http://schemas.microsoft.com/office/drawing/2016/5/14/chartex" xmlns:mc="http://schemas.openxmlformats.org/markup-compatibility/2006" xmlns:aink="http://schemas.microsoft.com/office/drawing/2016/ink" xmlns:am3d="http://schemas.microsoft.com/office/drawing/2017/model3d" xmlns:o="urn:schemas-microsoft-com:office:office" xmlns:oel="http://schemas.microsoft.com/office/2019/extlst" xmlns:r="http://schemas.openxmlformats.org/officeDocument/2006/relationships" xmlns:m="http://schemas.openxmlformats.org/officeDocument/2006/math" xmlns:v="urn:schemas-microsoft-com:vml" xmlns:wp14="http://schemas.microsoft.com/office/word/2010/wordprocessingDrawing" xmlns:wp="http://schemas.openxmlformats.org/drawingml/2006/wordprocessingDrawing" xmlns:w10="urn:schemas-microsoft-com:office:word" xmlns:w="http://schemas.openxmlformats.org/wordprocessingml/2006/main" xmlns:w14="http://schemas.microsoft.com/office/word/2010/wordml" xmlns:w15="http://schemas.microsoft.com/office/word/2012/wordml" xmlns:w16cex="http://schemas.microsoft.com/office/word/2018/wordml/cex" xmlns:w16cid="http://schemas.microsoft.com/office/word/2016/wordml/cid" xmlns:w16="http://schemas.microsoft.com/office/word/2018/wordml" xmlns:w16sdtdh="http://schemas.microsoft.com/office/word/2020/wordml/sdtdatahash" xmlns:w16se="http://schemas.microsoft.com/office/word/2015/wordml/symex" xmlns:wpg="http://schemas.microsoft.com/office/word/2010/wordprocessingGroup" xmlns:wpi="http://schemas.microsoft.com/office/word/2010/wordprocessingInk" xmlns:wne="http://schemas.microsoft.com/office/word/2006/wordml" xmlns:wps="http://schemas.microsoft.com/office/word/2010/wordprocessingShape" mc:Ignorable="w14 w15 w16se w16cid w16 w16cex w16sdtdh wp14">
   <w:body>
     <w:p>
       <w:pPr>
@@ -19,7 +19,7 @@
           <w:szCs w:val="24"/>
           <w:u w:val="single"/>
         </w:rPr>
-        <w:t>#FNAME# #LNAME#</w:t>
+        <w:t xml:space="preserve"> </w:t>
       </w:r>
     </w:p>
     <w:p>
@@ -39,7 +39,7 @@
           <w:szCs w:val="24"/>
           <w:u w:val="single"/>
         </w:rPr>
-        <w:t>#STREET#</w:t>
+        <w:t xml:space="preserve"> </w:t>
       </w:r>
     </w:p>
     <w:p>
@@ -59,7 +59,7 @@
           <w:szCs w:val="24"/>
           <w:u w:val="single"/>
         </w:rPr>
-        <w:t>#CITY#, #STATE# #ZIPCODE#</w:t>
+        <w:t xml:space="preserve"> </w:t>
       </w:r>
     </w:p>
     <w:p>
@@ -79,7 +79,7 @@
           <w:szCs w:val="24"/>
           <w:u w:val="single"/>
         </w:rPr>
-        <w:t>#PHONE#</w:t>
+        <w:t xml:space="preserve"> </w:t>
       </w:r>
     </w:p>
     <w:p>
@@ -99,7 +99,7 @@
           <w:szCs w:val="24"/>
           <w:u w:val="single"/>
         </w:rPr>
-        <w:t>#EMAIL#</w:t>
+        <w:t xml:space="preserve"> </w:t>
       </w:r>
     </w:p>
     <w:p>
@@ -231,11 +231,47 @@
       <w:r>
         <w:rPr>
           <w:rFonts w:ascii="Times New Roman" w:hAnsi="Times New Roman"/>
+          <w:bCs/>
+          <w:sz w:val="24"/>
+          <w:szCs w:val="24"/>
+        </w:rPr>
+        <w:t xml:space="preserve"> </w:t>
+      </w:r>
+      <w:r>
+        <w:rPr>
+          <w:rFonts w:ascii="Times New Roman" w:hAnsi="Times New Roman"/>
+          <w:bCs/>
+          <w:sz w:val="24"/>
+          <w:szCs w:val="24"/>
+        </w:rPr>
+        <w:tab/>
+      </w:r>
+      <w:r>
+        <w:rPr>
+          <w:rFonts w:ascii="Times New Roman" w:hAnsi="Times New Roman"/>
+          <w:bCs/>
+          <w:sz w:val="24"/>
+          <w:szCs w:val="24"/>
+        </w:rPr>
+        <w:tab/>
+      </w:r>
+      <w:r>
+        <w:rPr>
+          <w:rFonts w:ascii="Times New Roman" w:hAnsi="Times New Roman"/>
           <w:sz w:val="24"/>
           <w:szCs w:val="24"/>
           <w:u w:val="single"/>
         </w:rPr>
-        <w:t xml:space="preserve"> #COUNTY#</w:t>
+        <w:t xml:space="preserve"> </w:t>
+      </w:r>
+      <w:r>
+        <w:rPr>
+          <w:rFonts w:ascii="Times New Roman" w:hAnsi="Times New Roman"/>
+          <w:sz w:val="24"/>
+          <w:szCs w:val="24"/>
+          <w:u w:val="single"/>
+        </w:rPr>
+        <w:t xml:space="preserve">            </w:t>
       </w:r>
     </w:p>
     <w:p>
@@ -377,14 +413,6 @@
                 <w:szCs w:val="24"/>
               </w:rPr>
               <w:t xml:space="preserve"> </w:t>
-            </w:r>
-            <w:r>
-              <w:rPr>
-                <w:rFonts w:ascii="Times New Roman" w:hAnsi="Times New Roman"/>
-                <w:sz w:val="24"/>
-                <w:szCs w:val="24"/>
-              </w:rPr>
-              <w:t>#PLAINTIFF#</w:t>
             </w:r>
           </w:p>
           <w:p>
@@ -458,7 +486,7 @@
                 <w:sz w:val="24"/>
                 <w:szCs w:val="24"/>
               </w:rPr>
-              <w:t>#FNAME# #LNAME#,</w:t>
+              <w:t xml:space="preserve"> </w:t>
             </w:r>
           </w:p>
           <w:p>
@@ -984,15 +1012,6 @@
                 <w:rFonts w:ascii="Times New Roman" w:hAnsi="Times New Roman"/>
                 <w:sz w:val="24"/>
                 <w:szCs w:val="24"/>
-                <w:u w:val="single"/>
-              </w:rPr>
-              <w:t>#CASE#</w:t>
-            </w:r>
-            <w:r>
-              <w:rPr>
-                <w:rFonts w:ascii="Times New Roman" w:hAnsi="Times New Roman"/>
-                <w:sz w:val="24"/>
-                <w:szCs w:val="24"/>
               </w:rPr>
               <w:t>_____</w:t>
             </w:r>
@@ -1285,9 +1304,8 @@
           <w:rFonts w:ascii="Times New Roman" w:hAnsi="Times New Roman"/>
           <w:sz w:val="24"/>
           <w:szCs w:val="24"/>
-          <w:u w:val="single"/>
-        </w:rPr>
-        <w:t>#FNAME# #LNAME#</w:t>
+        </w:rPr>
+        <w:t xml:space="preserve"> </w:t>
       </w:r>
       <w:r>
         <w:rPr>
@@ -1325,18 +1343,8 @@
           <w:sz w:val="24"/>
           <w:szCs w:val="24"/>
         </w:rPr>
-        <w:t>(</w:t>
-      </w:r>
-      <w:proofErr w:type="gramStart"/>
-      <w:r>
-        <w:rPr>
-          <w:rFonts w:ascii="Times New Roman" w:hAnsi="Times New Roman"/>
-          <w:sz w:val="24"/>
-          <w:szCs w:val="24"/>
-        </w:rPr>
-        <w:t>hereinafter</w:t>
-      </w:r>
-      <w:proofErr w:type="gramEnd"/>
+        <w:t>(hereinafter</w:t>
+      </w:r>
       <w:r>
         <w:rPr>
           <w:rFonts w:ascii="Times New Roman" w:hAnsi="Times New Roman"/>
@@ -2762,25 +2770,7 @@
           <w:sz w:val="24"/>
           <w:szCs w:val="24"/>
         </w:rPr>
-        <w:t xml:space="preserve"> because the Defendant was not in contract with the </w:t>
-      </w:r>
-      <w:proofErr w:type="gramStart"/>
-      <w:r>
-        <w:rPr>
-          <w:rFonts w:ascii="Times New Roman" w:hAnsi="Times New Roman"/>
-          <w:sz w:val="24"/>
-          <w:szCs w:val="24"/>
-        </w:rPr>
-        <w:t>Plaintiff,</w:t>
-      </w:r>
-      <w:proofErr w:type="gramEnd"/>
-      <w:r>
-        <w:rPr>
-          <w:rFonts w:ascii="Times New Roman" w:hAnsi="Times New Roman"/>
-          <w:sz w:val="24"/>
-          <w:szCs w:val="24"/>
-        </w:rPr>
-        <w:t xml:space="preserve"> Plaintiff was in contract with Defendant’s company. </w:t>
+        <w:t xml:space="preserve"> because the Defendant was not in contract with the Plaintiff, Plaintiff was in contract with Defendant’s company. </w:t>
       </w:r>
       <w:r>
         <w:rPr>
@@ -3474,25 +3464,7 @@
           <w:sz w:val="24"/>
           <w:szCs w:val="24"/>
         </w:rPr>
-        <w:t xml:space="preserve"> suffered any damages </w:t>
-      </w:r>
-      <w:proofErr w:type="gramStart"/>
-      <w:r>
-        <w:rPr>
-          <w:rFonts w:ascii="Times New Roman" w:hAnsi="Times New Roman"/>
-          <w:sz w:val="24"/>
-          <w:szCs w:val="24"/>
-        </w:rPr>
-        <w:t>alleged,</w:t>
-      </w:r>
-      <w:proofErr w:type="gramEnd"/>
-      <w:r>
-        <w:rPr>
-          <w:rFonts w:ascii="Times New Roman" w:hAnsi="Times New Roman"/>
-          <w:sz w:val="24"/>
-          <w:szCs w:val="24"/>
-        </w:rPr>
-        <w:t xml:space="preserve"> such damag</w:t>
+        <w:t xml:space="preserve"> suffered any damages alleged, such damag</w:t>
       </w:r>
       <w:r>
         <w:rPr>
@@ -4078,7 +4050,6 @@
         <w:tab/>
         <w:t xml:space="preserve">FOR AND AS </w:t>
       </w:r>
-      <w:proofErr w:type="gramStart"/>
       <w:r>
         <w:rPr>
           <w:rFonts w:ascii="Times New Roman" w:hAnsi="Times New Roman"/>
@@ -4087,7 +4058,6 @@
         </w:rPr>
         <w:t>an</w:t>
       </w:r>
-      <w:proofErr w:type="gramEnd"/>
       <w:r>
         <w:rPr>
           <w:rFonts w:ascii="Times New Roman" w:hAnsi="Times New Roman"/>
@@ -4299,33 +4269,15 @@
           <w:sz w:val="24"/>
           <w:szCs w:val="24"/>
         </w:rPr>
-        <w:t xml:space="preserve">that prior to the commencement of this </w:t>
-      </w:r>
-      <w:proofErr w:type="gramStart"/>
-      <w:r>
-        <w:rPr>
-          <w:rFonts w:ascii="Times New Roman" w:hAnsi="Times New Roman"/>
-          <w:sz w:val="24"/>
-          <w:szCs w:val="24"/>
-        </w:rPr>
-        <w:t>ac</w:t>
-      </w:r>
-      <w:r>
-        <w:rPr>
-          <w:rFonts w:ascii="Times New Roman" w:hAnsi="Times New Roman"/>
-          <w:sz w:val="24"/>
-          <w:szCs w:val="24"/>
-        </w:rPr>
-        <w:t>tion,</w:t>
-      </w:r>
-      <w:proofErr w:type="gramEnd"/>
-      <w:r>
-        <w:rPr>
-          <w:rFonts w:ascii="Times New Roman" w:hAnsi="Times New Roman"/>
-          <w:sz w:val="24"/>
-          <w:szCs w:val="24"/>
-        </w:rPr>
-        <w:t xml:space="preserve"> Defendant</w:t>
+        <w:t>that prior to the commencement of this ac</w:t>
+      </w:r>
+      <w:r>
+        <w:rPr>
+          <w:rFonts w:ascii="Times New Roman" w:hAnsi="Times New Roman"/>
+          <w:sz w:val="24"/>
+          <w:szCs w:val="24"/>
+        </w:rPr>
+        <w:t>tion, Defendant</w:t>
       </w:r>
       <w:r>
         <w:rPr>
@@ -4352,23 +4304,13 @@
         <w:t xml:space="preserve"> arising out of any and all agreements. </w:t>
       </w:r>
       <w:bookmarkEnd w:id="1"/>
-      <w:proofErr w:type="gramStart"/>
-      <w:r>
-        <w:rPr>
-          <w:rFonts w:ascii="Times New Roman" w:hAnsi="Times New Roman"/>
-          <w:sz w:val="24"/>
-          <w:szCs w:val="24"/>
-        </w:rPr>
-        <w:t>Representations,</w:t>
-      </w:r>
-      <w:proofErr w:type="gramEnd"/>
-      <w:r>
-        <w:rPr>
-          <w:rFonts w:ascii="Times New Roman" w:hAnsi="Times New Roman"/>
-          <w:sz w:val="24"/>
-          <w:szCs w:val="24"/>
-        </w:rPr>
-        <w:t xml:space="preserve"> or contracts made by or on behalf of these answering defendants and this action is therefore barred by the provisions of California Civil Code Section 1473.</w:t>
+      <w:r>
+        <w:rPr>
+          <w:rFonts w:ascii="Times New Roman" w:hAnsi="Times New Roman"/>
+          <w:sz w:val="24"/>
+          <w:szCs w:val="24"/>
+        </w:rPr>
+        <w:t>Representations, or contracts made by or on behalf of these answering defendants and this action is therefore barred by the provisions of California Civil Code Section 1473.</w:t>
       </w:r>
     </w:p>
     <w:p>
@@ -4454,27 +4396,7 @@
           <w:sz w:val="24"/>
           <w:szCs w:val="24"/>
         </w:rPr>
-        <w:t xml:space="preserve">(Lack of </w:t>
-      </w:r>
-      <w:proofErr w:type="spellStart"/>
-      <w:r>
-        <w:rPr>
-          <w:rFonts w:ascii="Times New Roman" w:hAnsi="Times New Roman"/>
-          <w:b/>
-          <w:sz w:val="24"/>
-          <w:szCs w:val="24"/>
-        </w:rPr>
-        <w:t>Privity</w:t>
-      </w:r>
-      <w:proofErr w:type="spellEnd"/>
-      <w:r>
-        <w:rPr>
-          <w:rFonts w:ascii="Times New Roman" w:hAnsi="Times New Roman"/>
-          <w:b/>
-          <w:sz w:val="24"/>
-          <w:szCs w:val="24"/>
-        </w:rPr>
-        <w:t>)</w:t>
+        <w:t>(Lack of Privity)</w:t>
       </w:r>
     </w:p>
     <w:p>
@@ -4657,20 +4579,8 @@
           <w:szCs w:val="24"/>
           <w:u w:val="single"/>
         </w:rPr>
-        <w:t xml:space="preserve"> AFFIRMATIVE </w:t>
-      </w:r>
-      <w:proofErr w:type="gramStart"/>
-      <w:r>
-        <w:rPr>
-          <w:rFonts w:ascii="Times New Roman" w:hAnsi="Times New Roman"/>
-          <w:b/>
-          <w:sz w:val="24"/>
-          <w:szCs w:val="24"/>
-          <w:u w:val="single"/>
-        </w:rPr>
-        <w:t>DEFENSE</w:t>
-      </w:r>
-      <w:proofErr w:type="gramEnd"/>
+        <w:t xml:space="preserve"> AFFIRMATIVE DEFENSE</w:t>
+      </w:r>
     </w:p>
     <w:p>
       <w:pPr>
@@ -5106,15 +5016,6 @@
         </w:rPr>
         <w:t xml:space="preserve">   </w:t>
       </w:r>
-      <w:r>
-        <w:rPr>
-          <w:rFonts w:ascii="Times New Roman" w:hAnsi="Times New Roman"/>
-          <w:bCs/>
-          <w:sz w:val="24"/>
-          <w:szCs w:val="24"/>
-        </w:rPr>
-        <w:t>#FNAME# #LNAME#</w:t>
-      </w:r>
     </w:p>
     <w:p>
       <w:pPr>
@@ -5387,7 +5288,25 @@
           <w:sz w:val="24"/>
           <w:szCs w:val="24"/>
         </w:rPr>
-        <w:t xml:space="preserve"> #COUNTY#</w:t>
+        <w:t xml:space="preserve"> </w:t>
+      </w:r>
+      <w:r>
+        <w:rPr>
+          <w:rFonts w:ascii="Calisto MT" w:hAnsi="Calisto MT"/>
+          <w:b/>
+          <w:sz w:val="24"/>
+          <w:szCs w:val="24"/>
+        </w:rPr>
+        <w:tab/>
+      </w:r>
+      <w:r>
+        <w:rPr>
+          <w:rFonts w:ascii="Calisto MT" w:hAnsi="Calisto MT"/>
+          <w:b/>
+          <w:sz w:val="24"/>
+          <w:szCs w:val="24"/>
+        </w:rPr>
+        <w:tab/>
       </w:r>
       <w:r>
         <w:rPr>
@@ -5453,7 +5372,17 @@
           <w:szCs w:val="24"/>
           <w:u w:val="single"/>
         </w:rPr>
-        <w:t xml:space="preserve"> #COUNTY#</w:t>
+        <w:t xml:space="preserve"> </w:t>
+      </w:r>
+      <w:r>
+        <w:rPr>
+          <w:rFonts w:ascii="Calisto MT" w:hAnsi="Calisto MT"/>
+          <w:b/>
+          <w:sz w:val="24"/>
+          <w:szCs w:val="24"/>
+          <w:u w:val="single"/>
+        </w:rPr>
+        <w:t xml:space="preserve">                </w:t>
       </w:r>
       <w:r>
         <w:rPr>
@@ -5720,7 +5649,7 @@
           <w:szCs w:val="24"/>
           <w:u w:val="single"/>
         </w:rPr>
-        <w:t>#CASE#</w:t>
+        <w:t xml:space="preserve">       </w:t>
       </w:r>
       <w:r>
         <w:rPr>
@@ -5794,23 +5723,13 @@
           <w:szCs w:val="24"/>
         </w:rPr>
       </w:pPr>
-      <w:proofErr w:type="gramStart"/>
       <w:r>
         <w:rPr>
           <w:rFonts w:ascii="Calisto MT" w:hAnsi="Calisto MT"/>
           <w:sz w:val="24"/>
           <w:szCs w:val="24"/>
         </w:rPr>
-        <w:t>Addressed as shown above.</w:t>
-      </w:r>
-      <w:proofErr w:type="gramEnd"/>
-      <w:r>
-        <w:rPr>
-          <w:rFonts w:ascii="Calisto MT" w:hAnsi="Calisto MT"/>
-          <w:sz w:val="24"/>
-          <w:szCs w:val="24"/>
-        </w:rPr>
-        <w:t xml:space="preserve"> I deposited the said envelope with the United States Postal</w:t>
+        <w:t>Addressed as shown above. I deposited the said envelope with the United States Postal</w:t>
       </w:r>
     </w:p>
     <w:p>
@@ -5825,23 +5744,21 @@
           <w:szCs w:val="24"/>
         </w:rPr>
       </w:pPr>
-      <w:proofErr w:type="gramStart"/>
       <w:r>
         <w:rPr>
           <w:rFonts w:ascii="Calisto MT" w:hAnsi="Calisto MT"/>
           <w:sz w:val="24"/>
           <w:szCs w:val="24"/>
         </w:rPr>
-        <w:t>Service that same day in the ordinary course of business.</w:t>
-      </w:r>
-      <w:proofErr w:type="gramEnd"/>
+        <w:t>Service that same day in the ordinary course of business. Such envelope was placed for collection</w:t>
+      </w:r>
       <w:r>
         <w:rPr>
           <w:rFonts w:ascii="Calisto MT" w:hAnsi="Calisto MT"/>
           <w:sz w:val="24"/>
           <w:szCs w:val="24"/>
         </w:rPr>
-        <w:t xml:space="preserve"> Such envelope was placed for collection</w:t>
+        <w:t xml:space="preserve"> </w:t>
       </w:r>
       <w:r>
         <w:rPr>
@@ -5849,6 +5766,22 @@
           <w:sz w:val="24"/>
           <w:szCs w:val="24"/>
         </w:rPr>
+        <w:t>a</w:t>
+      </w:r>
+      <w:r>
+        <w:rPr>
+          <w:rFonts w:ascii="Calisto MT" w:hAnsi="Calisto MT"/>
+          <w:sz w:val="24"/>
+          <w:szCs w:val="24"/>
+        </w:rPr>
+        <w:t>nd mailing with postage thereon fully prepaid at</w:t>
+      </w:r>
+      <w:r>
+        <w:rPr>
+          <w:rFonts w:ascii="Calisto MT" w:hAnsi="Calisto MT"/>
+          <w:sz w:val="24"/>
+          <w:szCs w:val="24"/>
+        </w:rPr>
         <w:t xml:space="preserve"> </w:t>
       </w:r>
       <w:r>
@@ -5856,8 +5789,9 @@
           <w:rFonts w:ascii="Calisto MT" w:hAnsi="Calisto MT"/>
           <w:sz w:val="24"/>
           <w:szCs w:val="24"/>
-        </w:rPr>
-        <w:t>a</w:t>
+          <w:u w:val="single"/>
+        </w:rPr>
+        <w:t xml:space="preserve">                                                    </w:t>
       </w:r>
       <w:r>
         <w:rPr>
@@ -5865,68 +5799,7 @@
           <w:sz w:val="24"/>
           <w:szCs w:val="24"/>
         </w:rPr>
-        <w:t>nd mailing with postage thereon fully prepaid at</w:t>
-      </w:r>
-      <w:r>
-        <w:rPr>
-          <w:rFonts w:ascii="Calisto MT" w:hAnsi="Calisto MT"/>
-          <w:sz w:val="24"/>
-          <w:szCs w:val="24"/>
-        </w:rPr>
-        <w:t xml:space="preserve"> </w:t>
-      </w:r>
-      <w:r>
-        <w:rPr>
-          <w:rFonts w:ascii="Calisto MT" w:hAnsi="Calisto MT"/>
-          <w:sz w:val="24"/>
-          <w:szCs w:val="24"/>
-          <w:u w:val="single"/>
-        </w:rPr>
-        <w:t xml:space="preserve">                                                    </w:t>
-      </w:r>
-      <w:r>
-        <w:rPr>
-          <w:rFonts w:ascii="Calisto MT" w:hAnsi="Calisto MT"/>
-          <w:sz w:val="24"/>
-          <w:szCs w:val="24"/>
-        </w:rPr>
-        <w:t xml:space="preserve">, on that same day following Ordinary business practices. (Code Civ. Proc. §1013, </w:t>
-      </w:r>
-      <w:proofErr w:type="spellStart"/>
-      <w:r>
-        <w:rPr>
-          <w:rFonts w:ascii="Calisto MT" w:hAnsi="Calisto MT"/>
-          <w:sz w:val="24"/>
-          <w:szCs w:val="24"/>
-        </w:rPr>
-        <w:t>subd</w:t>
-      </w:r>
-      <w:proofErr w:type="spellEnd"/>
-      <w:r>
-        <w:rPr>
-          <w:rFonts w:ascii="Calisto MT" w:hAnsi="Calisto MT"/>
-          <w:sz w:val="24"/>
-          <w:szCs w:val="24"/>
-        </w:rPr>
-        <w:t xml:space="preserve">. (a) and </w:t>
-      </w:r>
-      <w:proofErr w:type="gramStart"/>
-      <w:r>
-        <w:rPr>
-          <w:rFonts w:ascii="Calisto MT" w:hAnsi="Calisto MT"/>
-          <w:sz w:val="24"/>
-          <w:szCs w:val="24"/>
-        </w:rPr>
-        <w:t>1013a(</w:t>
-      </w:r>
-      <w:proofErr w:type="gramEnd"/>
-      <w:r>
-        <w:rPr>
-          <w:rFonts w:ascii="Calisto MT" w:hAnsi="Calisto MT"/>
-          <w:sz w:val="24"/>
-          <w:szCs w:val="24"/>
-        </w:rPr>
-        <w:t>3).)</w:t>
+        <w:t>, on that same day following Ordinary business practices. (Code Civ. Proc. §1013, subd. (a) and 1013a(3).)</w:t>
       </w:r>
     </w:p>
     <w:p>
@@ -5970,7 +5843,7 @@
           <w:szCs w:val="24"/>
           <w:u w:val="single"/>
         </w:rPr>
-        <w:t>#FIRMNAME#</w:t>
+        <w:t xml:space="preserve"> </w:t>
       </w:r>
     </w:p>
     <w:p>
@@ -5993,7 +5866,7 @@
           <w:szCs w:val="24"/>
           <w:u w:val="single"/>
         </w:rPr>
-        <w:t>#FIRMSTREET#</w:t>
+        <w:t xml:space="preserve"> </w:t>
       </w:r>
     </w:p>
     <w:p>
@@ -6016,28 +5889,8 @@
           <w:szCs w:val="24"/>
           <w:u w:val="single"/>
         </w:rPr>
-        <w:t>#FIRMADDR#</w:t>
-      </w:r>
-      <w:r>
-        <w:rPr>
-          <w:rFonts w:ascii="Times New Roman" w:hAnsi="Times New Roman"/>
-          <w:sz w:val="24"/>
-          <w:szCs w:val="24"/>
-          <w:u w:val="single"/>
-        </w:rPr>
-        <w:t xml:space="preserve">, </w:t>
-      </w:r>
-      <w:r>
-        <w:rPr>
-          <w:rFonts w:ascii="Times New Roman" w:hAnsi="Times New Roman"/>
-          <w:sz w:val="24"/>
-          <w:szCs w:val="24"/>
-          <w:u w:val="single"/>
-        </w:rPr>
-        <w:t>#FIRMSTATE#</w:t>
-      </w:r>
-      <w:bookmarkStart w:id="2" w:name="_GoBack"/>
-      <w:bookmarkEnd w:id="2"/>
+        <w:t xml:space="preserve"> </w:t>
+      </w:r>
     </w:p>
     <w:p>
       <w:pPr>
@@ -6086,7 +5939,6 @@
           <w:szCs w:val="24"/>
         </w:rPr>
       </w:pPr>
-      <w:proofErr w:type="gramStart"/>
       <w:r>
         <w:rPr>
           <w:rFonts w:ascii="Calisto MT" w:hAnsi="Calisto MT"/>
@@ -6101,16 +5953,7 @@
           <w:sz w:val="24"/>
           <w:szCs w:val="24"/>
         </w:rPr>
-        <w:t>s</w:t>
-      </w:r>
-      <w:proofErr w:type="gramEnd"/>
-      <w:r>
-        <w:rPr>
-          <w:rFonts w:ascii="Calisto MT" w:hAnsi="Calisto MT"/>
-          <w:sz w:val="24"/>
-          <w:szCs w:val="24"/>
-        </w:rPr>
-        <w:t xml:space="preserve"> true and correct</w:t>
+        <w:t>s true and correct</w:t>
       </w:r>
       <w:r>
         <w:rPr>
@@ -6285,9 +6128,9 @@
               </wp:anchor>
             </w:drawing>
           </mc:Choice>
-          <mc:Fallback xmlns:w16se="http://schemas.microsoft.com/office/word/2015/wordml/symex" xmlns:w16sdtdh="http://schemas.microsoft.com/office/word/2020/wordml/sdtdatahash" xmlns:w16="http://schemas.microsoft.com/office/word/2018/wordml" xmlns:w16cid="http://schemas.microsoft.com/office/word/2016/wordml/cid" xmlns:w16cex="http://schemas.microsoft.com/office/word/2018/wordml/cex" xmlns:w15="http://schemas.microsoft.com/office/word/2012/wordml" xmlns:oel="http://schemas.microsoft.com/office/2019/extlst" xmlns:am3d="http://schemas.microsoft.com/office/drawing/2017/model3d" xmlns:aink="http://schemas.microsoft.com/office/drawing/2016/ink" xmlns:cx8="http://schemas.microsoft.com/office/drawing/2016/5/14/chartex" xmlns:cx7="http://schemas.microsoft.com/office/drawing/2016/5/13/chartex" xmlns:cx6="http://schemas.microsoft.com/office/drawing/2016/5/12/chartex" xmlns:cx5="http://schemas.microsoft.com/office/drawing/2016/5/11/chartex" xmlns:cx4="http://schemas.microsoft.com/office/drawing/2016/5/10/chartex" xmlns:cx3="http://schemas.microsoft.com/office/drawing/2016/5/9/chartex" xmlns:cx2="http://schemas.microsoft.com/office/drawing/2015/10/21/chartex" xmlns:cx1="http://schemas.microsoft.com/office/drawing/2015/9/8/chartex" xmlns:cx="http://schemas.microsoft.com/office/drawing/2014/chartex">
+          <mc:Fallback>
             <w:pict>
-              <v:shapetype w14:anchorId="7FF6A9AF" id="_x0000_t32" coordsize="21600,21600" o:spt="32" o:oned="t" path="m,l21600,21600e" filled="f">
+              <v:shapetype w14:anchorId="2E6631E7" id="_x0000_t32" coordsize="21600,21600" o:spt="32" o:oned="t" path="m,l21600,21600e" filled="f">
                 <v:path arrowok="t" fillok="f" o:connecttype="none"/>
                 <o:lock v:ext="edit" shapetype="t"/>
               </v:shapetype>
@@ -6372,8 +6215,8 @@
       </w:pPr>
     </w:p>
     <w:sectPr>
-      <w:headerReference w:type="default" r:id="rId9"/>
-      <w:footerReference w:type="default" r:id="rId10"/>
+      <w:headerReference w:type="default" r:id="rId8"/>
+      <w:footerReference w:type="default" r:id="rId9"/>
       <w:pgSz w:w="12240" w:h="15840" w:code="1"/>
       <w:pgMar w:top="1440" w:right="1440" w:bottom="720" w:left="1440" w:header="720" w:footer="0" w:gutter="0"/>
       <w:pgNumType w:start="1"/>
@@ -6385,7 +6228,7 @@
 </file>
 
 <file path=word/endnotes.xml><?xml version="1.0" encoding="utf-8"?>
-<w:endnotes xmlns:wpc="http://schemas.microsoft.com/office/word/2010/wordprocessingCanvas" xmlns:mc="http://schemas.openxmlformats.org/markup-compatibility/2006" xmlns:o="urn:schemas-microsoft-com:office:office" xmlns:r="http://schemas.openxmlformats.org/officeDocument/2006/relationships" xmlns:m="http://schemas.openxmlformats.org/officeDocument/2006/math" xmlns:v="urn:schemas-microsoft-com:vml" xmlns:wp14="http://schemas.microsoft.com/office/word/2010/wordprocessingDrawing" xmlns:wp="http://schemas.openxmlformats.org/drawingml/2006/wordprocessingDrawing" xmlns:w10="urn:schemas-microsoft-com:office:word" xmlns:w="http://schemas.openxmlformats.org/wordprocessingml/2006/main" xmlns:w14="http://schemas.microsoft.com/office/word/2010/wordml" xmlns:wpg="http://schemas.microsoft.com/office/word/2010/wordprocessingGroup" xmlns:wpi="http://schemas.microsoft.com/office/word/2010/wordprocessingInk" xmlns:wne="http://schemas.microsoft.com/office/word/2006/wordml" xmlns:wps="http://schemas.microsoft.com/office/word/2010/wordprocessingShape" mc:Ignorable="w14 wp14">
+<w:endnotes xmlns:wpc="http://schemas.microsoft.com/office/word/2010/wordprocessingCanvas" xmlns:cx="http://schemas.microsoft.com/office/drawing/2014/chartex" xmlns:cx1="http://schemas.microsoft.com/office/drawing/2015/9/8/chartex" xmlns:cx2="http://schemas.microsoft.com/office/drawing/2015/10/21/chartex" xmlns:cx3="http://schemas.microsoft.com/office/drawing/2016/5/9/chartex" xmlns:cx4="http://schemas.microsoft.com/office/drawing/2016/5/10/chartex" xmlns:cx5="http://schemas.microsoft.com/office/drawing/2016/5/11/chartex" xmlns:cx6="http://schemas.microsoft.com/office/drawing/2016/5/12/chartex" xmlns:cx7="http://schemas.microsoft.com/office/drawing/2016/5/13/chartex" xmlns:cx8="http://schemas.microsoft.com/office/drawing/2016/5/14/chartex" xmlns:mc="http://schemas.openxmlformats.org/markup-compatibility/2006" xmlns:aink="http://schemas.microsoft.com/office/drawing/2016/ink" xmlns:am3d="http://schemas.microsoft.com/office/drawing/2017/model3d" xmlns:o="urn:schemas-microsoft-com:office:office" xmlns:oel="http://schemas.microsoft.com/office/2019/extlst" xmlns:r="http://schemas.openxmlformats.org/officeDocument/2006/relationships" xmlns:m="http://schemas.openxmlformats.org/officeDocument/2006/math" xmlns:v="urn:schemas-microsoft-com:vml" xmlns:wp14="http://schemas.microsoft.com/office/word/2010/wordprocessingDrawing" xmlns:wp="http://schemas.openxmlformats.org/drawingml/2006/wordprocessingDrawing" xmlns:w10="urn:schemas-microsoft-com:office:word" xmlns:w="http://schemas.openxmlformats.org/wordprocessingml/2006/main" xmlns:w14="http://schemas.microsoft.com/office/word/2010/wordml" xmlns:w15="http://schemas.microsoft.com/office/word/2012/wordml" xmlns:w16cex="http://schemas.microsoft.com/office/word/2018/wordml/cex" xmlns:w16cid="http://schemas.microsoft.com/office/word/2016/wordml/cid" xmlns:w16="http://schemas.microsoft.com/office/word/2018/wordml" xmlns:w16sdtdh="http://schemas.microsoft.com/office/word/2020/wordml/sdtdatahash" xmlns:w16se="http://schemas.microsoft.com/office/word/2015/wordml/symex" xmlns:wpg="http://schemas.microsoft.com/office/word/2010/wordprocessingGroup" xmlns:wpi="http://schemas.microsoft.com/office/word/2010/wordprocessingInk" xmlns:wne="http://schemas.microsoft.com/office/word/2006/wordml" xmlns:wps="http://schemas.microsoft.com/office/word/2010/wordprocessingShape" mc:Ignorable="w14 w15 w16se w16cid w16 w16cex w16sdtdh wp14">
   <w:endnote w:type="separator" w:id="-1">
     <w:p>
       <w:pPr>
@@ -6410,10 +6253,10 @@
 </file>
 
 <file path=word/footer1.xml><?xml version="1.0" encoding="utf-8"?>
-<w:ftr xmlns:wpc="http://schemas.microsoft.com/office/word/2010/wordprocessingCanvas" xmlns:mc="http://schemas.openxmlformats.org/markup-compatibility/2006" xmlns:o="urn:schemas-microsoft-com:office:office" xmlns:r="http://schemas.openxmlformats.org/officeDocument/2006/relationships" xmlns:m="http://schemas.openxmlformats.org/officeDocument/2006/math" xmlns:v="urn:schemas-microsoft-com:vml" xmlns:wp14="http://schemas.microsoft.com/office/word/2010/wordprocessingDrawing" xmlns:wp="http://schemas.openxmlformats.org/drawingml/2006/wordprocessingDrawing" xmlns:w10="urn:schemas-microsoft-com:office:word" xmlns:w="http://schemas.openxmlformats.org/wordprocessingml/2006/main" xmlns:w14="http://schemas.microsoft.com/office/word/2010/wordml" xmlns:wpg="http://schemas.microsoft.com/office/word/2010/wordprocessingGroup" xmlns:wpi="http://schemas.microsoft.com/office/word/2010/wordprocessingInk" xmlns:wne="http://schemas.microsoft.com/office/word/2006/wordml" xmlns:wps="http://schemas.microsoft.com/office/word/2010/wordprocessingShape" mc:Ignorable="w14 wp14">
+<w:ftr xmlns:wpc="http://schemas.microsoft.com/office/word/2010/wordprocessingCanvas" xmlns:cx="http://schemas.microsoft.com/office/drawing/2014/chartex" xmlns:cx1="http://schemas.microsoft.com/office/drawing/2015/9/8/chartex" xmlns:cx2="http://schemas.microsoft.com/office/drawing/2015/10/21/chartex" xmlns:cx3="http://schemas.microsoft.com/office/drawing/2016/5/9/chartex" xmlns:cx4="http://schemas.microsoft.com/office/drawing/2016/5/10/chartex" xmlns:cx5="http://schemas.microsoft.com/office/drawing/2016/5/11/chartex" xmlns:cx6="http://schemas.microsoft.com/office/drawing/2016/5/12/chartex" xmlns:cx7="http://schemas.microsoft.com/office/drawing/2016/5/13/chartex" xmlns:cx8="http://schemas.microsoft.com/office/drawing/2016/5/14/chartex" xmlns:mc="http://schemas.openxmlformats.org/markup-compatibility/2006" xmlns:aink="http://schemas.microsoft.com/office/drawing/2016/ink" xmlns:am3d="http://schemas.microsoft.com/office/drawing/2017/model3d" xmlns:o="urn:schemas-microsoft-com:office:office" xmlns:oel="http://schemas.microsoft.com/office/2019/extlst" xmlns:r="http://schemas.openxmlformats.org/officeDocument/2006/relationships" xmlns:m="http://schemas.openxmlformats.org/officeDocument/2006/math" xmlns:v="urn:schemas-microsoft-com:vml" xmlns:wp14="http://schemas.microsoft.com/office/word/2010/wordprocessingDrawing" xmlns:wp="http://schemas.openxmlformats.org/drawingml/2006/wordprocessingDrawing" xmlns:w10="urn:schemas-microsoft-com:office:word" xmlns:w="http://schemas.openxmlformats.org/wordprocessingml/2006/main" xmlns:w14="http://schemas.microsoft.com/office/word/2010/wordml" xmlns:w15="http://schemas.microsoft.com/office/word/2012/wordml" xmlns:w16cex="http://schemas.microsoft.com/office/word/2018/wordml/cex" xmlns:w16cid="http://schemas.microsoft.com/office/word/2016/wordml/cid" xmlns:w16="http://schemas.microsoft.com/office/word/2018/wordml" xmlns:w16sdtdh="http://schemas.microsoft.com/office/word/2020/wordml/sdtdatahash" xmlns:w16se="http://schemas.microsoft.com/office/word/2015/wordml/symex" xmlns:wpg="http://schemas.microsoft.com/office/word/2010/wordprocessingGroup" xmlns:wpi="http://schemas.microsoft.com/office/word/2010/wordprocessingInk" xmlns:wne="http://schemas.microsoft.com/office/word/2006/wordml" xmlns:wps="http://schemas.microsoft.com/office/word/2010/wordprocessingShape" mc:Ignorable="w14 w15 w16se w16cid w16 w16cex w16sdtdh wp14">
   <w:p>
     <w:pPr>
-      <w:pStyle w:val="Footer"/>
+      <w:pStyle w:val="Piedepgina"/>
       <w:spacing w:line="240" w:lineRule="auto"/>
       <w:jc w:val="center"/>
       <w:rPr>
@@ -6451,7 +6294,7 @@
   </w:p>
   <w:p>
     <w:pPr>
-      <w:pStyle w:val="Footer"/>
+      <w:pStyle w:val="Piedepgina"/>
       <w:tabs>
         <w:tab w:val="left" w:pos="3885"/>
       </w:tabs>
@@ -6516,7 +6359,7 @@
 </file>
 
 <file path=word/footnotes.xml><?xml version="1.0" encoding="utf-8"?>
-<w:footnotes xmlns:wpc="http://schemas.microsoft.com/office/word/2010/wordprocessingCanvas" xmlns:mc="http://schemas.openxmlformats.org/markup-compatibility/2006" xmlns:o="urn:schemas-microsoft-com:office:office" xmlns:r="http://schemas.openxmlformats.org/officeDocument/2006/relationships" xmlns:m="http://schemas.openxmlformats.org/officeDocument/2006/math" xmlns:v="urn:schemas-microsoft-com:vml" xmlns:wp14="http://schemas.microsoft.com/office/word/2010/wordprocessingDrawing" xmlns:wp="http://schemas.openxmlformats.org/drawingml/2006/wordprocessingDrawing" xmlns:w10="urn:schemas-microsoft-com:office:word" xmlns:w="http://schemas.openxmlformats.org/wordprocessingml/2006/main" xmlns:w14="http://schemas.microsoft.com/office/word/2010/wordml" xmlns:wpg="http://schemas.microsoft.com/office/word/2010/wordprocessingGroup" xmlns:wpi="http://schemas.microsoft.com/office/word/2010/wordprocessingInk" xmlns:wne="http://schemas.microsoft.com/office/word/2006/wordml" xmlns:wps="http://schemas.microsoft.com/office/word/2010/wordprocessingShape" mc:Ignorable="w14 wp14">
+<w:footnotes xmlns:wpc="http://schemas.microsoft.com/office/word/2010/wordprocessingCanvas" xmlns:cx="http://schemas.microsoft.com/office/drawing/2014/chartex" xmlns:cx1="http://schemas.microsoft.com/office/drawing/2015/9/8/chartex" xmlns:cx2="http://schemas.microsoft.com/office/drawing/2015/10/21/chartex" xmlns:cx3="http://schemas.microsoft.com/office/drawing/2016/5/9/chartex" xmlns:cx4="http://schemas.microsoft.com/office/drawing/2016/5/10/chartex" xmlns:cx5="http://schemas.microsoft.com/office/drawing/2016/5/11/chartex" xmlns:cx6="http://schemas.microsoft.com/office/drawing/2016/5/12/chartex" xmlns:cx7="http://schemas.microsoft.com/office/drawing/2016/5/13/chartex" xmlns:cx8="http://schemas.microsoft.com/office/drawing/2016/5/14/chartex" xmlns:mc="http://schemas.openxmlformats.org/markup-compatibility/2006" xmlns:aink="http://schemas.microsoft.com/office/drawing/2016/ink" xmlns:am3d="http://schemas.microsoft.com/office/drawing/2017/model3d" xmlns:o="urn:schemas-microsoft-com:office:office" xmlns:oel="http://schemas.microsoft.com/office/2019/extlst" xmlns:r="http://schemas.openxmlformats.org/officeDocument/2006/relationships" xmlns:m="http://schemas.openxmlformats.org/officeDocument/2006/math" xmlns:v="urn:schemas-microsoft-com:vml" xmlns:wp14="http://schemas.microsoft.com/office/word/2010/wordprocessingDrawing" xmlns:wp="http://schemas.openxmlformats.org/drawingml/2006/wordprocessingDrawing" xmlns:w10="urn:schemas-microsoft-com:office:word" xmlns:w="http://schemas.openxmlformats.org/wordprocessingml/2006/main" xmlns:w14="http://schemas.microsoft.com/office/word/2010/wordml" xmlns:w15="http://schemas.microsoft.com/office/word/2012/wordml" xmlns:w16cex="http://schemas.microsoft.com/office/word/2018/wordml/cex" xmlns:w16cid="http://schemas.microsoft.com/office/word/2016/wordml/cid" xmlns:w16="http://schemas.microsoft.com/office/word/2018/wordml" xmlns:w16sdtdh="http://schemas.microsoft.com/office/word/2020/wordml/sdtdatahash" xmlns:w16se="http://schemas.microsoft.com/office/word/2015/wordml/symex" xmlns:wpg="http://schemas.microsoft.com/office/word/2010/wordprocessingGroup" xmlns:wpi="http://schemas.microsoft.com/office/word/2010/wordprocessingInk" xmlns:wne="http://schemas.microsoft.com/office/word/2006/wordml" xmlns:wps="http://schemas.microsoft.com/office/word/2010/wordprocessingShape" mc:Ignorable="w14 w15 w16se w16cid w16 w16cex w16sdtdh wp14">
   <w:footnote w:type="separator" w:id="-1">
     <w:p>
       <w:pPr>
@@ -6541,10 +6384,10 @@
 </file>
 
 <file path=word/header1.xml><?xml version="1.0" encoding="utf-8"?>
-<w:hdr xmlns:wpc="http://schemas.microsoft.com/office/word/2010/wordprocessingCanvas" xmlns:mc="http://schemas.openxmlformats.org/markup-compatibility/2006" xmlns:o="urn:schemas-microsoft-com:office:office" xmlns:r="http://schemas.openxmlformats.org/officeDocument/2006/relationships" xmlns:m="http://schemas.openxmlformats.org/officeDocument/2006/math" xmlns:v="urn:schemas-microsoft-com:vml" xmlns:wp14="http://schemas.microsoft.com/office/word/2010/wordprocessingDrawing" xmlns:wp="http://schemas.openxmlformats.org/drawingml/2006/wordprocessingDrawing" xmlns:w10="urn:schemas-microsoft-com:office:word" xmlns:w="http://schemas.openxmlformats.org/wordprocessingml/2006/main" xmlns:w14="http://schemas.microsoft.com/office/word/2010/wordml" xmlns:wpg="http://schemas.microsoft.com/office/word/2010/wordprocessingGroup" xmlns:wpi="http://schemas.microsoft.com/office/word/2010/wordprocessingInk" xmlns:wne="http://schemas.microsoft.com/office/word/2006/wordml" xmlns:wps="http://schemas.microsoft.com/office/word/2010/wordprocessingShape" mc:Ignorable="w14 wp14">
+<w:hdr xmlns:wpc="http://schemas.microsoft.com/office/word/2010/wordprocessingCanvas" xmlns:cx="http://schemas.microsoft.com/office/drawing/2014/chartex" xmlns:cx1="http://schemas.microsoft.com/office/drawing/2015/9/8/chartex" xmlns:cx2="http://schemas.microsoft.com/office/drawing/2015/10/21/chartex" xmlns:cx3="http://schemas.microsoft.com/office/drawing/2016/5/9/chartex" xmlns:cx4="http://schemas.microsoft.com/office/drawing/2016/5/10/chartex" xmlns:cx5="http://schemas.microsoft.com/office/drawing/2016/5/11/chartex" xmlns:cx6="http://schemas.microsoft.com/office/drawing/2016/5/12/chartex" xmlns:cx7="http://schemas.microsoft.com/office/drawing/2016/5/13/chartex" xmlns:cx8="http://schemas.microsoft.com/office/drawing/2016/5/14/chartex" xmlns:mc="http://schemas.openxmlformats.org/markup-compatibility/2006" xmlns:aink="http://schemas.microsoft.com/office/drawing/2016/ink" xmlns:am3d="http://schemas.microsoft.com/office/drawing/2017/model3d" xmlns:o="urn:schemas-microsoft-com:office:office" xmlns:oel="http://schemas.microsoft.com/office/2019/extlst" xmlns:r="http://schemas.openxmlformats.org/officeDocument/2006/relationships" xmlns:m="http://schemas.openxmlformats.org/officeDocument/2006/math" xmlns:v="urn:schemas-microsoft-com:vml" xmlns:wp14="http://schemas.microsoft.com/office/word/2010/wordprocessingDrawing" xmlns:wp="http://schemas.openxmlformats.org/drawingml/2006/wordprocessingDrawing" xmlns:w10="urn:schemas-microsoft-com:office:word" xmlns:w="http://schemas.openxmlformats.org/wordprocessingml/2006/main" xmlns:w14="http://schemas.microsoft.com/office/word/2010/wordml" xmlns:w15="http://schemas.microsoft.com/office/word/2012/wordml" xmlns:w16cex="http://schemas.microsoft.com/office/word/2018/wordml/cex" xmlns:w16cid="http://schemas.microsoft.com/office/word/2016/wordml/cid" xmlns:w16="http://schemas.microsoft.com/office/word/2018/wordml" xmlns:w16sdtdh="http://schemas.microsoft.com/office/word/2020/wordml/sdtdatahash" xmlns:w16se="http://schemas.microsoft.com/office/word/2015/wordml/symex" xmlns:wpg="http://schemas.microsoft.com/office/word/2010/wordprocessingGroup" xmlns:wpi="http://schemas.microsoft.com/office/word/2010/wordprocessingInk" xmlns:wne="http://schemas.microsoft.com/office/word/2006/wordml" xmlns:wps="http://schemas.microsoft.com/office/word/2010/wordprocessingShape" mc:Ignorable="w14 w15 w16se w16cid w16 w16cex w16sdtdh wp14">
   <w:p>
     <w:pPr>
-      <w:pStyle w:val="Header"/>
+      <w:pStyle w:val="Encabezado"/>
     </w:pPr>
     <w:r>
       <w:rPr>
@@ -6613,9 +6456,9 @@
             </wp:anchor>
           </w:drawing>
         </mc:Choice>
-        <mc:Fallback xmlns:w16se="http://schemas.microsoft.com/office/word/2015/wordml/symex" xmlns:w16sdtdh="http://schemas.microsoft.com/office/word/2020/wordml/sdtdatahash" xmlns:w16="http://schemas.microsoft.com/office/word/2018/wordml" xmlns:w16cid="http://schemas.microsoft.com/office/word/2016/wordml/cid" xmlns:w16cex="http://schemas.microsoft.com/office/word/2018/wordml/cex" xmlns:w15="http://schemas.microsoft.com/office/word/2012/wordml" xmlns:oel="http://schemas.microsoft.com/office/2019/extlst" xmlns:am3d="http://schemas.microsoft.com/office/drawing/2017/model3d" xmlns:aink="http://schemas.microsoft.com/office/drawing/2016/ink" xmlns:cx8="http://schemas.microsoft.com/office/drawing/2016/5/14/chartex" xmlns:cx7="http://schemas.microsoft.com/office/drawing/2016/5/13/chartex" xmlns:cx6="http://schemas.microsoft.com/office/drawing/2016/5/12/chartex" xmlns:cx5="http://schemas.microsoft.com/office/drawing/2016/5/11/chartex" xmlns:cx4="http://schemas.microsoft.com/office/drawing/2016/5/10/chartex" xmlns:cx3="http://schemas.microsoft.com/office/drawing/2016/5/9/chartex" xmlns:cx2="http://schemas.microsoft.com/office/drawing/2015/10/21/chartex" xmlns:cx1="http://schemas.microsoft.com/office/drawing/2015/9/8/chartex" xmlns:cx="http://schemas.microsoft.com/office/drawing/2014/chartex">
+        <mc:Fallback>
           <w:pict>
-            <v:line w14:anchorId="3DC94C27" id="RightBorder" o:spid="_x0000_s1026" style="position:absolute;z-index:251658240;visibility:visible;mso-wrap-style:square;mso-width-percent:0;mso-height-percent:0;mso-wrap-distance-left:9pt;mso-wrap-distance-top:0;mso-wrap-distance-right:9pt;mso-wrap-distance-bottom:0;mso-position-horizontal:absolute;mso-position-horizontal-relative:margin;mso-position-vertical:absolute;mso-position-vertical-relative:page;mso-width-percent:0;mso-height-percent:0;mso-width-relative:page;mso-height-relative:page" from="482.4pt,0" to="482.4pt,11in" o:gfxdata="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" o:allowincell="f">
+            <v:line w14:anchorId="085D6639" id="RightBorder" o:spid="_x0000_s1026" style="position:absolute;z-index:251658240;visibility:visible;mso-wrap-style:square;mso-width-percent:0;mso-height-percent:0;mso-wrap-distance-left:9pt;mso-wrap-distance-top:0;mso-wrap-distance-right:9pt;mso-wrap-distance-bottom:0;mso-position-horizontal:absolute;mso-position-horizontal-relative:margin;mso-position-vertical:absolute;mso-position-vertical-relative:page;mso-width-percent:0;mso-height-percent:0;mso-width-relative:page;mso-height-relative:page" from="482.4pt,0" to="482.4pt,11in" o:gfxdata="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" o:allowincell="f">
               <w10:wrap anchorx="margin" anchory="page"/>
             </v:line>
           </w:pict>
@@ -7096,11 +6939,11 @@
         </mc:Choice>
         <mc:Fallback>
           <w:pict>
-            <v:shapetype id="_x0000_t202" coordsize="21600,21600" o:spt="202" path="m,l,21600r21600,l21600,xe">
+            <v:shapetype w14:anchorId="4DBED30C" id="_x0000_t202" coordsize="21600,21600" o:spt="202" path="m,l,21600r21600,l21600,xe">
               <v:stroke joinstyle="miter"/>
               <v:path gradientshapeok="t" o:connecttype="rect"/>
             </v:shapetype>
-            <v:shape id="LineNumbers" o:spid="_x0000_s1026" type="#_x0000_t202" style="position:absolute;margin-left:-50.4pt;margin-top:0;width:36pt;height:691.2pt;z-index:251659264;visibility:visible;mso-wrap-style:square;mso-width-percent:0;mso-height-percent:0;mso-wrap-distance-left:9pt;mso-wrap-distance-top:0;mso-wrap-distance-right:9pt;mso-wrap-distance-bottom:0;mso-position-horizontal:absolute;mso-position-horizontal-relative:margin;mso-position-vertical:absolute;mso-position-vertical-relative:margin;mso-width-percent:0;mso-height-percent:0;mso-width-relative:page;mso-height-relative:page;v-text-anchor:top" o:gfxdata="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" o:allowincell="f" stroked="f">
+            <v:shape id="LineNumbers" o:spid="_x0000_s1026" type="#_x0000_t202" style="position:absolute;margin-left:-50.4pt;margin-top:0;width:36pt;height:691.2pt;z-index:251659264;visibility:visible;mso-wrap-style:square;mso-width-percent:0;mso-height-percent:0;mso-wrap-distance-left:9pt;mso-wrap-distance-top:0;mso-wrap-distance-right:9pt;mso-wrap-distance-bottom:0;mso-position-horizontal:absolute;mso-position-horizontal-relative:margin;mso-position-vertical:absolute;mso-position-vertical-relative:margin;mso-width-percent:0;mso-height-percent:0;mso-width-relative:page;mso-height-relative:page;v-text-anchor:top" o:gfxdata="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" o:allowincell="f" stroked="f">
               <v:textbox inset="0,0,0,0">
                 <w:txbxContent>
                   <w:p>
@@ -7575,9 +7418,9 @@
             </wp:anchor>
           </w:drawing>
         </mc:Choice>
-        <mc:Fallback xmlns:w16se="http://schemas.microsoft.com/office/word/2015/wordml/symex" xmlns:w16sdtdh="http://schemas.microsoft.com/office/word/2020/wordml/sdtdatahash" xmlns:w16="http://schemas.microsoft.com/office/word/2018/wordml" xmlns:w16cid="http://schemas.microsoft.com/office/word/2016/wordml/cid" xmlns:w16cex="http://schemas.microsoft.com/office/word/2018/wordml/cex" xmlns:w15="http://schemas.microsoft.com/office/word/2012/wordml" xmlns:oel="http://schemas.microsoft.com/office/2019/extlst" xmlns:am3d="http://schemas.microsoft.com/office/drawing/2017/model3d" xmlns:aink="http://schemas.microsoft.com/office/drawing/2016/ink" xmlns:cx8="http://schemas.microsoft.com/office/drawing/2016/5/14/chartex" xmlns:cx7="http://schemas.microsoft.com/office/drawing/2016/5/13/chartex" xmlns:cx6="http://schemas.microsoft.com/office/drawing/2016/5/12/chartex" xmlns:cx5="http://schemas.microsoft.com/office/drawing/2016/5/11/chartex" xmlns:cx4="http://schemas.microsoft.com/office/drawing/2016/5/10/chartex" xmlns:cx3="http://schemas.microsoft.com/office/drawing/2016/5/9/chartex" xmlns:cx2="http://schemas.microsoft.com/office/drawing/2015/10/21/chartex" xmlns:cx1="http://schemas.microsoft.com/office/drawing/2015/9/8/chartex" xmlns:cx="http://schemas.microsoft.com/office/drawing/2014/chartex">
+        <mc:Fallback>
           <w:pict>
-            <v:line w14:anchorId="27A3D6A9" id="LeftBorder2" o:spid="_x0000_s1026" style="position:absolute;z-index:251657216;visibility:visible;mso-wrap-style:square;mso-width-percent:0;mso-height-percent:0;mso-wrap-distance-left:9pt;mso-wrap-distance-top:0;mso-wrap-distance-right:9pt;mso-wrap-distance-bottom:0;mso-position-horizontal:absolute;mso-position-horizontal-relative:margin;mso-position-vertical:absolute;mso-position-vertical-relative:page;mso-width-percent:0;mso-height-percent:0;mso-width-relative:page;mso-height-relative:page" from="-7.2pt,0" to="-7.2pt,11in" o:gfxdata="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" o:allowincell="f">
+            <v:line w14:anchorId="3CF2DA62" id="LeftBorder2" o:spid="_x0000_s1026" style="position:absolute;z-index:251657216;visibility:visible;mso-wrap-style:square;mso-width-percent:0;mso-height-percent:0;mso-wrap-distance-left:9pt;mso-wrap-distance-top:0;mso-wrap-distance-right:9pt;mso-wrap-distance-bottom:0;mso-position-horizontal:absolute;mso-position-horizontal-relative:margin;mso-position-vertical:absolute;mso-position-vertical-relative:page;mso-width-percent:0;mso-height-percent:0;mso-width-relative:page;mso-height-relative:page" from="-7.2pt,0" to="-7.2pt,11in" o:gfxdata="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" o:allowincell="f">
               <w10:wrap anchorx="margin" anchory="page"/>
             </v:line>
           </w:pict>
@@ -7651,9 +7494,9 @@
             </wp:anchor>
           </w:drawing>
         </mc:Choice>
-        <mc:Fallback xmlns:w16se="http://schemas.microsoft.com/office/word/2015/wordml/symex" xmlns:w16sdtdh="http://schemas.microsoft.com/office/word/2020/wordml/sdtdatahash" xmlns:w16="http://schemas.microsoft.com/office/word/2018/wordml" xmlns:w16cid="http://schemas.microsoft.com/office/word/2016/wordml/cid" xmlns:w16cex="http://schemas.microsoft.com/office/word/2018/wordml/cex" xmlns:w15="http://schemas.microsoft.com/office/word/2012/wordml" xmlns:oel="http://schemas.microsoft.com/office/2019/extlst" xmlns:am3d="http://schemas.microsoft.com/office/drawing/2017/model3d" xmlns:aink="http://schemas.microsoft.com/office/drawing/2016/ink" xmlns:cx8="http://schemas.microsoft.com/office/drawing/2016/5/14/chartex" xmlns:cx7="http://schemas.microsoft.com/office/drawing/2016/5/13/chartex" xmlns:cx6="http://schemas.microsoft.com/office/drawing/2016/5/12/chartex" xmlns:cx5="http://schemas.microsoft.com/office/drawing/2016/5/11/chartex" xmlns:cx4="http://schemas.microsoft.com/office/drawing/2016/5/10/chartex" xmlns:cx3="http://schemas.microsoft.com/office/drawing/2016/5/9/chartex" xmlns:cx2="http://schemas.microsoft.com/office/drawing/2015/10/21/chartex" xmlns:cx1="http://schemas.microsoft.com/office/drawing/2015/9/8/chartex" xmlns:cx="http://schemas.microsoft.com/office/drawing/2014/chartex">
+        <mc:Fallback>
           <w:pict>
-            <v:line w14:anchorId="03310EB7" id="LeftBorder1" o:spid="_x0000_s1026" style="position:absolute;z-index:251656192;visibility:visible;mso-wrap-style:square;mso-width-percent:0;mso-height-percent:0;mso-wrap-distance-left:9pt;mso-wrap-distance-top:0;mso-wrap-distance-right:9pt;mso-wrap-distance-bottom:0;mso-position-horizontal:absolute;mso-position-horizontal-relative:margin;mso-position-vertical:absolute;mso-position-vertical-relative:page;mso-width-percent:0;mso-height-percent:0;mso-width-relative:page;mso-height-relative:page" from="-3.6pt,0" to="-3.6pt,11in" o:gfxdata="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" o:allowincell="f">
+            <v:line w14:anchorId="207530EE" id="LeftBorder1" o:spid="_x0000_s1026" style="position:absolute;z-index:251656192;visibility:visible;mso-wrap-style:square;mso-width-percent:0;mso-height-percent:0;mso-wrap-distance-left:9pt;mso-wrap-distance-top:0;mso-wrap-distance-right:9pt;mso-wrap-distance-bottom:0;mso-position-horizontal:absolute;mso-position-horizontal-relative:margin;mso-position-vertical:absolute;mso-position-vertical-relative:page;mso-width-percent:0;mso-height-percent:0;mso-width-relative:page;mso-height-relative:page" from="-3.6pt,0" to="-3.6pt,11in" o:gfxdata="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" o:allowincell="f">
               <w10:wrap anchorx="margin" anchory="page"/>
             </v:line>
           </w:pict>
@@ -7665,8 +7508,8 @@
 </file>
 
 <file path=word/numbering.xml><?xml version="1.0" encoding="utf-8"?>
-<w:numbering xmlns:wpc="http://schemas.microsoft.com/office/word/2010/wordprocessingCanvas" xmlns:mc="http://schemas.openxmlformats.org/markup-compatibility/2006" xmlns:o="urn:schemas-microsoft-com:office:office" xmlns:r="http://schemas.openxmlformats.org/officeDocument/2006/relationships" xmlns:m="http://schemas.openxmlformats.org/officeDocument/2006/math" xmlns:v="urn:schemas-microsoft-com:vml" xmlns:wp14="http://schemas.microsoft.com/office/word/2010/wordprocessingDrawing" xmlns:wp="http://schemas.openxmlformats.org/drawingml/2006/wordprocessingDrawing" xmlns:w10="urn:schemas-microsoft-com:office:word" xmlns:w="http://schemas.openxmlformats.org/wordprocessingml/2006/main" xmlns:w14="http://schemas.microsoft.com/office/word/2010/wordml" xmlns:wpg="http://schemas.microsoft.com/office/word/2010/wordprocessingGroup" xmlns:wpi="http://schemas.microsoft.com/office/word/2010/wordprocessingInk" xmlns:wne="http://schemas.microsoft.com/office/word/2006/wordml" xmlns:wps="http://schemas.microsoft.com/office/word/2010/wordprocessingShape" mc:Ignorable="w14 wp14">
-  <w:abstractNum w:abstractNumId="0">
+<w:numbering xmlns:wpc="http://schemas.microsoft.com/office/word/2010/wordprocessingCanvas" xmlns:cx="http://schemas.microsoft.com/office/drawing/2014/chartex" xmlns:cx1="http://schemas.microsoft.com/office/drawing/2015/9/8/chartex" xmlns:cx2="http://schemas.microsoft.com/office/drawing/2015/10/21/chartex" xmlns:cx3="http://schemas.microsoft.com/office/drawing/2016/5/9/chartex" xmlns:cx4="http://schemas.microsoft.com/office/drawing/2016/5/10/chartex" xmlns:cx5="http://schemas.microsoft.com/office/drawing/2016/5/11/chartex" xmlns:cx6="http://schemas.microsoft.com/office/drawing/2016/5/12/chartex" xmlns:cx7="http://schemas.microsoft.com/office/drawing/2016/5/13/chartex" xmlns:cx8="http://schemas.microsoft.com/office/drawing/2016/5/14/chartex" xmlns:mc="http://schemas.openxmlformats.org/markup-compatibility/2006" xmlns:aink="http://schemas.microsoft.com/office/drawing/2016/ink" xmlns:am3d="http://schemas.microsoft.com/office/drawing/2017/model3d" xmlns:o="urn:schemas-microsoft-com:office:office" xmlns:oel="http://schemas.microsoft.com/office/2019/extlst" xmlns:r="http://schemas.openxmlformats.org/officeDocument/2006/relationships" xmlns:m="http://schemas.openxmlformats.org/officeDocument/2006/math" xmlns:v="urn:schemas-microsoft-com:vml" xmlns:wp14="http://schemas.microsoft.com/office/word/2010/wordprocessingDrawing" xmlns:wp="http://schemas.openxmlformats.org/drawingml/2006/wordprocessingDrawing" xmlns:w10="urn:schemas-microsoft-com:office:word" xmlns:w="http://schemas.openxmlformats.org/wordprocessingml/2006/main" xmlns:w14="http://schemas.microsoft.com/office/word/2010/wordml" xmlns:w15="http://schemas.microsoft.com/office/word/2012/wordml" xmlns:w16cex="http://schemas.microsoft.com/office/word/2018/wordml/cex" xmlns:w16cid="http://schemas.microsoft.com/office/word/2016/wordml/cid" xmlns:w16="http://schemas.microsoft.com/office/word/2018/wordml" xmlns:w16sdtdh="http://schemas.microsoft.com/office/word/2020/wordml/sdtdatahash" xmlns:w16se="http://schemas.microsoft.com/office/word/2015/wordml/symex" xmlns:wpg="http://schemas.microsoft.com/office/word/2010/wordprocessingGroup" xmlns:wpi="http://schemas.microsoft.com/office/word/2010/wordprocessingInk" xmlns:wne="http://schemas.microsoft.com/office/word/2006/wordml" xmlns:wps="http://schemas.microsoft.com/office/word/2010/wordprocessingShape" mc:Ignorable="w14 w15 w16se w16cid w16 w16cex w16sdtdh wp14">
+  <w:abstractNum w:abstractNumId="0" w15:restartNumberingAfterBreak="0">
     <w:nsid w:val="FFFFFF1D"/>
     <w:multiLevelType w:val="multilevel"/>
     <w:tmpl w:val="0B54085E"/>
@@ -7806,14 +7649,14 @@
       </w:rPr>
     </w:lvl>
   </w:abstractNum>
-  <w:abstractNum w:abstractNumId="1">
+  <w:abstractNum w:abstractNumId="1" w15:restartNumberingAfterBreak="0">
     <w:nsid w:val="FFFFFF89"/>
     <w:multiLevelType w:val="singleLevel"/>
     <w:tmpl w:val="0A5A741E"/>
     <w:lvl w:ilvl="0">
       <w:start w:val="1"/>
       <w:numFmt w:val="bullet"/>
-      <w:pStyle w:val="ListBullet"/>
+      <w:pStyle w:val="Listaconvietas"/>
       <w:lvlText w:val=""/>
       <w:lvlJc w:val="left"/>
       <w:pPr>
@@ -7827,7 +7670,7 @@
       </w:rPr>
     </w:lvl>
   </w:abstractNum>
-  <w:abstractNum w:abstractNumId="2">
+  <w:abstractNum w:abstractNumId="2" w15:restartNumberingAfterBreak="0">
     <w:nsid w:val="00000001"/>
     <w:multiLevelType w:val="multilevel"/>
     <w:tmpl w:val="894EE873"/>
@@ -7979,7 +7822,7 @@
       </w:rPr>
     </w:lvl>
   </w:abstractNum>
-  <w:abstractNum w:abstractNumId="3">
+  <w:abstractNum w:abstractNumId="3" w15:restartNumberingAfterBreak="0">
     <w:nsid w:val="00000002"/>
     <w:multiLevelType w:val="multilevel"/>
     <w:tmpl w:val="894EE874"/>
@@ -8131,7 +7974,7 @@
       </w:rPr>
     </w:lvl>
   </w:abstractNum>
-  <w:abstractNum w:abstractNumId="4">
+  <w:abstractNum w:abstractNumId="4" w15:restartNumberingAfterBreak="0">
     <w:nsid w:val="00000003"/>
     <w:multiLevelType w:val="multilevel"/>
     <w:tmpl w:val="894EE875"/>
@@ -8283,7 +8126,7 @@
       </w:rPr>
     </w:lvl>
   </w:abstractNum>
-  <w:abstractNum w:abstractNumId="5">
+  <w:abstractNum w:abstractNumId="5" w15:restartNumberingAfterBreak="0">
     <w:nsid w:val="0081747A"/>
     <w:multiLevelType w:val="singleLevel"/>
     <w:tmpl w:val="B6127916"/>
@@ -8305,7 +8148,7 @@
       </w:rPr>
     </w:lvl>
   </w:abstractNum>
-  <w:abstractNum w:abstractNumId="6">
+  <w:abstractNum w:abstractNumId="6" w15:restartNumberingAfterBreak="0">
     <w:nsid w:val="08F53E3C"/>
     <w:multiLevelType w:val="hybridMultilevel"/>
     <w:tmpl w:val="DAE2BBB0"/>
@@ -8394,7 +8237,7 @@
       </w:pPr>
     </w:lvl>
   </w:abstractNum>
-  <w:abstractNum w:abstractNumId="7">
+  <w:abstractNum w:abstractNumId="7" w15:restartNumberingAfterBreak="0">
     <w:nsid w:val="0A370251"/>
     <w:multiLevelType w:val="hybridMultilevel"/>
     <w:tmpl w:val="11F667E6"/>
@@ -8507,7 +8350,7 @@
       </w:rPr>
     </w:lvl>
   </w:abstractNum>
-  <w:abstractNum w:abstractNumId="8">
+  <w:abstractNum w:abstractNumId="8" w15:restartNumberingAfterBreak="0">
     <w:nsid w:val="11284D6B"/>
     <w:multiLevelType w:val="hybridMultilevel"/>
     <w:tmpl w:val="127A4A16"/>
@@ -8620,7 +8463,7 @@
       </w:rPr>
     </w:lvl>
   </w:abstractNum>
-  <w:abstractNum w:abstractNumId="9">
+  <w:abstractNum w:abstractNumId="9" w15:restartNumberingAfterBreak="0">
     <w:nsid w:val="19C725A5"/>
     <w:multiLevelType w:val="hybridMultilevel"/>
     <w:tmpl w:val="27485A52"/>
@@ -8709,7 +8552,7 @@
       </w:pPr>
     </w:lvl>
   </w:abstractNum>
-  <w:abstractNum w:abstractNumId="10">
+  <w:abstractNum w:abstractNumId="10" w15:restartNumberingAfterBreak="0">
     <w:nsid w:val="1ACE74B3"/>
     <w:multiLevelType w:val="hybridMultilevel"/>
     <w:tmpl w:val="AA98FC1A"/>
@@ -8798,7 +8641,7 @@
       </w:pPr>
     </w:lvl>
   </w:abstractNum>
-  <w:abstractNum w:abstractNumId="11">
+  <w:abstractNum w:abstractNumId="11" w15:restartNumberingAfterBreak="0">
     <w:nsid w:val="1C3C6FE2"/>
     <w:multiLevelType w:val="hybridMultilevel"/>
     <w:tmpl w:val="8F621440"/>
@@ -8887,7 +8730,7 @@
       </w:pPr>
     </w:lvl>
   </w:abstractNum>
-  <w:abstractNum w:abstractNumId="12">
+  <w:abstractNum w:abstractNumId="12" w15:restartNumberingAfterBreak="0">
     <w:nsid w:val="1C3D1660"/>
     <w:multiLevelType w:val="hybridMultilevel"/>
     <w:tmpl w:val="9F76F97A"/>
@@ -8976,7 +8819,7 @@
       </w:pPr>
     </w:lvl>
   </w:abstractNum>
-  <w:abstractNum w:abstractNumId="13">
+  <w:abstractNum w:abstractNumId="13" w15:restartNumberingAfterBreak="0">
     <w:nsid w:val="1FB10554"/>
     <w:multiLevelType w:val="hybridMultilevel"/>
     <w:tmpl w:val="CC6E3874"/>
@@ -9065,7 +8908,7 @@
       </w:pPr>
     </w:lvl>
   </w:abstractNum>
-  <w:abstractNum w:abstractNumId="14">
+  <w:abstractNum w:abstractNumId="14" w15:restartNumberingAfterBreak="0">
     <w:nsid w:val="20173F2A"/>
     <w:multiLevelType w:val="hybridMultilevel"/>
     <w:tmpl w:val="0370395C"/>
@@ -9154,7 +8997,7 @@
       </w:pPr>
     </w:lvl>
   </w:abstractNum>
-  <w:abstractNum w:abstractNumId="15">
+  <w:abstractNum w:abstractNumId="15" w15:restartNumberingAfterBreak="0">
     <w:nsid w:val="31745D38"/>
     <w:multiLevelType w:val="hybridMultilevel"/>
     <w:tmpl w:val="7AE055A8"/>
@@ -9243,7 +9086,7 @@
       </w:pPr>
     </w:lvl>
   </w:abstractNum>
-  <w:abstractNum w:abstractNumId="16">
+  <w:abstractNum w:abstractNumId="16" w15:restartNumberingAfterBreak="0">
     <w:nsid w:val="33394D41"/>
     <w:multiLevelType w:val="hybridMultilevel"/>
     <w:tmpl w:val="7AE055A8"/>
@@ -9332,7 +9175,7 @@
       </w:pPr>
     </w:lvl>
   </w:abstractNum>
-  <w:abstractNum w:abstractNumId="17">
+  <w:abstractNum w:abstractNumId="17" w15:restartNumberingAfterBreak="0">
     <w:nsid w:val="350E082B"/>
     <w:multiLevelType w:val="hybridMultilevel"/>
     <w:tmpl w:val="24AC4AF0"/>
@@ -9424,7 +9267,7 @@
       </w:pPr>
     </w:lvl>
   </w:abstractNum>
-  <w:abstractNum w:abstractNumId="18">
+  <w:abstractNum w:abstractNumId="18" w15:restartNumberingAfterBreak="0">
     <w:nsid w:val="3A160E13"/>
     <w:multiLevelType w:val="hybridMultilevel"/>
     <w:tmpl w:val="001A3388"/>
@@ -9513,7 +9356,7 @@
       </w:pPr>
     </w:lvl>
   </w:abstractNum>
-  <w:abstractNum w:abstractNumId="19">
+  <w:abstractNum w:abstractNumId="19" w15:restartNumberingAfterBreak="0">
     <w:nsid w:val="3A98161C"/>
     <w:multiLevelType w:val="hybridMultilevel"/>
     <w:tmpl w:val="001A3388"/>
@@ -9602,7 +9445,7 @@
       </w:pPr>
     </w:lvl>
   </w:abstractNum>
-  <w:abstractNum w:abstractNumId="20">
+  <w:abstractNum w:abstractNumId="20" w15:restartNumberingAfterBreak="0">
     <w:nsid w:val="44D447E0"/>
     <w:multiLevelType w:val="hybridMultilevel"/>
     <w:tmpl w:val="D54A22CA"/>
@@ -9692,7 +9535,7 @@
       </w:pPr>
     </w:lvl>
   </w:abstractNum>
-  <w:abstractNum w:abstractNumId="21">
+  <w:abstractNum w:abstractNumId="21" w15:restartNumberingAfterBreak="0">
     <w:nsid w:val="4B000658"/>
     <w:multiLevelType w:val="multilevel"/>
     <w:tmpl w:val="8D709ECC"/>
@@ -9844,7 +9687,7 @@
       </w:rPr>
     </w:lvl>
   </w:abstractNum>
-  <w:abstractNum w:abstractNumId="22">
+  <w:abstractNum w:abstractNumId="22" w15:restartNumberingAfterBreak="0">
     <w:nsid w:val="4E38113C"/>
     <w:multiLevelType w:val="hybridMultilevel"/>
     <w:tmpl w:val="AEE4DC6E"/>
@@ -9933,7 +9776,7 @@
       </w:pPr>
     </w:lvl>
   </w:abstractNum>
-  <w:abstractNum w:abstractNumId="23">
+  <w:abstractNum w:abstractNumId="23" w15:restartNumberingAfterBreak="0">
     <w:nsid w:val="4FCF7753"/>
     <w:multiLevelType w:val="hybridMultilevel"/>
     <w:tmpl w:val="05F49C7C"/>
@@ -10046,7 +9889,7 @@
       </w:rPr>
     </w:lvl>
   </w:abstractNum>
-  <w:abstractNum w:abstractNumId="24">
+  <w:abstractNum w:abstractNumId="24" w15:restartNumberingAfterBreak="0">
     <w:nsid w:val="51975003"/>
     <w:multiLevelType w:val="hybridMultilevel"/>
     <w:tmpl w:val="6FA22854"/>
@@ -10135,7 +9978,7 @@
       </w:pPr>
     </w:lvl>
   </w:abstractNum>
-  <w:abstractNum w:abstractNumId="25">
+  <w:abstractNum w:abstractNumId="25" w15:restartNumberingAfterBreak="0">
     <w:nsid w:val="522761DA"/>
     <w:multiLevelType w:val="hybridMultilevel"/>
     <w:tmpl w:val="7AE055A8"/>
@@ -10224,7 +10067,7 @@
       </w:pPr>
     </w:lvl>
   </w:abstractNum>
-  <w:abstractNum w:abstractNumId="26">
+  <w:abstractNum w:abstractNumId="26" w15:restartNumberingAfterBreak="0">
     <w:nsid w:val="52567525"/>
     <w:multiLevelType w:val="hybridMultilevel"/>
     <w:tmpl w:val="613EDCFE"/>
@@ -10313,7 +10156,7 @@
       </w:pPr>
     </w:lvl>
   </w:abstractNum>
-  <w:abstractNum w:abstractNumId="27">
+  <w:abstractNum w:abstractNumId="27" w15:restartNumberingAfterBreak="0">
     <w:nsid w:val="56123FCB"/>
     <w:multiLevelType w:val="hybridMultilevel"/>
     <w:tmpl w:val="59EE7AEA"/>
@@ -10429,7 +10272,7 @@
       </w:pPr>
     </w:lvl>
   </w:abstractNum>
-  <w:abstractNum w:abstractNumId="28">
+  <w:abstractNum w:abstractNumId="28" w15:restartNumberingAfterBreak="0">
     <w:nsid w:val="58D943D0"/>
     <w:multiLevelType w:val="hybridMultilevel"/>
     <w:tmpl w:val="B82CEE3E"/>
@@ -10518,7 +10361,7 @@
       </w:pPr>
     </w:lvl>
   </w:abstractNum>
-  <w:abstractNum w:abstractNumId="29">
+  <w:abstractNum w:abstractNumId="29" w15:restartNumberingAfterBreak="0">
     <w:nsid w:val="5CE80261"/>
     <w:multiLevelType w:val="hybridMultilevel"/>
     <w:tmpl w:val="660E98D8"/>
@@ -10607,7 +10450,7 @@
       </w:pPr>
     </w:lvl>
   </w:abstractNum>
-  <w:abstractNum w:abstractNumId="30">
+  <w:abstractNum w:abstractNumId="30" w15:restartNumberingAfterBreak="0">
     <w:nsid w:val="61A706EC"/>
     <w:multiLevelType w:val="hybridMultilevel"/>
     <w:tmpl w:val="284EB138"/>
@@ -10696,7 +10539,7 @@
       </w:pPr>
     </w:lvl>
   </w:abstractNum>
-  <w:abstractNum w:abstractNumId="31">
+  <w:abstractNum w:abstractNumId="31" w15:restartNumberingAfterBreak="0">
     <w:nsid w:val="65454446"/>
     <w:multiLevelType w:val="hybridMultilevel"/>
     <w:tmpl w:val="1BF4B918"/>
@@ -10785,7 +10628,7 @@
       </w:pPr>
     </w:lvl>
   </w:abstractNum>
-  <w:abstractNum w:abstractNumId="32">
+  <w:abstractNum w:abstractNumId="32" w15:restartNumberingAfterBreak="0">
     <w:nsid w:val="6A1B4F8D"/>
     <w:multiLevelType w:val="hybridMultilevel"/>
     <w:tmpl w:val="7AE055A8"/>
@@ -10874,7 +10717,7 @@
       </w:pPr>
     </w:lvl>
   </w:abstractNum>
-  <w:abstractNum w:abstractNumId="33">
+  <w:abstractNum w:abstractNumId="33" w15:restartNumberingAfterBreak="0">
     <w:nsid w:val="6AD37AF2"/>
     <w:multiLevelType w:val="hybridMultilevel"/>
     <w:tmpl w:val="7AE055A8"/>
@@ -10963,7 +10806,7 @@
       </w:pPr>
     </w:lvl>
   </w:abstractNum>
-  <w:abstractNum w:abstractNumId="34">
+  <w:abstractNum w:abstractNumId="34" w15:restartNumberingAfterBreak="0">
     <w:nsid w:val="6CFD727E"/>
     <w:multiLevelType w:val="hybridMultilevel"/>
     <w:tmpl w:val="E39A296C"/>
@@ -11053,7 +10896,7 @@
       </w:pPr>
     </w:lvl>
   </w:abstractNum>
-  <w:abstractNum w:abstractNumId="35">
+  <w:abstractNum w:abstractNumId="35" w15:restartNumberingAfterBreak="0">
     <w:nsid w:val="6E4D5FEA"/>
     <w:multiLevelType w:val="hybridMultilevel"/>
     <w:tmpl w:val="E43C98F2"/>
@@ -11143,7 +10986,7 @@
       </w:pPr>
     </w:lvl>
   </w:abstractNum>
-  <w:abstractNum w:abstractNumId="36">
+  <w:abstractNum w:abstractNumId="36" w15:restartNumberingAfterBreak="0">
     <w:nsid w:val="6FBB177C"/>
     <w:multiLevelType w:val="hybridMultilevel"/>
     <w:tmpl w:val="7AE055A8"/>
@@ -11232,7 +11075,7 @@
       </w:pPr>
     </w:lvl>
   </w:abstractNum>
-  <w:abstractNum w:abstractNumId="37">
+  <w:abstractNum w:abstractNumId="37" w15:restartNumberingAfterBreak="0">
     <w:nsid w:val="7A527608"/>
     <w:multiLevelType w:val="hybridMultilevel"/>
     <w:tmpl w:val="001A3388"/>
@@ -11321,7 +11164,7 @@
       </w:pPr>
     </w:lvl>
   </w:abstractNum>
-  <w:abstractNum w:abstractNumId="38">
+  <w:abstractNum w:abstractNumId="38" w15:restartNumberingAfterBreak="0">
     <w:nsid w:val="7F2D2379"/>
     <w:multiLevelType w:val="hybridMultilevel"/>
     <w:tmpl w:val="F4A88836"/>
@@ -11410,7 +11253,7 @@
       </w:pPr>
     </w:lvl>
   </w:abstractNum>
-  <w:abstractNum w:abstractNumId="39">
+  <w:abstractNum w:abstractNumId="39" w15:restartNumberingAfterBreak="0">
     <w:nsid w:val="7F733657"/>
     <w:multiLevelType w:val="hybridMultilevel"/>
     <w:tmpl w:val="7AE055A8"/>
@@ -11499,7 +11342,7 @@
       </w:pPr>
     </w:lvl>
   </w:abstractNum>
-  <w:abstractNum w:abstractNumId="40">
+  <w:abstractNum w:abstractNumId="40" w15:restartNumberingAfterBreak="0">
     <w:nsid w:val="7F75129B"/>
     <w:multiLevelType w:val="hybridMultilevel"/>
     <w:tmpl w:val="A566CD70"/>
@@ -11588,136 +11431,136 @@
       </w:pPr>
     </w:lvl>
   </w:abstractNum>
-  <w:num w:numId="1">
+  <w:num w:numId="1" w16cid:durableId="190145808">
     <w:abstractNumId w:val="1"/>
   </w:num>
-  <w:num w:numId="2">
+  <w:num w:numId="2" w16cid:durableId="1851797146">
     <w:abstractNumId w:val="1"/>
   </w:num>
-  <w:num w:numId="3">
+  <w:num w:numId="3" w16cid:durableId="620571873">
     <w:abstractNumId w:val="1"/>
   </w:num>
-  <w:num w:numId="4">
+  <w:num w:numId="4" w16cid:durableId="285310248">
     <w:abstractNumId w:val="1"/>
   </w:num>
-  <w:num w:numId="5">
+  <w:num w:numId="5" w16cid:durableId="1750731431">
     <w:abstractNumId w:val="21"/>
   </w:num>
-  <w:num w:numId="6">
+  <w:num w:numId="6" w16cid:durableId="1634362510">
     <w:abstractNumId w:val="17"/>
   </w:num>
-  <w:num w:numId="7">
+  <w:num w:numId="7" w16cid:durableId="6758681">
     <w:abstractNumId w:val="18"/>
   </w:num>
-  <w:num w:numId="8">
+  <w:num w:numId="8" w16cid:durableId="192883384">
     <w:abstractNumId w:val="0"/>
   </w:num>
-  <w:num w:numId="9">
+  <w:num w:numId="9" w16cid:durableId="231623164">
     <w:abstractNumId w:val="37"/>
   </w:num>
-  <w:num w:numId="10">
+  <w:num w:numId="10" w16cid:durableId="614950028">
     <w:abstractNumId w:val="19"/>
   </w:num>
-  <w:num w:numId="11">
+  <w:num w:numId="11" w16cid:durableId="1232086174">
     <w:abstractNumId w:val="3"/>
   </w:num>
-  <w:num w:numId="12">
+  <w:num w:numId="12" w16cid:durableId="125659277">
     <w:abstractNumId w:val="2"/>
   </w:num>
-  <w:num w:numId="13">
+  <w:num w:numId="13" w16cid:durableId="1948924432">
     <w:abstractNumId w:val="4"/>
   </w:num>
-  <w:num w:numId="14">
+  <w:num w:numId="14" w16cid:durableId="2085833891">
     <w:abstractNumId w:val="35"/>
   </w:num>
-  <w:num w:numId="15">
+  <w:num w:numId="15" w16cid:durableId="1235437966">
     <w:abstractNumId w:val="6"/>
   </w:num>
-  <w:num w:numId="16">
+  <w:num w:numId="16" w16cid:durableId="1137260943">
     <w:abstractNumId w:val="38"/>
   </w:num>
-  <w:num w:numId="17">
+  <w:num w:numId="17" w16cid:durableId="255211001">
     <w:abstractNumId w:val="22"/>
   </w:num>
-  <w:num w:numId="18">
+  <w:num w:numId="18" w16cid:durableId="1079255432">
     <w:abstractNumId w:val="28"/>
   </w:num>
-  <w:num w:numId="19">
+  <w:num w:numId="19" w16cid:durableId="1395279751">
     <w:abstractNumId w:val="14"/>
   </w:num>
-  <w:num w:numId="20">
+  <w:num w:numId="20" w16cid:durableId="676276896">
     <w:abstractNumId w:val="40"/>
   </w:num>
-  <w:num w:numId="21">
+  <w:num w:numId="21" w16cid:durableId="180321458">
     <w:abstractNumId w:val="30"/>
   </w:num>
-  <w:num w:numId="22">
+  <w:num w:numId="22" w16cid:durableId="6106986">
     <w:abstractNumId w:val="29"/>
   </w:num>
-  <w:num w:numId="23">
+  <w:num w:numId="23" w16cid:durableId="283076430">
     <w:abstractNumId w:val="9"/>
   </w:num>
-  <w:num w:numId="24">
+  <w:num w:numId="24" w16cid:durableId="23335586">
     <w:abstractNumId w:val="12"/>
   </w:num>
-  <w:num w:numId="25">
+  <w:num w:numId="25" w16cid:durableId="56516001">
     <w:abstractNumId w:val="10"/>
   </w:num>
-  <w:num w:numId="26">
+  <w:num w:numId="26" w16cid:durableId="1794902572">
     <w:abstractNumId w:val="36"/>
   </w:num>
-  <w:num w:numId="27">
+  <w:num w:numId="27" w16cid:durableId="2091003943">
     <w:abstractNumId w:val="11"/>
   </w:num>
-  <w:num w:numId="28">
+  <w:num w:numId="28" w16cid:durableId="2086608844">
     <w:abstractNumId w:val="33"/>
   </w:num>
-  <w:num w:numId="29">
+  <w:num w:numId="29" w16cid:durableId="1805469550">
     <w:abstractNumId w:val="15"/>
   </w:num>
-  <w:num w:numId="30">
+  <w:num w:numId="30" w16cid:durableId="483008803">
     <w:abstractNumId w:val="32"/>
   </w:num>
-  <w:num w:numId="31">
+  <w:num w:numId="31" w16cid:durableId="712852745">
     <w:abstractNumId w:val="25"/>
   </w:num>
-  <w:num w:numId="32">
+  <w:num w:numId="32" w16cid:durableId="938299097">
     <w:abstractNumId w:val="16"/>
   </w:num>
-  <w:num w:numId="33">
+  <w:num w:numId="33" w16cid:durableId="527522768">
     <w:abstractNumId w:val="39"/>
   </w:num>
-  <w:num w:numId="34">
+  <w:num w:numId="34" w16cid:durableId="1579288465">
     <w:abstractNumId w:val="24"/>
   </w:num>
-  <w:num w:numId="35">
+  <w:num w:numId="35" w16cid:durableId="1962413305">
     <w:abstractNumId w:val="23"/>
   </w:num>
-  <w:num w:numId="36">
+  <w:num w:numId="36" w16cid:durableId="1607617119">
     <w:abstractNumId w:val="8"/>
   </w:num>
-  <w:num w:numId="37">
+  <w:num w:numId="37" w16cid:durableId="966351572">
     <w:abstractNumId w:val="7"/>
   </w:num>
-  <w:num w:numId="38">
+  <w:num w:numId="38" w16cid:durableId="1508250457">
     <w:abstractNumId w:val="27"/>
   </w:num>
-  <w:num w:numId="39">
+  <w:num w:numId="39" w16cid:durableId="2018926359">
     <w:abstractNumId w:val="13"/>
   </w:num>
-  <w:num w:numId="40">
+  <w:num w:numId="40" w16cid:durableId="1194463338">
     <w:abstractNumId w:val="26"/>
   </w:num>
-  <w:num w:numId="41">
+  <w:num w:numId="41" w16cid:durableId="215748436">
     <w:abstractNumId w:val="20"/>
   </w:num>
-  <w:num w:numId="42">
+  <w:num w:numId="42" w16cid:durableId="24646668">
     <w:abstractNumId w:val="34"/>
   </w:num>
-  <w:num w:numId="43">
+  <w:num w:numId="43" w16cid:durableId="426116317">
     <w:abstractNumId w:val="31"/>
   </w:num>
-  <w:num w:numId="44">
+  <w:num w:numId="44" w16cid:durableId="538863346">
     <w:abstractNumId w:val="5"/>
   </w:num>
   <w:numIdMacAtCleanup w:val="2"/>
@@ -11725,7 +11568,7 @@
 </file>
 
 <file path=word/styles.xml><?xml version="1.0" encoding="utf-8"?>
-<w:styles xmlns:mc="http://schemas.openxmlformats.org/markup-compatibility/2006" xmlns:r="http://schemas.openxmlformats.org/officeDocument/2006/relationships" xmlns:w="http://schemas.openxmlformats.org/wordprocessingml/2006/main" xmlns:w14="http://schemas.microsoft.com/office/word/2010/wordml" mc:Ignorable="w14">
+<w:styles xmlns:mc="http://schemas.openxmlformats.org/markup-compatibility/2006" xmlns:r="http://schemas.openxmlformats.org/officeDocument/2006/relationships" xmlns:w="http://schemas.openxmlformats.org/wordprocessingml/2006/main" xmlns:w14="http://schemas.microsoft.com/office/word/2010/wordml" xmlns:w15="http://schemas.microsoft.com/office/word/2012/wordml" xmlns:w16cex="http://schemas.microsoft.com/office/word/2018/wordml/cex" xmlns:w16cid="http://schemas.microsoft.com/office/word/2016/wordml/cid" xmlns:w16="http://schemas.microsoft.com/office/word/2018/wordml" xmlns:w16sdtdh="http://schemas.microsoft.com/office/word/2020/wordml/sdtdatahash" xmlns:w16se="http://schemas.microsoft.com/office/word/2015/wordml/symex" mc:Ignorable="w14 w15 w16se w16cid w16 w16cex w16sdtdh">
   <w:docDefaults>
     <w:rPrDefault>
       <w:rPr>
@@ -11735,144 +11578,383 @@
     </w:rPrDefault>
     <w:pPrDefault/>
   </w:docDefaults>
-  <w:latentStyles w:defLockedState="0" w:defUIPriority="99" w:defSemiHidden="1" w:defUnhideWhenUsed="1" w:defQFormat="0" w:count="267">
-    <w:lsdException w:name="Normal" w:semiHidden="0" w:uiPriority="0" w:unhideWhenUsed="0" w:qFormat="1"/>
-    <w:lsdException w:name="heading 1" w:semiHidden="0" w:uiPriority="9" w:unhideWhenUsed="0" w:qFormat="1"/>
-    <w:lsdException w:name="heading 2" w:semiHidden="0" w:uiPriority="9" w:unhideWhenUsed="0" w:qFormat="1"/>
-    <w:lsdException w:name="heading 3" w:semiHidden="0" w:uiPriority="9" w:unhideWhenUsed="0" w:qFormat="1"/>
-    <w:lsdException w:name="heading 4" w:semiHidden="0" w:uiPriority="9" w:unhideWhenUsed="0" w:qFormat="1"/>
-    <w:lsdException w:name="heading 5" w:semiHidden="0" w:uiPriority="9" w:unhideWhenUsed="0" w:qFormat="1"/>
-    <w:lsdException w:name="heading 6" w:semiHidden="0" w:uiPriority="9" w:unhideWhenUsed="0" w:qFormat="1"/>
-    <w:lsdException w:name="heading 7" w:semiHidden="0" w:uiPriority="9" w:unhideWhenUsed="0" w:qFormat="1"/>
-    <w:lsdException w:name="heading 8" w:uiPriority="9" w:qFormat="1"/>
-    <w:lsdException w:name="heading 9" w:uiPriority="9" w:qFormat="1"/>
-    <w:lsdException w:name="toc 1" w:uiPriority="39"/>
-    <w:lsdException w:name="toc 2" w:uiPriority="39"/>
-    <w:lsdException w:name="toc 3" w:uiPriority="39"/>
-    <w:lsdException w:name="toc 4" w:uiPriority="39"/>
-    <w:lsdException w:name="toc 5" w:uiPriority="39"/>
-    <w:lsdException w:name="toc 6" w:uiPriority="39"/>
-    <w:lsdException w:name="toc 7" w:uiPriority="39"/>
-    <w:lsdException w:name="toc 8" w:uiPriority="39"/>
-    <w:lsdException w:name="toc 9" w:uiPriority="39"/>
-    <w:lsdException w:name="caption" w:uiPriority="35" w:qFormat="1"/>
-    <w:lsdException w:name="Title" w:semiHidden="0" w:uiPriority="10" w:unhideWhenUsed="0" w:qFormat="1"/>
-    <w:lsdException w:name="Default Paragraph Font" w:uiPriority="1"/>
-    <w:lsdException w:name="Subtitle" w:semiHidden="0" w:uiPriority="11" w:unhideWhenUsed="0" w:qFormat="1"/>
-    <w:lsdException w:name="Strong" w:semiHidden="0" w:uiPriority="22" w:unhideWhenUsed="0" w:qFormat="1"/>
-    <w:lsdException w:name="Emphasis" w:semiHidden="0" w:uiPriority="20" w:unhideWhenUsed="0" w:qFormat="1"/>
-    <w:lsdException w:name="Table Grid" w:semiHidden="0" w:uiPriority="59" w:unhideWhenUsed="0"/>
-    <w:lsdException w:name="Placeholder Text" w:unhideWhenUsed="0"/>
-    <w:lsdException w:name="No Spacing" w:semiHidden="0" w:uiPriority="1" w:unhideWhenUsed="0" w:qFormat="1"/>
-    <w:lsdException w:name="Light Shading" w:semiHidden="0" w:uiPriority="60" w:unhideWhenUsed="0"/>
-    <w:lsdException w:name="Light List" w:semiHidden="0" w:uiPriority="61" w:unhideWhenUsed="0"/>
-    <w:lsdException w:name="Light Grid" w:semiHidden="0" w:uiPriority="62" w:unhideWhenUsed="0"/>
-    <w:lsdException w:name="Medium Shading 1" w:semiHidden="0" w:uiPriority="63" w:unhideWhenUsed="0"/>
-    <w:lsdException w:name="Medium Shading 2" w:semiHidden="0" w:uiPriority="64" w:unhideWhenUsed="0"/>
-    <w:lsdException w:name="Medium List 1" w:semiHidden="0" w:uiPriority="65" w:unhideWhenUsed="0"/>
-    <w:lsdException w:name="Medium List 2" w:semiHidden="0" w:uiPriority="66" w:unhideWhenUsed="0"/>
-    <w:lsdException w:name="Medium Grid 1" w:semiHidden="0" w:uiPriority="67" w:unhideWhenUsed="0"/>
-    <w:lsdException w:name="Medium Grid 2" w:semiHidden="0" w:uiPriority="68" w:unhideWhenUsed="0"/>
-    <w:lsdException w:name="Medium Grid 3" w:semiHidden="0" w:uiPriority="69" w:unhideWhenUsed="0"/>
-    <w:lsdException w:name="Dark List" w:semiHidden="0" w:uiPriority="70" w:unhideWhenUsed="0"/>
-    <w:lsdException w:name="Colorful Shading" w:semiHidden="0" w:uiPriority="71" w:unhideWhenUsed="0"/>
-    <w:lsdException w:name="Colorful List" w:semiHidden="0" w:uiPriority="72" w:unhideWhenUsed="0"/>
-    <w:lsdException w:name="Colorful Grid" w:semiHidden="0" w:uiPriority="73" w:unhideWhenUsed="0"/>
-    <w:lsdException w:name="Light Shading Accent 1" w:semiHidden="0" w:uiPriority="60" w:unhideWhenUsed="0"/>
-    <w:lsdException w:name="Light List Accent 1" w:semiHidden="0" w:uiPriority="61" w:unhideWhenUsed="0"/>
-    <w:lsdException w:name="Light Grid Accent 1" w:semiHidden="0" w:uiPriority="62" w:unhideWhenUsed="0"/>
-    <w:lsdException w:name="Medium Shading 1 Accent 1" w:semiHidden="0" w:uiPriority="63" w:unhideWhenUsed="0"/>
-    <w:lsdException w:name="Medium Shading 2 Accent 1" w:semiHidden="0" w:uiPriority="64" w:unhideWhenUsed="0"/>
-    <w:lsdException w:name="Medium List 1 Accent 1" w:semiHidden="0" w:uiPriority="65" w:unhideWhenUsed="0"/>
-    <w:lsdException w:name="Revision" w:unhideWhenUsed="0"/>
-    <w:lsdException w:name="List Paragraph" w:semiHidden="0" w:uiPriority="34" w:unhideWhenUsed="0" w:qFormat="1"/>
-    <w:lsdException w:name="Quote" w:semiHidden="0" w:uiPriority="29" w:unhideWhenUsed="0" w:qFormat="1"/>
-    <w:lsdException w:name="Intense Quote" w:semiHidden="0" w:uiPriority="30" w:unhideWhenUsed="0" w:qFormat="1"/>
-    <w:lsdException w:name="Medium List 2 Accent 1" w:semiHidden="0" w:uiPriority="66" w:unhideWhenUsed="0"/>
-    <w:lsdException w:name="Medium Grid 1 Accent 1" w:semiHidden="0" w:uiPriority="67" w:unhideWhenUsed="0"/>
-    <w:lsdException w:name="Medium Grid 2 Accent 1" w:semiHidden="0" w:uiPriority="68" w:unhideWhenUsed="0"/>
-    <w:lsdException w:name="Medium Grid 3 Accent 1" w:semiHidden="0" w:uiPriority="69" w:unhideWhenUsed="0"/>
-    <w:lsdException w:name="Dark List Accent 1" w:semiHidden="0" w:uiPriority="70" w:unhideWhenUsed="0"/>
-    <w:lsdException w:name="Colorful Shading Accent 1" w:semiHidden="0" w:uiPriority="71" w:unhideWhenUsed="0"/>
-    <w:lsdException w:name="Colorful List Accent 1" w:semiHidden="0" w:uiPriority="72" w:unhideWhenUsed="0"/>
-    <w:lsdException w:name="Colorful Grid Accent 1" w:semiHidden="0" w:uiPriority="73" w:unhideWhenUsed="0"/>
-    <w:lsdException w:name="Light Shading Accent 2" w:semiHidden="0" w:uiPriority="60" w:unhideWhenUsed="0"/>
-    <w:lsdException w:name="Light List Accent 2" w:semiHidden="0" w:uiPriority="61" w:unhideWhenUsed="0"/>
-    <w:lsdException w:name="Light Grid Accent 2" w:semiHidden="0" w:uiPriority="62" w:unhideWhenUsed="0"/>
-    <w:lsdException w:name="Medium Shading 1 Accent 2" w:semiHidden="0" w:uiPriority="63" w:unhideWhenUsed="0"/>
-    <w:lsdException w:name="Medium Shading 2 Accent 2" w:semiHidden="0" w:uiPriority="64" w:unhideWhenUsed="0"/>
-    <w:lsdException w:name="Medium List 1 Accent 2" w:semiHidden="0" w:uiPriority="65" w:unhideWhenUsed="0"/>
-    <w:lsdException w:name="Medium List 2 Accent 2" w:semiHidden="0" w:uiPriority="66" w:unhideWhenUsed="0"/>
-    <w:lsdException w:name="Medium Grid 1 Accent 2" w:semiHidden="0" w:uiPriority="67" w:unhideWhenUsed="0"/>
-    <w:lsdException w:name="Medium Grid 2 Accent 2" w:semiHidden="0" w:uiPriority="68" w:unhideWhenUsed="0"/>
-    <w:lsdException w:name="Medium Grid 3 Accent 2" w:semiHidden="0" w:uiPriority="69" w:unhideWhenUsed="0"/>
-    <w:lsdException w:name="Dark List Accent 2" w:semiHidden="0" w:uiPriority="70" w:unhideWhenUsed="0"/>
-    <w:lsdException w:name="Colorful Shading Accent 2" w:semiHidden="0" w:uiPriority="71" w:unhideWhenUsed="0"/>
-    <w:lsdException w:name="Colorful List Accent 2" w:semiHidden="0" w:uiPriority="72" w:unhideWhenUsed="0"/>
-    <w:lsdException w:name="Colorful Grid Accent 2" w:semiHidden="0" w:uiPriority="73" w:unhideWhenUsed="0"/>
-    <w:lsdException w:name="Light Shading Accent 3" w:semiHidden="0" w:uiPriority="60" w:unhideWhenUsed="0"/>
-    <w:lsdException w:name="Light List Accent 3" w:semiHidden="0" w:uiPriority="61" w:unhideWhenUsed="0"/>
-    <w:lsdException w:name="Light Grid Accent 3" w:semiHidden="0" w:uiPriority="62" w:unhideWhenUsed="0"/>
-    <w:lsdException w:name="Medium Shading 1 Accent 3" w:semiHidden="0" w:uiPriority="63" w:unhideWhenUsed="0"/>
-    <w:lsdException w:name="Medium Shading 2 Accent 3" w:semiHidden="0" w:uiPriority="64" w:unhideWhenUsed="0"/>
-    <w:lsdException w:name="Medium List 1 Accent 3" w:semiHidden="0" w:uiPriority="65" w:unhideWhenUsed="0"/>
-    <w:lsdException w:name="Medium List 2 Accent 3" w:semiHidden="0" w:uiPriority="66" w:unhideWhenUsed="0"/>
-    <w:lsdException w:name="Medium Grid 1 Accent 3" w:semiHidden="0" w:uiPriority="67" w:unhideWhenUsed="0"/>
-    <w:lsdException w:name="Medium Grid 2 Accent 3" w:semiHidden="0" w:uiPriority="68" w:unhideWhenUsed="0"/>
-    <w:lsdException w:name="Medium Grid 3 Accent 3" w:semiHidden="0" w:uiPriority="69" w:unhideWhenUsed="0"/>
-    <w:lsdException w:name="Dark List Accent 3" w:semiHidden="0" w:uiPriority="70" w:unhideWhenUsed="0"/>
-    <w:lsdException w:name="Colorful Shading Accent 3" w:semiHidden="0" w:uiPriority="71" w:unhideWhenUsed="0"/>
-    <w:lsdException w:name="Colorful List Accent 3" w:semiHidden="0" w:uiPriority="72" w:unhideWhenUsed="0"/>
-    <w:lsdException w:name="Colorful Grid Accent 3" w:semiHidden="0" w:uiPriority="73" w:unhideWhenUsed="0"/>
-    <w:lsdException w:name="Light Shading Accent 4" w:semiHidden="0" w:uiPriority="60" w:unhideWhenUsed="0"/>
-    <w:lsdException w:name="Light List Accent 4" w:semiHidden="0" w:uiPriority="61" w:unhideWhenUsed="0"/>
-    <w:lsdException w:name="Light Grid Accent 4" w:semiHidden="0" w:uiPriority="62" w:unhideWhenUsed="0"/>
-    <w:lsdException w:name="Medium Shading 1 Accent 4" w:semiHidden="0" w:uiPriority="63" w:unhideWhenUsed="0"/>
-    <w:lsdException w:name="Medium Shading 2 Accent 4" w:semiHidden="0" w:uiPriority="64" w:unhideWhenUsed="0"/>
-    <w:lsdException w:name="Medium List 1 Accent 4" w:semiHidden="0" w:uiPriority="65" w:unhideWhenUsed="0"/>
-    <w:lsdException w:name="Medium List 2 Accent 4" w:semiHidden="0" w:uiPriority="66" w:unhideWhenUsed="0"/>
-    <w:lsdException w:name="Medium Grid 1 Accent 4" w:semiHidden="0" w:uiPriority="67" w:unhideWhenUsed="0"/>
-    <w:lsdException w:name="Medium Grid 2 Accent 4" w:semiHidden="0" w:uiPriority="68" w:unhideWhenUsed="0"/>
-    <w:lsdException w:name="Medium Grid 3 Accent 4" w:semiHidden="0" w:uiPriority="69" w:unhideWhenUsed="0"/>
-    <w:lsdException w:name="Dark List Accent 4" w:semiHidden="0" w:uiPriority="70" w:unhideWhenUsed="0"/>
-    <w:lsdException w:name="Colorful Shading Accent 4" w:semiHidden="0" w:uiPriority="71" w:unhideWhenUsed="0"/>
-    <w:lsdException w:name="Colorful List Accent 4" w:semiHidden="0" w:uiPriority="72" w:unhideWhenUsed="0"/>
-    <w:lsdException w:name="Colorful Grid Accent 4" w:semiHidden="0" w:uiPriority="73" w:unhideWhenUsed="0"/>
-    <w:lsdException w:name="Light Shading Accent 5" w:semiHidden="0" w:uiPriority="60" w:unhideWhenUsed="0"/>
-    <w:lsdException w:name="Light List Accent 5" w:semiHidden="0" w:uiPriority="61" w:unhideWhenUsed="0"/>
-    <w:lsdException w:name="Light Grid Accent 5" w:semiHidden="0" w:uiPriority="62" w:unhideWhenUsed="0"/>
-    <w:lsdException w:name="Medium Shading 1 Accent 5" w:semiHidden="0" w:uiPriority="63" w:unhideWhenUsed="0"/>
-    <w:lsdException w:name="Medium Shading 2 Accent 5" w:semiHidden="0" w:uiPriority="64" w:unhideWhenUsed="0"/>
-    <w:lsdException w:name="Medium List 1 Accent 5" w:semiHidden="0" w:uiPriority="65" w:unhideWhenUsed="0"/>
-    <w:lsdException w:name="Medium List 2 Accent 5" w:semiHidden="0" w:uiPriority="66" w:unhideWhenUsed="0"/>
-    <w:lsdException w:name="Medium Grid 1 Accent 5" w:semiHidden="0" w:uiPriority="67" w:unhideWhenUsed="0"/>
-    <w:lsdException w:name="Medium Grid 2 Accent 5" w:semiHidden="0" w:uiPriority="68" w:unhideWhenUsed="0"/>
-    <w:lsdException w:name="Medium Grid 3 Accent 5" w:semiHidden="0" w:uiPriority="69" w:unhideWhenUsed="0"/>
-    <w:lsdException w:name="Dark List Accent 5" w:semiHidden="0" w:uiPriority="70" w:unhideWhenUsed="0"/>
-    <w:lsdException w:name="Colorful Shading Accent 5" w:semiHidden="0" w:uiPriority="71" w:unhideWhenUsed="0"/>
-    <w:lsdException w:name="Colorful List Accent 5" w:semiHidden="0" w:uiPriority="72" w:unhideWhenUsed="0"/>
-    <w:lsdException w:name="Colorful Grid Accent 5" w:semiHidden="0" w:uiPriority="73" w:unhideWhenUsed="0"/>
-    <w:lsdException w:name="Light Shading Accent 6" w:semiHidden="0" w:uiPriority="60" w:unhideWhenUsed="0"/>
-    <w:lsdException w:name="Light List Accent 6" w:semiHidden="0" w:uiPriority="61" w:unhideWhenUsed="0"/>
-    <w:lsdException w:name="Light Grid Accent 6" w:semiHidden="0" w:uiPriority="62" w:unhideWhenUsed="0"/>
-    <w:lsdException w:name="Medium Shading 1 Accent 6" w:semiHidden="0" w:uiPriority="63" w:unhideWhenUsed="0"/>
-    <w:lsdException w:name="Medium Shading 2 Accent 6" w:semiHidden="0" w:uiPriority="64" w:unhideWhenUsed="0"/>
-    <w:lsdException w:name="Medium List 1 Accent 6" w:semiHidden="0" w:uiPriority="65" w:unhideWhenUsed="0"/>
-    <w:lsdException w:name="Medium List 2 Accent 6" w:semiHidden="0" w:uiPriority="66" w:unhideWhenUsed="0"/>
-    <w:lsdException w:name="Medium Grid 1 Accent 6" w:semiHidden="0" w:uiPriority="67" w:unhideWhenUsed="0"/>
-    <w:lsdException w:name="Medium Grid 2 Accent 6" w:semiHidden="0" w:uiPriority="68" w:unhideWhenUsed="0"/>
-    <w:lsdException w:name="Medium Grid 3 Accent 6" w:semiHidden="0" w:uiPriority="69" w:unhideWhenUsed="0"/>
-    <w:lsdException w:name="Dark List Accent 6" w:semiHidden="0" w:uiPriority="70" w:unhideWhenUsed="0"/>
-    <w:lsdException w:name="Colorful Shading Accent 6" w:semiHidden="0" w:uiPriority="71" w:unhideWhenUsed="0"/>
-    <w:lsdException w:name="Colorful List Accent 6" w:semiHidden="0" w:uiPriority="72" w:unhideWhenUsed="0"/>
-    <w:lsdException w:name="Colorful Grid Accent 6" w:semiHidden="0" w:uiPriority="73" w:unhideWhenUsed="0"/>
-    <w:lsdException w:name="Subtle Emphasis" w:semiHidden="0" w:uiPriority="19" w:unhideWhenUsed="0" w:qFormat="1"/>
-    <w:lsdException w:name="Intense Emphasis" w:semiHidden="0" w:uiPriority="21" w:unhideWhenUsed="0" w:qFormat="1"/>
-    <w:lsdException w:name="Subtle Reference" w:semiHidden="0" w:uiPriority="31" w:unhideWhenUsed="0" w:qFormat="1"/>
-    <w:lsdException w:name="Intense Reference" w:semiHidden="0" w:uiPriority="32" w:unhideWhenUsed="0" w:qFormat="1"/>
-    <w:lsdException w:name="Book Title" w:semiHidden="0" w:uiPriority="33" w:unhideWhenUsed="0" w:qFormat="1"/>
-    <w:lsdException w:name="Bibliography" w:uiPriority="37"/>
-    <w:lsdException w:name="TOC Heading" w:uiPriority="39" w:qFormat="1"/>
+  <w:latentStyles w:defLockedState="0" w:defUIPriority="99" w:defSemiHidden="0" w:defUnhideWhenUsed="0" w:defQFormat="0" w:count="376">
+    <w:lsdException w:name="Normal" w:uiPriority="0" w:qFormat="1"/>
+    <w:lsdException w:name="heading 1" w:uiPriority="9" w:qFormat="1"/>
+    <w:lsdException w:name="heading 2" w:uiPriority="9" w:qFormat="1"/>
+    <w:lsdException w:name="heading 3" w:uiPriority="9" w:qFormat="1"/>
+    <w:lsdException w:name="heading 4" w:uiPriority="9" w:qFormat="1"/>
+    <w:lsdException w:name="heading 5" w:uiPriority="9" w:qFormat="1"/>
+    <w:lsdException w:name="heading 6" w:uiPriority="9" w:qFormat="1"/>
+    <w:lsdException w:name="heading 7" w:uiPriority="9" w:qFormat="1"/>
+    <w:lsdException w:name="heading 8" w:semiHidden="1" w:uiPriority="9" w:unhideWhenUsed="1" w:qFormat="1"/>
+    <w:lsdException w:name="heading 9" w:semiHidden="1" w:uiPriority="9" w:unhideWhenUsed="1" w:qFormat="1"/>
+    <w:lsdException w:name="index 1" w:semiHidden="1" w:unhideWhenUsed="1"/>
+    <w:lsdException w:name="index 2" w:semiHidden="1" w:unhideWhenUsed="1"/>
+    <w:lsdException w:name="index 3" w:semiHidden="1" w:unhideWhenUsed="1"/>
+    <w:lsdException w:name="index 4" w:semiHidden="1" w:unhideWhenUsed="1"/>
+    <w:lsdException w:name="index 5" w:semiHidden="1" w:unhideWhenUsed="1"/>
+    <w:lsdException w:name="index 6" w:semiHidden="1" w:unhideWhenUsed="1"/>
+    <w:lsdException w:name="index 7" w:semiHidden="1" w:unhideWhenUsed="1"/>
+    <w:lsdException w:name="index 8" w:semiHidden="1" w:unhideWhenUsed="1"/>
+    <w:lsdException w:name="index 9" w:semiHidden="1" w:unhideWhenUsed="1"/>
+    <w:lsdException w:name="toc 1" w:semiHidden="1" w:uiPriority="39" w:unhideWhenUsed="1"/>
+    <w:lsdException w:name="toc 2" w:semiHidden="1" w:uiPriority="39" w:unhideWhenUsed="1"/>
+    <w:lsdException w:name="toc 3" w:semiHidden="1" w:uiPriority="39" w:unhideWhenUsed="1"/>
+    <w:lsdException w:name="toc 4" w:semiHidden="1" w:uiPriority="39" w:unhideWhenUsed="1"/>
+    <w:lsdException w:name="toc 5" w:semiHidden="1" w:uiPriority="39" w:unhideWhenUsed="1"/>
+    <w:lsdException w:name="toc 6" w:semiHidden="1" w:uiPriority="39" w:unhideWhenUsed="1"/>
+    <w:lsdException w:name="toc 7" w:semiHidden="1" w:uiPriority="39" w:unhideWhenUsed="1"/>
+    <w:lsdException w:name="toc 8" w:semiHidden="1" w:uiPriority="39" w:unhideWhenUsed="1"/>
+    <w:lsdException w:name="toc 9" w:semiHidden="1" w:uiPriority="39" w:unhideWhenUsed="1"/>
+    <w:lsdException w:name="Normal Indent" w:semiHidden="1" w:unhideWhenUsed="1"/>
+    <w:lsdException w:name="footnote text" w:semiHidden="1" w:unhideWhenUsed="1"/>
+    <w:lsdException w:name="annotation text" w:semiHidden="1" w:unhideWhenUsed="1"/>
+    <w:lsdException w:name="header" w:semiHidden="1" w:unhideWhenUsed="1"/>
+    <w:lsdException w:name="footer" w:semiHidden="1" w:unhideWhenUsed="1"/>
+    <w:lsdException w:name="index heading" w:semiHidden="1" w:unhideWhenUsed="1"/>
+    <w:lsdException w:name="caption" w:semiHidden="1" w:uiPriority="35" w:unhideWhenUsed="1" w:qFormat="1"/>
+    <w:lsdException w:name="table of figures" w:semiHidden="1" w:unhideWhenUsed="1"/>
+    <w:lsdException w:name="envelope address" w:semiHidden="1" w:unhideWhenUsed="1"/>
+    <w:lsdException w:name="envelope return" w:semiHidden="1" w:unhideWhenUsed="1"/>
+    <w:lsdException w:name="footnote reference" w:semiHidden="1" w:unhideWhenUsed="1"/>
+    <w:lsdException w:name="annotation reference" w:semiHidden="1" w:unhideWhenUsed="1"/>
+    <w:lsdException w:name="line number" w:semiHidden="1" w:unhideWhenUsed="1"/>
+    <w:lsdException w:name="page number" w:semiHidden="1" w:unhideWhenUsed="1"/>
+    <w:lsdException w:name="endnote reference" w:semiHidden="1" w:unhideWhenUsed="1"/>
+    <w:lsdException w:name="endnote text" w:semiHidden="1" w:unhideWhenUsed="1"/>
+    <w:lsdException w:name="table of authorities" w:semiHidden="1" w:unhideWhenUsed="1"/>
+    <w:lsdException w:name="macro" w:semiHidden="1" w:unhideWhenUsed="1"/>
+    <w:lsdException w:name="toa heading" w:semiHidden="1" w:unhideWhenUsed="1"/>
+    <w:lsdException w:name="List" w:semiHidden="1" w:unhideWhenUsed="1"/>
+    <w:lsdException w:name="List Bullet" w:semiHidden="1" w:unhideWhenUsed="1"/>
+    <w:lsdException w:name="List Number" w:semiHidden="1" w:unhideWhenUsed="1"/>
+    <w:lsdException w:name="List 2" w:semiHidden="1" w:unhideWhenUsed="1"/>
+    <w:lsdException w:name="List 3" w:semiHidden="1" w:unhideWhenUsed="1"/>
+    <w:lsdException w:name="List 4" w:semiHidden="1" w:unhideWhenUsed="1"/>
+    <w:lsdException w:name="List 5" w:semiHidden="1" w:unhideWhenUsed="1"/>
+    <w:lsdException w:name="List Bullet 2" w:semiHidden="1" w:unhideWhenUsed="1"/>
+    <w:lsdException w:name="List Bullet 3" w:semiHidden="1" w:unhideWhenUsed="1"/>
+    <w:lsdException w:name="List Bullet 4" w:semiHidden="1" w:unhideWhenUsed="1"/>
+    <w:lsdException w:name="List Bullet 5" w:semiHidden="1" w:unhideWhenUsed="1"/>
+    <w:lsdException w:name="List Number 2" w:semiHidden="1" w:unhideWhenUsed="1"/>
+    <w:lsdException w:name="List Number 3" w:semiHidden="1" w:unhideWhenUsed="1"/>
+    <w:lsdException w:name="List Number 4" w:semiHidden="1" w:unhideWhenUsed="1"/>
+    <w:lsdException w:name="List Number 5" w:semiHidden="1" w:unhideWhenUsed="1"/>
+    <w:lsdException w:name="Title" w:uiPriority="10" w:qFormat="1"/>
+    <w:lsdException w:name="Closing" w:semiHidden="1" w:unhideWhenUsed="1"/>
+    <w:lsdException w:name="Signature" w:semiHidden="1" w:unhideWhenUsed="1"/>
+    <w:lsdException w:name="Default Paragraph Font" w:semiHidden="1" w:uiPriority="1" w:unhideWhenUsed="1"/>
+    <w:lsdException w:name="Body Text" w:semiHidden="1" w:unhideWhenUsed="1"/>
+    <w:lsdException w:name="Body Text Indent" w:semiHidden="1" w:unhideWhenUsed="1"/>
+    <w:lsdException w:name="List Continue" w:semiHidden="1" w:unhideWhenUsed="1"/>
+    <w:lsdException w:name="List Continue 2" w:semiHidden="1" w:unhideWhenUsed="1"/>
+    <w:lsdException w:name="List Continue 3" w:semiHidden="1" w:unhideWhenUsed="1"/>
+    <w:lsdException w:name="List Continue 4" w:semiHidden="1" w:unhideWhenUsed="1"/>
+    <w:lsdException w:name="List Continue 5" w:semiHidden="1" w:unhideWhenUsed="1"/>
+    <w:lsdException w:name="Message Header" w:semiHidden="1" w:unhideWhenUsed="1"/>
+    <w:lsdException w:name="Subtitle" w:uiPriority="11" w:qFormat="1"/>
+    <w:lsdException w:name="Salutation" w:semiHidden="1" w:unhideWhenUsed="1"/>
+    <w:lsdException w:name="Date" w:semiHidden="1" w:unhideWhenUsed="1"/>
+    <w:lsdException w:name="Body Text First Indent" w:semiHidden="1" w:unhideWhenUsed="1"/>
+    <w:lsdException w:name="Body Text First Indent 2" w:semiHidden="1" w:unhideWhenUsed="1"/>
+    <w:lsdException w:name="Note Heading" w:semiHidden="1" w:unhideWhenUsed="1"/>
+    <w:lsdException w:name="Body Text 2" w:semiHidden="1" w:unhideWhenUsed="1"/>
+    <w:lsdException w:name="Body Text 3" w:semiHidden="1" w:unhideWhenUsed="1"/>
+    <w:lsdException w:name="Body Text Indent 2" w:semiHidden="1" w:unhideWhenUsed="1"/>
+    <w:lsdException w:name="Body Text Indent 3" w:semiHidden="1" w:unhideWhenUsed="1"/>
+    <w:lsdException w:name="Block Text" w:semiHidden="1" w:unhideWhenUsed="1"/>
+    <w:lsdException w:name="Hyperlink" w:semiHidden="1" w:unhideWhenUsed="1"/>
+    <w:lsdException w:name="FollowedHyperlink" w:semiHidden="1" w:unhideWhenUsed="1"/>
+    <w:lsdException w:name="Strong" w:uiPriority="22" w:qFormat="1"/>
+    <w:lsdException w:name="Emphasis" w:uiPriority="20" w:qFormat="1"/>
+    <w:lsdException w:name="Document Map" w:semiHidden="1" w:unhideWhenUsed="1"/>
+    <w:lsdException w:name="Plain Text" w:semiHidden="1" w:unhideWhenUsed="1"/>
+    <w:lsdException w:name="E-mail Signature" w:semiHidden="1" w:unhideWhenUsed="1"/>
+    <w:lsdException w:name="HTML Top of Form" w:semiHidden="1" w:unhideWhenUsed="1"/>
+    <w:lsdException w:name="HTML Bottom of Form" w:semiHidden="1" w:unhideWhenUsed="1"/>
+    <w:lsdException w:name="Normal (Web)" w:semiHidden="1" w:unhideWhenUsed="1"/>
+    <w:lsdException w:name="HTML Acronym" w:semiHidden="1" w:unhideWhenUsed="1"/>
+    <w:lsdException w:name="HTML Address" w:semiHidden="1" w:unhideWhenUsed="1"/>
+    <w:lsdException w:name="HTML Cite" w:semiHidden="1" w:unhideWhenUsed="1"/>
+    <w:lsdException w:name="HTML Code" w:semiHidden="1" w:unhideWhenUsed="1"/>
+    <w:lsdException w:name="HTML Definition" w:semiHidden="1" w:unhideWhenUsed="1"/>
+    <w:lsdException w:name="HTML Keyboard" w:semiHidden="1" w:unhideWhenUsed="1"/>
+    <w:lsdException w:name="HTML Preformatted" w:semiHidden="1" w:unhideWhenUsed="1"/>
+    <w:lsdException w:name="HTML Sample" w:semiHidden="1" w:unhideWhenUsed="1"/>
+    <w:lsdException w:name="HTML Typewriter" w:semiHidden="1" w:unhideWhenUsed="1"/>
+    <w:lsdException w:name="HTML Variable" w:semiHidden="1" w:unhideWhenUsed="1"/>
+    <w:lsdException w:name="Normal Table" w:semiHidden="1" w:unhideWhenUsed="1"/>
+    <w:lsdException w:name="annotation subject" w:semiHidden="1" w:unhideWhenUsed="1"/>
+    <w:lsdException w:name="No List" w:semiHidden="1" w:unhideWhenUsed="1"/>
+    <w:lsdException w:name="Outline List 1" w:semiHidden="1" w:unhideWhenUsed="1"/>
+    <w:lsdException w:name="Outline List 2" w:semiHidden="1" w:unhideWhenUsed="1"/>
+    <w:lsdException w:name="Outline List 3" w:semiHidden="1" w:unhideWhenUsed="1"/>
+    <w:lsdException w:name="Table Simple 1" w:semiHidden="1" w:unhideWhenUsed="1"/>
+    <w:lsdException w:name="Table Simple 2" w:semiHidden="1" w:unhideWhenUsed="1"/>
+    <w:lsdException w:name="Table Simple 3" w:semiHidden="1" w:unhideWhenUsed="1"/>
+    <w:lsdException w:name="Table Classic 1" w:semiHidden="1" w:unhideWhenUsed="1"/>
+    <w:lsdException w:name="Table Classic 2" w:semiHidden="1" w:unhideWhenUsed="1"/>
+    <w:lsdException w:name="Table Classic 3" w:semiHidden="1" w:unhideWhenUsed="1"/>
+    <w:lsdException w:name="Table Classic 4" w:semiHidden="1" w:unhideWhenUsed="1"/>
+    <w:lsdException w:name="Table Colorful 1" w:semiHidden="1" w:unhideWhenUsed="1"/>
+    <w:lsdException w:name="Table Colorful 2" w:semiHidden="1" w:unhideWhenUsed="1"/>
+    <w:lsdException w:name="Table Colorful 3" w:semiHidden="1" w:unhideWhenUsed="1"/>
+    <w:lsdException w:name="Table Columns 1" w:semiHidden="1" w:unhideWhenUsed="1"/>
+    <w:lsdException w:name="Table Columns 2" w:semiHidden="1" w:unhideWhenUsed="1"/>
+    <w:lsdException w:name="Table Columns 3" w:semiHidden="1" w:unhideWhenUsed="1"/>
+    <w:lsdException w:name="Table Columns 4" w:semiHidden="1" w:unhideWhenUsed="1"/>
+    <w:lsdException w:name="Table Columns 5" w:semiHidden="1" w:unhideWhenUsed="1"/>
+    <w:lsdException w:name="Table Grid 1" w:semiHidden="1" w:unhideWhenUsed="1"/>
+    <w:lsdException w:name="Table Grid 2" w:semiHidden="1" w:unhideWhenUsed="1"/>
+    <w:lsdException w:name="Table Grid 3" w:semiHidden="1" w:unhideWhenUsed="1"/>
+    <w:lsdException w:name="Table Grid 4" w:semiHidden="1" w:unhideWhenUsed="1"/>
+    <w:lsdException w:name="Table Grid 5" w:semiHidden="1" w:unhideWhenUsed="1"/>
+    <w:lsdException w:name="Table Grid 6" w:semiHidden="1" w:unhideWhenUsed="1"/>
+    <w:lsdException w:name="Table Grid 7" w:semiHidden="1" w:unhideWhenUsed="1"/>
+    <w:lsdException w:name="Table Grid 8" w:semiHidden="1" w:unhideWhenUsed="1"/>
+    <w:lsdException w:name="Table List 1" w:semiHidden="1" w:unhideWhenUsed="1"/>
+    <w:lsdException w:name="Table List 2" w:semiHidden="1" w:unhideWhenUsed="1"/>
+    <w:lsdException w:name="Table List 3" w:semiHidden="1" w:unhideWhenUsed="1"/>
+    <w:lsdException w:name="Table List 4" w:semiHidden="1" w:unhideWhenUsed="1"/>
+    <w:lsdException w:name="Table List 5" w:semiHidden="1" w:unhideWhenUsed="1"/>
+    <w:lsdException w:name="Table List 6" w:semiHidden="1" w:unhideWhenUsed="1"/>
+    <w:lsdException w:name="Table List 7" w:semiHidden="1" w:unhideWhenUsed="1"/>
+    <w:lsdException w:name="Table List 8" w:semiHidden="1" w:unhideWhenUsed="1"/>
+    <w:lsdException w:name="Table 3D effects 1" w:semiHidden="1" w:unhideWhenUsed="1"/>
+    <w:lsdException w:name="Table 3D effects 2" w:semiHidden="1" w:unhideWhenUsed="1"/>
+    <w:lsdException w:name="Table 3D effects 3" w:semiHidden="1" w:unhideWhenUsed="1"/>
+    <w:lsdException w:name="Table Contemporary" w:semiHidden="1" w:unhideWhenUsed="1"/>
+    <w:lsdException w:name="Table Elegant" w:semiHidden="1" w:unhideWhenUsed="1"/>
+    <w:lsdException w:name="Table Professional" w:semiHidden="1" w:unhideWhenUsed="1"/>
+    <w:lsdException w:name="Table Subtle 1" w:semiHidden="1" w:unhideWhenUsed="1"/>
+    <w:lsdException w:name="Table Subtle 2" w:semiHidden="1" w:unhideWhenUsed="1"/>
+    <w:lsdException w:name="Table Web 1" w:semiHidden="1" w:unhideWhenUsed="1"/>
+    <w:lsdException w:name="Table Web 2" w:semiHidden="1" w:unhideWhenUsed="1"/>
+    <w:lsdException w:name="Table Web 3" w:semiHidden="1" w:unhideWhenUsed="1"/>
+    <w:lsdException w:name="Balloon Text" w:semiHidden="1" w:unhideWhenUsed="1"/>
+    <w:lsdException w:name="Table Grid" w:uiPriority="59"/>
+    <w:lsdException w:name="Table Theme" w:semiHidden="1" w:unhideWhenUsed="1"/>
+    <w:lsdException w:name="Placeholder Text" w:semiHidden="1"/>
+    <w:lsdException w:name="No Spacing" w:uiPriority="1" w:qFormat="1"/>
+    <w:lsdException w:name="Light Shading" w:uiPriority="60"/>
+    <w:lsdException w:name="Light List" w:uiPriority="61"/>
+    <w:lsdException w:name="Light Grid" w:uiPriority="62"/>
+    <w:lsdException w:name="Medium Shading 1" w:uiPriority="63"/>
+    <w:lsdException w:name="Medium Shading 2" w:uiPriority="64"/>
+    <w:lsdException w:name="Medium List 1" w:uiPriority="65"/>
+    <w:lsdException w:name="Medium List 2" w:uiPriority="66"/>
+    <w:lsdException w:name="Medium Grid 1" w:uiPriority="67"/>
+    <w:lsdException w:name="Medium Grid 2" w:uiPriority="68"/>
+    <w:lsdException w:name="Medium Grid 3" w:uiPriority="69"/>
+    <w:lsdException w:name="Dark List" w:uiPriority="70"/>
+    <w:lsdException w:name="Colorful Shading" w:uiPriority="71"/>
+    <w:lsdException w:name="Colorful List" w:uiPriority="72"/>
+    <w:lsdException w:name="Colorful Grid" w:uiPriority="73"/>
+    <w:lsdException w:name="Light Shading Accent 1" w:uiPriority="60"/>
+    <w:lsdException w:name="Light List Accent 1" w:uiPriority="61"/>
+    <w:lsdException w:name="Light Grid Accent 1" w:uiPriority="62"/>
+    <w:lsdException w:name="Medium Shading 1 Accent 1" w:uiPriority="63"/>
+    <w:lsdException w:name="Medium Shading 2 Accent 1" w:uiPriority="64"/>
+    <w:lsdException w:name="Medium List 1 Accent 1" w:uiPriority="65"/>
+    <w:lsdException w:name="Revision" w:semiHidden="1"/>
+    <w:lsdException w:name="List Paragraph" w:uiPriority="34" w:qFormat="1"/>
+    <w:lsdException w:name="Quote" w:uiPriority="29" w:qFormat="1"/>
+    <w:lsdException w:name="Intense Quote" w:uiPriority="30" w:qFormat="1"/>
+    <w:lsdException w:name="Medium List 2 Accent 1" w:uiPriority="66"/>
+    <w:lsdException w:name="Medium Grid 1 Accent 1" w:uiPriority="67"/>
+    <w:lsdException w:name="Medium Grid 2 Accent 1" w:uiPriority="68"/>
+    <w:lsdException w:name="Medium Grid 3 Accent 1" w:uiPriority="69"/>
+    <w:lsdException w:name="Dark List Accent 1" w:uiPriority="70"/>
+    <w:lsdException w:name="Colorful Shading Accent 1" w:uiPriority="71"/>
+    <w:lsdException w:name="Colorful List Accent 1" w:uiPriority="72"/>
+    <w:lsdException w:name="Colorful Grid Accent 1" w:uiPriority="73"/>
+    <w:lsdException w:name="Light Shading Accent 2" w:uiPriority="60"/>
+    <w:lsdException w:name="Light List Accent 2" w:uiPriority="61"/>
+    <w:lsdException w:name="Light Grid Accent 2" w:uiPriority="62"/>
+    <w:lsdException w:name="Medium Shading 1 Accent 2" w:uiPriority="63"/>
+    <w:lsdException w:name="Medium Shading 2 Accent 2" w:uiPriority="64"/>
+    <w:lsdException w:name="Medium List 1 Accent 2" w:uiPriority="65"/>
+    <w:lsdException w:name="Medium List 2 Accent 2" w:uiPriority="66"/>
+    <w:lsdException w:name="Medium Grid 1 Accent 2" w:uiPriority="67"/>
+    <w:lsdException w:name="Medium Grid 2 Accent 2" w:uiPriority="68"/>
+    <w:lsdException w:name="Medium Grid 3 Accent 2" w:uiPriority="69"/>
+    <w:lsdException w:name="Dark List Accent 2" w:uiPriority="70"/>
+    <w:lsdException w:name="Colorful Shading Accent 2" w:uiPriority="71"/>
+    <w:lsdException w:name="Colorful List Accent 2" w:uiPriority="72"/>
+    <w:lsdException w:name="Colorful Grid Accent 2" w:uiPriority="73"/>
+    <w:lsdException w:name="Light Shading Accent 3" w:uiPriority="60"/>
+    <w:lsdException w:name="Light List Accent 3" w:uiPriority="61"/>
+    <w:lsdException w:name="Light Grid Accent 3" w:uiPriority="62"/>
+    <w:lsdException w:name="Medium Shading 1 Accent 3" w:uiPriority="63"/>
+    <w:lsdException w:name="Medium Shading 2 Accent 3" w:uiPriority="64"/>
+    <w:lsdException w:name="Medium List 1 Accent 3" w:uiPriority="65"/>
+    <w:lsdException w:name="Medium List 2 Accent 3" w:uiPriority="66"/>
+    <w:lsdException w:name="Medium Grid 1 Accent 3" w:uiPriority="67"/>
+    <w:lsdException w:name="Medium Grid 2 Accent 3" w:uiPriority="68"/>
+    <w:lsdException w:name="Medium Grid 3 Accent 3" w:uiPriority="69"/>
+    <w:lsdException w:name="Dark List Accent 3" w:uiPriority="70"/>
+    <w:lsdException w:name="Colorful Shading Accent 3" w:uiPriority="71"/>
+    <w:lsdException w:name="Colorful List Accent 3" w:uiPriority="72"/>
+    <w:lsdException w:name="Colorful Grid Accent 3" w:uiPriority="73"/>
+    <w:lsdException w:name="Light Shading Accent 4" w:uiPriority="60"/>
+    <w:lsdException w:name="Light List Accent 4" w:uiPriority="61"/>
+    <w:lsdException w:name="Light Grid Accent 4" w:uiPriority="62"/>
+    <w:lsdException w:name="Medium Shading 1 Accent 4" w:uiPriority="63"/>
+    <w:lsdException w:name="Medium Shading 2 Accent 4" w:uiPriority="64"/>
+    <w:lsdException w:name="Medium List 1 Accent 4" w:uiPriority="65"/>
+    <w:lsdException w:name="Medium List 2 Accent 4" w:uiPriority="66"/>
+    <w:lsdException w:name="Medium Grid 1 Accent 4" w:uiPriority="67"/>
+    <w:lsdException w:name="Medium Grid 2 Accent 4" w:uiPriority="68"/>
+    <w:lsdException w:name="Medium Grid 3 Accent 4" w:uiPriority="69"/>
+    <w:lsdException w:name="Dark List Accent 4" w:uiPriority="70"/>
+    <w:lsdException w:name="Colorful Shading Accent 4" w:uiPriority="71"/>
+    <w:lsdException w:name="Colorful List Accent 4" w:uiPriority="72"/>
+    <w:lsdException w:name="Colorful Grid Accent 4" w:uiPriority="73"/>
+    <w:lsdException w:name="Light Shading Accent 5" w:uiPriority="60"/>
+    <w:lsdException w:name="Light List Accent 5" w:uiPriority="61"/>
+    <w:lsdException w:name="Light Grid Accent 5" w:uiPriority="62"/>
+    <w:lsdException w:name="Medium Shading 1 Accent 5" w:uiPriority="63"/>
+    <w:lsdException w:name="Medium Shading 2 Accent 5" w:uiPriority="64"/>
+    <w:lsdException w:name="Medium List 1 Accent 5" w:uiPriority="65"/>
+    <w:lsdException w:name="Medium List 2 Accent 5" w:uiPriority="66"/>
+    <w:lsdException w:name="Medium Grid 1 Accent 5" w:uiPriority="67"/>
+    <w:lsdException w:name="Medium Grid 2 Accent 5" w:uiPriority="68"/>
+    <w:lsdException w:name="Medium Grid 3 Accent 5" w:uiPriority="69"/>
+    <w:lsdException w:name="Dark List Accent 5" w:uiPriority="70"/>
+    <w:lsdException w:name="Colorful Shading Accent 5" w:uiPriority="71"/>
+    <w:lsdException w:name="Colorful List Accent 5" w:uiPriority="72"/>
+    <w:lsdException w:name="Colorful Grid Accent 5" w:uiPriority="73"/>
+    <w:lsdException w:name="Light Shading Accent 6" w:uiPriority="60"/>
+    <w:lsdException w:name="Light List Accent 6" w:uiPriority="61"/>
+    <w:lsdException w:name="Light Grid Accent 6" w:uiPriority="62"/>
+    <w:lsdException w:name="Medium Shading 1 Accent 6" w:uiPriority="63"/>
+    <w:lsdException w:name="Medium Shading 2 Accent 6" w:uiPriority="64"/>
+    <w:lsdException w:name="Medium List 1 Accent 6" w:uiPriority="65"/>
+    <w:lsdException w:name="Medium List 2 Accent 6" w:uiPriority="66"/>
+    <w:lsdException w:name="Medium Grid 1 Accent 6" w:uiPriority="67"/>
+    <w:lsdException w:name="Medium Grid 2 Accent 6" w:uiPriority="68"/>
+    <w:lsdException w:name="Medium Grid 3 Accent 6" w:uiPriority="69"/>
+    <w:lsdException w:name="Dark List Accent 6" w:uiPriority="70"/>
+    <w:lsdException w:name="Colorful Shading Accent 6" w:uiPriority="71"/>
+    <w:lsdException w:name="Colorful List Accent 6" w:uiPriority="72"/>
+    <w:lsdException w:name="Colorful Grid Accent 6" w:uiPriority="73"/>
+    <w:lsdException w:name="Subtle Emphasis" w:uiPriority="19" w:qFormat="1"/>
+    <w:lsdException w:name="Intense Emphasis" w:uiPriority="21" w:qFormat="1"/>
+    <w:lsdException w:name="Subtle Reference" w:uiPriority="31" w:qFormat="1"/>
+    <w:lsdException w:name="Intense Reference" w:uiPriority="32" w:qFormat="1"/>
+    <w:lsdException w:name="Book Title" w:uiPriority="33" w:qFormat="1"/>
+    <w:lsdException w:name="Bibliography" w:semiHidden="1" w:uiPriority="37" w:unhideWhenUsed="1"/>
+    <w:lsdException w:name="TOC Heading" w:semiHidden="1" w:uiPriority="39" w:unhideWhenUsed="1" w:qFormat="1"/>
+    <w:lsdException w:name="Plain Table 1" w:uiPriority="41"/>
+    <w:lsdException w:name="Plain Table 2" w:uiPriority="42"/>
+    <w:lsdException w:name="Plain Table 3" w:uiPriority="43"/>
+    <w:lsdException w:name="Plain Table 4" w:uiPriority="44"/>
+    <w:lsdException w:name="Plain Table 5" w:uiPriority="45"/>
+    <w:lsdException w:name="Grid Table Light" w:uiPriority="40"/>
+    <w:lsdException w:name="Grid Table 1 Light" w:uiPriority="46"/>
+    <w:lsdException w:name="Grid Table 2" w:uiPriority="47"/>
+    <w:lsdException w:name="Grid Table 3" w:uiPriority="48"/>
+    <w:lsdException w:name="Grid Table 4" w:uiPriority="49"/>
+    <w:lsdException w:name="Grid Table 5 Dark" w:uiPriority="50"/>
+    <w:lsdException w:name="Grid Table 6 Colorful" w:uiPriority="51"/>
+    <w:lsdException w:name="Grid Table 7 Colorful" w:uiPriority="52"/>
+    <w:lsdException w:name="Grid Table 1 Light Accent 1" w:uiPriority="46"/>
+    <w:lsdException w:name="Grid Table 2 Accent 1" w:uiPriority="47"/>
+    <w:lsdException w:name="Grid Table 3 Accent 1" w:uiPriority="48"/>
+    <w:lsdException w:name="Grid Table 4 Accent 1" w:uiPriority="49"/>
+    <w:lsdException w:name="Grid Table 5 Dark Accent 1" w:uiPriority="50"/>
+    <w:lsdException w:name="Grid Table 6 Colorful Accent 1" w:uiPriority="51"/>
+    <w:lsdException w:name="Grid Table 7 Colorful Accent 1" w:uiPriority="52"/>
+    <w:lsdException w:name="Grid Table 1 Light Accent 2" w:uiPriority="46"/>
+    <w:lsdException w:name="Grid Table 2 Accent 2" w:uiPriority="47"/>
+    <w:lsdException w:name="Grid Table 3 Accent 2" w:uiPriority="48"/>
+    <w:lsdException w:name="Grid Table 4 Accent 2" w:uiPriority="49"/>
+    <w:lsdException w:name="Grid Table 5 Dark Accent 2" w:uiPriority="50"/>
+    <w:lsdException w:name="Grid Table 6 Colorful Accent 2" w:uiPriority="51"/>
+    <w:lsdException w:name="Grid Table 7 Colorful Accent 2" w:uiPriority="52"/>
+    <w:lsdException w:name="Grid Table 1 Light Accent 3" w:uiPriority="46"/>
+    <w:lsdException w:name="Grid Table 2 Accent 3" w:uiPriority="47"/>
+    <w:lsdException w:name="Grid Table 3 Accent 3" w:uiPriority="48"/>
+    <w:lsdException w:name="Grid Table 4 Accent 3" w:uiPriority="49"/>
+    <w:lsdException w:name="Grid Table 5 Dark Accent 3" w:uiPriority="50"/>
+    <w:lsdException w:name="Grid Table 6 Colorful Accent 3" w:uiPriority="51"/>
+    <w:lsdException w:name="Grid Table 7 Colorful Accent 3" w:uiPriority="52"/>
+    <w:lsdException w:name="Grid Table 1 Light Accent 4" w:uiPriority="46"/>
+    <w:lsdException w:name="Grid Table 2 Accent 4" w:uiPriority="47"/>
+    <w:lsdException w:name="Grid Table 3 Accent 4" w:uiPriority="48"/>
+    <w:lsdException w:name="Grid Table 4 Accent 4" w:uiPriority="49"/>
+    <w:lsdException w:name="Grid Table 5 Dark Accent 4" w:uiPriority="50"/>
+    <w:lsdException w:name="Grid Table 6 Colorful Accent 4" w:uiPriority="51"/>
+    <w:lsdException w:name="Grid Table 7 Colorful Accent 4" w:uiPriority="52"/>
+    <w:lsdException w:name="Grid Table 1 Light Accent 5" w:uiPriority="46"/>
+    <w:lsdException w:name="Grid Table 2 Accent 5" w:uiPriority="47"/>
+    <w:lsdException w:name="Grid Table 3 Accent 5" w:uiPriority="48"/>
+    <w:lsdException w:name="Grid Table 4 Accent 5" w:uiPriority="49"/>
+    <w:lsdException w:name="Grid Table 5 Dark Accent 5" w:uiPriority="50"/>
+    <w:lsdException w:name="Grid Table 6 Colorful Accent 5" w:uiPriority="51"/>
+    <w:lsdException w:name="Grid Table 7 Colorful Accent 5" w:uiPriority="52"/>
+    <w:lsdException w:name="Grid Table 1 Light Accent 6" w:uiPriority="46"/>
+    <w:lsdException w:name="Grid Table 2 Accent 6" w:uiPriority="47"/>
+    <w:lsdException w:name="Grid Table 3 Accent 6" w:uiPriority="48"/>
+    <w:lsdException w:name="Grid Table 4 Accent 6" w:uiPriority="49"/>
+    <w:lsdException w:name="Grid Table 5 Dark Accent 6" w:uiPriority="50"/>
+    <w:lsdException w:name="Grid Table 6 Colorful Accent 6" w:uiPriority="51"/>
+    <w:lsdException w:name="Grid Table 7 Colorful Accent 6" w:uiPriority="52"/>
+    <w:lsdException w:name="List Table 1 Light" w:uiPriority="46"/>
+    <w:lsdException w:name="List Table 2" w:uiPriority="47"/>
+    <w:lsdException w:name="List Table 3" w:uiPriority="48"/>
+    <w:lsdException w:name="List Table 4" w:uiPriority="49"/>
+    <w:lsdException w:name="List Table 5 Dark" w:uiPriority="50"/>
+    <w:lsdException w:name="List Table 6 Colorful" w:uiPriority="51"/>
+    <w:lsdException w:name="List Table 7 Colorful" w:uiPriority="52"/>
+    <w:lsdException w:name="List Table 1 Light Accent 1" w:uiPriority="46"/>
+    <w:lsdException w:name="List Table 2 Accent 1" w:uiPriority="47"/>
+    <w:lsdException w:name="List Table 3 Accent 1" w:uiPriority="48"/>
+    <w:lsdException w:name="List Table 4 Accent 1" w:uiPriority="49"/>
+    <w:lsdException w:name="List Table 5 Dark Accent 1" w:uiPriority="50"/>
+    <w:lsdException w:name="List Table 6 Colorful Accent 1" w:uiPriority="51"/>
+    <w:lsdException w:name="List Table 7 Colorful Accent 1" w:uiPriority="52"/>
+    <w:lsdException w:name="List Table 1 Light Accent 2" w:uiPriority="46"/>
+    <w:lsdException w:name="List Table 2 Accent 2" w:uiPriority="47"/>
+    <w:lsdException w:name="List Table 3 Accent 2" w:uiPriority="48"/>
+    <w:lsdException w:name="List Table 4 Accent 2" w:uiPriority="49"/>
+    <w:lsdException w:name="List Table 5 Dark Accent 2" w:uiPriority="50"/>
+    <w:lsdException w:name="List Table 6 Colorful Accent 2" w:uiPriority="51"/>
+    <w:lsdException w:name="List Table 7 Colorful Accent 2" w:uiPriority="52"/>
+    <w:lsdException w:name="List Table 1 Light Accent 3" w:uiPriority="46"/>
+    <w:lsdException w:name="List Table 2 Accent 3" w:uiPriority="47"/>
+    <w:lsdException w:name="List Table 3 Accent 3" w:uiPriority="48"/>
+    <w:lsdException w:name="List Table 4 Accent 3" w:uiPriority="49"/>
+    <w:lsdException w:name="List Table 5 Dark Accent 3" w:uiPriority="50"/>
+    <w:lsdException w:name="List Table 6 Colorful Accent 3" w:uiPriority="51"/>
+    <w:lsdException w:name="List Table 7 Colorful Accent 3" w:uiPriority="52"/>
+    <w:lsdException w:name="List Table 1 Light Accent 4" w:uiPriority="46"/>
+    <w:lsdException w:name="List Table 2 Accent 4" w:uiPriority="47"/>
+    <w:lsdException w:name="List Table 3 Accent 4" w:uiPriority="48"/>
+    <w:lsdException w:name="List Table 4 Accent 4" w:uiPriority="49"/>
+    <w:lsdException w:name="List Table 5 Dark Accent 4" w:uiPriority="50"/>
+    <w:lsdException w:name="List Table 6 Colorful Accent 4" w:uiPriority="51"/>
+    <w:lsdException w:name="List Table 7 Colorful Accent 4" w:uiPriority="52"/>
+    <w:lsdException w:name="List Table 1 Light Accent 5" w:uiPriority="46"/>
+    <w:lsdException w:name="List Table 2 Accent 5" w:uiPriority="47"/>
+    <w:lsdException w:name="List Table 3 Accent 5" w:uiPriority="48"/>
+    <w:lsdException w:name="List Table 4 Accent 5" w:uiPriority="49"/>
+    <w:lsdException w:name="List Table 5 Dark Accent 5" w:uiPriority="50"/>
+    <w:lsdException w:name="List Table 6 Colorful Accent 5" w:uiPriority="51"/>
+    <w:lsdException w:name="List Table 7 Colorful Accent 5" w:uiPriority="52"/>
+    <w:lsdException w:name="List Table 1 Light Accent 6" w:uiPriority="46"/>
+    <w:lsdException w:name="List Table 2 Accent 6" w:uiPriority="47"/>
+    <w:lsdException w:name="List Table 3 Accent 6" w:uiPriority="48"/>
+    <w:lsdException w:name="List Table 4 Accent 6" w:uiPriority="49"/>
+    <w:lsdException w:name="List Table 5 Dark Accent 6" w:uiPriority="50"/>
+    <w:lsdException w:name="List Table 6 Colorful Accent 6" w:uiPriority="51"/>
+    <w:lsdException w:name="List Table 7 Colorful Accent 6" w:uiPriority="52"/>
+    <w:lsdException w:name="Mention" w:semiHidden="1" w:unhideWhenUsed="1"/>
+    <w:lsdException w:name="Smart Hyperlink" w:semiHidden="1" w:unhideWhenUsed="1"/>
+    <w:lsdException w:name="Hashtag" w:semiHidden="1" w:unhideWhenUsed="1"/>
+    <w:lsdException w:name="Unresolved Mention" w:semiHidden="1" w:unhideWhenUsed="1"/>
+    <w:lsdException w:name="Smart Link" w:semiHidden="1" w:unhideWhenUsed="1"/>
   </w:latentStyles>
   <w:style w:type="paragraph" w:default="1" w:styleId="Normal">
     <w:name w:val="Normal"/>
@@ -11885,11 +11967,11 @@
       <w:rFonts w:ascii="Courier New" w:hAnsi="Courier New"/>
     </w:rPr>
   </w:style>
-  <w:style w:type="paragraph" w:styleId="Heading1">
+  <w:style w:type="paragraph" w:styleId="Ttulo1">
     <w:name w:val="heading 1"/>
     <w:basedOn w:val="Normal"/>
     <w:next w:val="Normal"/>
-    <w:link w:val="Heading1Char"/>
+    <w:link w:val="Ttulo1Car"/>
     <w:uiPriority w:val="9"/>
     <w:qFormat/>
     <w:pPr>
@@ -11906,11 +11988,11 @@
       <w:szCs w:val="32"/>
     </w:rPr>
   </w:style>
-  <w:style w:type="paragraph" w:styleId="Heading2">
+  <w:style w:type="paragraph" w:styleId="Ttulo2">
     <w:name w:val="heading 2"/>
     <w:basedOn w:val="Normal"/>
     <w:next w:val="Normal"/>
-    <w:link w:val="Heading2Char"/>
+    <w:link w:val="Ttulo2Car"/>
     <w:uiPriority w:val="9"/>
     <w:qFormat/>
     <w:pPr>
@@ -11932,11 +12014,11 @@
       <w:szCs w:val="28"/>
     </w:rPr>
   </w:style>
-  <w:style w:type="paragraph" w:styleId="Heading3">
+  <w:style w:type="paragraph" w:styleId="Ttulo3">
     <w:name w:val="heading 3"/>
     <w:basedOn w:val="Normal"/>
     <w:next w:val="Normal"/>
-    <w:link w:val="Heading3Char"/>
+    <w:link w:val="Ttulo3Car"/>
     <w:uiPriority w:val="9"/>
     <w:qFormat/>
     <w:pPr>
@@ -11953,11 +12035,11 @@
       <w:szCs w:val="26"/>
     </w:rPr>
   </w:style>
-  <w:style w:type="paragraph" w:styleId="Heading4">
+  <w:style w:type="paragraph" w:styleId="Ttulo4">
     <w:name w:val="heading 4"/>
     <w:basedOn w:val="Normal"/>
     <w:next w:val="Normal"/>
-    <w:link w:val="Heading4Char"/>
+    <w:link w:val="Ttulo4Car"/>
     <w:uiPriority w:val="9"/>
     <w:qFormat/>
     <w:pPr>
@@ -11973,11 +12055,11 @@
       <w:szCs w:val="28"/>
     </w:rPr>
   </w:style>
-  <w:style w:type="paragraph" w:styleId="Heading5">
+  <w:style w:type="paragraph" w:styleId="Ttulo5">
     <w:name w:val="heading 5"/>
     <w:basedOn w:val="Normal"/>
     <w:next w:val="Normal"/>
-    <w:link w:val="Heading5Char"/>
+    <w:link w:val="Ttulo5Car"/>
     <w:uiPriority w:val="9"/>
     <w:qFormat/>
     <w:pPr>
@@ -11995,11 +12077,11 @@
       <w:szCs w:val="26"/>
     </w:rPr>
   </w:style>
-  <w:style w:type="paragraph" w:styleId="Heading6">
+  <w:style w:type="paragraph" w:styleId="Ttulo6">
     <w:name w:val="heading 6"/>
     <w:basedOn w:val="Normal"/>
     <w:next w:val="Normal"/>
-    <w:link w:val="Heading6Char"/>
+    <w:link w:val="Ttulo6Car"/>
     <w:uiPriority w:val="9"/>
     <w:qFormat/>
     <w:pPr>
@@ -12015,11 +12097,11 @@
       <w:szCs w:val="22"/>
     </w:rPr>
   </w:style>
-  <w:style w:type="paragraph" w:styleId="Heading7">
+  <w:style w:type="paragraph" w:styleId="Ttulo7">
     <w:name w:val="heading 7"/>
     <w:basedOn w:val="Normal"/>
     <w:next w:val="Normal"/>
-    <w:link w:val="Heading7Char"/>
+    <w:link w:val="Ttulo7Car"/>
     <w:uiPriority w:val="9"/>
     <w:qFormat/>
     <w:pPr>
@@ -12034,11 +12116,11 @@
       <w:szCs w:val="24"/>
     </w:rPr>
   </w:style>
-  <w:style w:type="paragraph" w:styleId="Heading8">
+  <w:style w:type="paragraph" w:styleId="Ttulo8">
     <w:name w:val="heading 8"/>
     <w:basedOn w:val="Normal"/>
     <w:next w:val="Normal"/>
-    <w:link w:val="Heading8Char"/>
+    <w:link w:val="Ttulo8Car"/>
     <w:uiPriority w:val="9"/>
     <w:semiHidden/>
     <w:unhideWhenUsed/>
@@ -12057,13 +12139,13 @@
       <w:szCs w:val="21"/>
     </w:rPr>
   </w:style>
-  <w:style w:type="character" w:default="1" w:styleId="DefaultParagraphFont">
+  <w:style w:type="character" w:default="1" w:styleId="Fuentedeprrafopredeter">
     <w:name w:val="Default Paragraph Font"/>
     <w:uiPriority w:val="1"/>
     <w:semiHidden/>
     <w:unhideWhenUsed/>
   </w:style>
-  <w:style w:type="table" w:default="1" w:styleId="TableNormal">
+  <w:style w:type="table" w:default="1" w:styleId="Tablanormal">
     <w:name w:val="Normal Table"/>
     <w:uiPriority w:val="99"/>
     <w:semiHidden/>
@@ -12078,15 +12160,15 @@
       </w:tblCellMar>
     </w:tblPr>
   </w:style>
-  <w:style w:type="numbering" w:default="1" w:styleId="NoList">
+  <w:style w:type="numbering" w:default="1" w:styleId="Sinlista">
     <w:name w:val="No List"/>
     <w:uiPriority w:val="99"/>
     <w:semiHidden/>
     <w:unhideWhenUsed/>
   </w:style>
-  <w:style w:type="character" w:customStyle="1" w:styleId="Heading1Char">
-    <w:name w:val="Heading 1 Char"/>
-    <w:link w:val="Heading1"/>
+  <w:style w:type="character" w:customStyle="1" w:styleId="Ttulo1Car">
+    <w:name w:val="Título 1 Car"/>
+    <w:link w:val="Ttulo1"/>
     <w:uiPriority w:val="9"/>
     <w:locked/>
     <w:rPr>
@@ -12098,9 +12180,9 @@
       <w:szCs w:val="32"/>
     </w:rPr>
   </w:style>
-  <w:style w:type="character" w:customStyle="1" w:styleId="Heading2Char">
-    <w:name w:val="Heading 2 Char"/>
-    <w:link w:val="Heading2"/>
+  <w:style w:type="character" w:customStyle="1" w:styleId="Ttulo2Car">
+    <w:name w:val="Título 2 Car"/>
+    <w:link w:val="Ttulo2"/>
     <w:uiPriority w:val="9"/>
     <w:semiHidden/>
     <w:locked/>
@@ -12114,9 +12196,9 @@
       <w:szCs w:val="28"/>
     </w:rPr>
   </w:style>
-  <w:style w:type="character" w:customStyle="1" w:styleId="Heading3Char">
-    <w:name w:val="Heading 3 Char"/>
-    <w:link w:val="Heading3"/>
+  <w:style w:type="character" w:customStyle="1" w:styleId="Ttulo3Car">
+    <w:name w:val="Título 3 Car"/>
+    <w:link w:val="Ttulo3"/>
     <w:uiPriority w:val="9"/>
     <w:semiHidden/>
     <w:locked/>
@@ -12128,9 +12210,9 @@
       <w:szCs w:val="26"/>
     </w:rPr>
   </w:style>
-  <w:style w:type="character" w:customStyle="1" w:styleId="Heading4Char">
-    <w:name w:val="Heading 4 Char"/>
-    <w:link w:val="Heading4"/>
+  <w:style w:type="character" w:customStyle="1" w:styleId="Ttulo4Car">
+    <w:name w:val="Título 4 Car"/>
+    <w:link w:val="Ttulo4"/>
     <w:uiPriority w:val="9"/>
     <w:semiHidden/>
     <w:locked/>
@@ -12142,9 +12224,9 @@
       <w:szCs w:val="28"/>
     </w:rPr>
   </w:style>
-  <w:style w:type="character" w:customStyle="1" w:styleId="Heading5Char">
-    <w:name w:val="Heading 5 Char"/>
-    <w:link w:val="Heading5"/>
+  <w:style w:type="character" w:customStyle="1" w:styleId="Ttulo5Car">
+    <w:name w:val="Título 5 Car"/>
+    <w:link w:val="Ttulo5"/>
     <w:uiPriority w:val="9"/>
     <w:semiHidden/>
     <w:locked/>
@@ -12158,9 +12240,9 @@
       <w:szCs w:val="26"/>
     </w:rPr>
   </w:style>
-  <w:style w:type="character" w:customStyle="1" w:styleId="Heading6Char">
-    <w:name w:val="Heading 6 Char"/>
-    <w:link w:val="Heading6"/>
+  <w:style w:type="character" w:customStyle="1" w:styleId="Ttulo6Car">
+    <w:name w:val="Título 6 Car"/>
+    <w:link w:val="Ttulo6"/>
     <w:uiPriority w:val="9"/>
     <w:semiHidden/>
     <w:locked/>
@@ -12172,9 +12254,9 @@
       <w:szCs w:val="22"/>
     </w:rPr>
   </w:style>
-  <w:style w:type="character" w:customStyle="1" w:styleId="Heading7Char">
-    <w:name w:val="Heading 7 Char"/>
-    <w:link w:val="Heading7"/>
+  <w:style w:type="character" w:customStyle="1" w:styleId="Ttulo7Car">
+    <w:name w:val="Título 7 Car"/>
+    <w:link w:val="Ttulo7"/>
     <w:uiPriority w:val="9"/>
     <w:semiHidden/>
     <w:locked/>
@@ -12220,10 +12302,10 @@
       <w:ind w:left="5760"/>
     </w:pPr>
   </w:style>
-  <w:style w:type="paragraph" w:styleId="Header">
+  <w:style w:type="paragraph" w:styleId="Encabezado">
     <w:name w:val="header"/>
     <w:basedOn w:val="Normal"/>
-    <w:link w:val="HeaderChar"/>
+    <w:link w:val="EncabezadoCar"/>
     <w:uiPriority w:val="99"/>
     <w:semiHidden/>
     <w:pPr>
@@ -12233,9 +12315,9 @@
       </w:tabs>
     </w:pPr>
   </w:style>
-  <w:style w:type="character" w:customStyle="1" w:styleId="HeaderChar">
-    <w:name w:val="Header Char"/>
-    <w:link w:val="Header"/>
+  <w:style w:type="character" w:customStyle="1" w:styleId="EncabezadoCar">
+    <w:name w:val="Encabezado Car"/>
+    <w:link w:val="Encabezado"/>
     <w:uiPriority w:val="99"/>
     <w:semiHidden/>
     <w:locked/>
@@ -12243,10 +12325,10 @@
       <w:rFonts w:ascii="Courier New" w:hAnsi="Courier New" w:cs="Times New Roman"/>
     </w:rPr>
   </w:style>
-  <w:style w:type="paragraph" w:styleId="Footer">
+  <w:style w:type="paragraph" w:styleId="Piedepgina">
     <w:name w:val="footer"/>
     <w:basedOn w:val="Normal"/>
-    <w:link w:val="FooterChar"/>
+    <w:link w:val="PiedepginaCar"/>
     <w:uiPriority w:val="99"/>
     <w:pPr>
       <w:tabs>
@@ -12255,9 +12337,9 @@
       </w:tabs>
     </w:pPr>
   </w:style>
-  <w:style w:type="character" w:customStyle="1" w:styleId="FooterChar">
-    <w:name w:val="Footer Char"/>
-    <w:link w:val="Footer"/>
+  <w:style w:type="character" w:customStyle="1" w:styleId="PiedepginaCar">
+    <w:name w:val="Pie de página Car"/>
+    <w:link w:val="Piedepgina"/>
     <w:uiPriority w:val="99"/>
     <w:locked/>
     <w:rsid w:val="00D408F5"/>
@@ -12265,19 +12347,19 @@
       <w:rFonts w:ascii="Courier New" w:hAnsi="Courier New" w:cs="Times New Roman"/>
     </w:rPr>
   </w:style>
-  <w:style w:type="paragraph" w:styleId="BodyText">
+  <w:style w:type="paragraph" w:styleId="Textoindependiente">
     <w:name w:val="Body Text"/>
     <w:basedOn w:val="Normal"/>
-    <w:link w:val="BodyTextChar"/>
+    <w:link w:val="TextoindependienteCar"/>
     <w:uiPriority w:val="99"/>
     <w:semiHidden/>
     <w:pPr>
       <w:spacing w:line="240" w:lineRule="auto"/>
     </w:pPr>
   </w:style>
-  <w:style w:type="character" w:customStyle="1" w:styleId="BodyTextChar">
-    <w:name w:val="Body Text Char"/>
-    <w:link w:val="BodyText"/>
+  <w:style w:type="character" w:customStyle="1" w:styleId="TextoindependienteCar">
+    <w:name w:val="Texto independiente Car"/>
+    <w:link w:val="Textoindependiente"/>
     <w:uiPriority w:val="99"/>
     <w:semiHidden/>
     <w:locked/>
@@ -12304,7 +12386,7 @@
       <w:color w:val="000000"/>
     </w:rPr>
   </w:style>
-  <w:style w:type="character" w:styleId="PageNumber">
+  <w:style w:type="character" w:styleId="Nmerodepgina">
     <w:name w:val="page number"/>
     <w:uiPriority w:val="99"/>
     <w:semiHidden/>
@@ -12312,7 +12394,7 @@
       <w:rFonts w:cs="Times New Roman"/>
     </w:rPr>
   </w:style>
-  <w:style w:type="paragraph" w:styleId="ListBullet">
+  <w:style w:type="paragraph" w:styleId="Listaconvietas">
     <w:name w:val="List Bullet"/>
     <w:basedOn w:val="Normal"/>
     <w:autoRedefine/>
@@ -12324,10 +12406,10 @@
       </w:numPr>
     </w:pPr>
   </w:style>
-  <w:style w:type="paragraph" w:styleId="BodyTextIndent">
+  <w:style w:type="paragraph" w:styleId="Sangradetextonormal">
     <w:name w:val="Body Text Indent"/>
     <w:basedOn w:val="Normal"/>
-    <w:link w:val="BodyTextIndentChar"/>
+    <w:link w:val="SangradetextonormalCar"/>
     <w:uiPriority w:val="99"/>
     <w:semiHidden/>
     <w:pPr>
@@ -12335,9 +12417,9 @@
       <w:ind w:firstLine="720"/>
     </w:pPr>
   </w:style>
-  <w:style w:type="character" w:customStyle="1" w:styleId="BodyTextIndentChar">
-    <w:name w:val="Body Text Indent Char"/>
-    <w:link w:val="BodyTextIndent"/>
+  <w:style w:type="character" w:customStyle="1" w:styleId="SangradetextonormalCar">
+    <w:name w:val="Sangría de texto normal Car"/>
+    <w:link w:val="Sangradetextonormal"/>
     <w:uiPriority w:val="99"/>
     <w:semiHidden/>
     <w:locked/>
@@ -12345,7 +12427,7 @@
       <w:rFonts w:ascii="Courier New" w:hAnsi="Courier New" w:cs="Times New Roman"/>
     </w:rPr>
   </w:style>
-  <w:style w:type="paragraph" w:styleId="TOC1">
+  <w:style w:type="paragraph" w:styleId="TDC1">
     <w:name w:val="toc 1"/>
     <w:basedOn w:val="Normal"/>
     <w:next w:val="Normal"/>
@@ -12367,7 +12449,7 @@
   </w:style>
   <w:style w:type="paragraph" w:customStyle="1" w:styleId="StyleHeading3CourierNewNotBold1">
     <w:name w:val="Style Heading 3 + Courier New Not Bold1"/>
-    <w:basedOn w:val="Heading3"/>
+    <w:basedOn w:val="Ttulo3"/>
     <w:pPr>
       <w:numPr>
         <w:ilvl w:val="2"/>
@@ -12384,7 +12466,7 @@
       <w:u w:val="single"/>
     </w:rPr>
   </w:style>
-  <w:style w:type="character" w:styleId="FootnoteReference">
+  <w:style w:type="character" w:styleId="Refdenotaalpie">
     <w:name w:val="footnote reference"/>
     <w:uiPriority w:val="99"/>
     <w:semiHidden/>
@@ -12393,10 +12475,10 @@
       <w:vertAlign w:val="superscript"/>
     </w:rPr>
   </w:style>
-  <w:style w:type="paragraph" w:styleId="FootnoteText">
+  <w:style w:type="paragraph" w:styleId="Textonotapie">
     <w:name w:val="footnote text"/>
     <w:basedOn w:val="Normal"/>
-    <w:link w:val="FootnoteTextChar"/>
+    <w:link w:val="TextonotapieCar"/>
     <w:uiPriority w:val="99"/>
     <w:semiHidden/>
     <w:pPr>
@@ -12407,9 +12489,9 @@
       <w:spacing w:after="120" w:line="240" w:lineRule="auto"/>
     </w:pPr>
   </w:style>
-  <w:style w:type="character" w:customStyle="1" w:styleId="FootnoteTextChar">
-    <w:name w:val="Footnote Text Char"/>
-    <w:link w:val="FootnoteText"/>
+  <w:style w:type="character" w:customStyle="1" w:styleId="TextonotapieCar">
+    <w:name w:val="Texto nota pie Car"/>
+    <w:link w:val="Textonotapie"/>
     <w:uiPriority w:val="99"/>
     <w:semiHidden/>
     <w:locked/>
@@ -12417,10 +12499,10 @@
       <w:rFonts w:ascii="Courier New" w:hAnsi="Courier New" w:cs="Times New Roman"/>
     </w:rPr>
   </w:style>
-  <w:style w:type="paragraph" w:styleId="BodyText2">
+  <w:style w:type="paragraph" w:styleId="Textoindependiente2">
     <w:name w:val="Body Text 2"/>
     <w:basedOn w:val="Normal"/>
-    <w:link w:val="BodyText2Char"/>
+    <w:link w:val="Textoindependiente2Car"/>
     <w:uiPriority w:val="99"/>
     <w:semiHidden/>
     <w:pPr>
@@ -12431,9 +12513,9 @@
       <w:spacing w:line="240" w:lineRule="auto"/>
     </w:pPr>
   </w:style>
-  <w:style w:type="character" w:customStyle="1" w:styleId="BodyText2Char">
-    <w:name w:val="Body Text 2 Char"/>
-    <w:link w:val="BodyText2"/>
+  <w:style w:type="character" w:customStyle="1" w:styleId="Textoindependiente2Car">
+    <w:name w:val="Texto independiente 2 Car"/>
+    <w:link w:val="Textoindependiente2"/>
     <w:uiPriority w:val="99"/>
     <w:semiHidden/>
     <w:locked/>
@@ -12441,10 +12523,10 @@
       <w:rFonts w:ascii="Courier New" w:hAnsi="Courier New" w:cs="Times New Roman"/>
     </w:rPr>
   </w:style>
-  <w:style w:type="paragraph" w:styleId="BodyTextIndent2">
+  <w:style w:type="paragraph" w:styleId="Sangra2detindependiente">
     <w:name w:val="Body Text Indent 2"/>
     <w:basedOn w:val="Normal"/>
-    <w:link w:val="BodyTextIndent2Char"/>
+    <w:link w:val="Sangra2detindependienteCar"/>
     <w:uiPriority w:val="99"/>
     <w:semiHidden/>
     <w:pPr>
@@ -12452,9 +12534,9 @@
       <w:ind w:firstLine="720"/>
     </w:pPr>
   </w:style>
-  <w:style w:type="character" w:customStyle="1" w:styleId="BodyTextIndent2Char">
-    <w:name w:val="Body Text Indent 2 Char"/>
-    <w:link w:val="BodyTextIndent2"/>
+  <w:style w:type="character" w:customStyle="1" w:styleId="Sangra2detindependienteCar">
+    <w:name w:val="Sangría 2 de t. independiente Car"/>
+    <w:link w:val="Sangra2detindependiente"/>
     <w:uiPriority w:val="99"/>
     <w:semiHidden/>
     <w:locked/>
@@ -12462,10 +12544,10 @@
       <w:rFonts w:ascii="Courier New" w:hAnsi="Courier New" w:cs="Times New Roman"/>
     </w:rPr>
   </w:style>
-  <w:style w:type="paragraph" w:styleId="Title">
+  <w:style w:type="paragraph" w:styleId="Ttulo">
     <w:name w:val="Title"/>
     <w:basedOn w:val="Normal"/>
-    <w:link w:val="TitleChar"/>
+    <w:link w:val="TtuloCar"/>
     <w:uiPriority w:val="10"/>
     <w:qFormat/>
     <w:pPr>
@@ -12481,9 +12563,9 @@
       <w:szCs w:val="32"/>
     </w:rPr>
   </w:style>
-  <w:style w:type="character" w:customStyle="1" w:styleId="TitleChar">
-    <w:name w:val="Title Char"/>
-    <w:link w:val="Title"/>
+  <w:style w:type="character" w:customStyle="1" w:styleId="TtuloCar">
+    <w:name w:val="Título Car"/>
+    <w:link w:val="Ttulo"/>
     <w:uiPriority w:val="10"/>
     <w:locked/>
     <w:rPr>
@@ -12506,10 +12588,10 @@
       <w:sz w:val="24"/>
     </w:rPr>
   </w:style>
-  <w:style w:type="paragraph" w:styleId="BalloonText">
+  <w:style w:type="paragraph" w:styleId="Textodeglobo">
     <w:name w:val="Balloon Text"/>
     <w:basedOn w:val="Normal"/>
-    <w:link w:val="BalloonTextChar"/>
+    <w:link w:val="TextodegloboCar"/>
     <w:uiPriority w:val="99"/>
     <w:semiHidden/>
     <w:unhideWhenUsed/>
@@ -12523,9 +12605,9 @@
       <w:szCs w:val="16"/>
     </w:rPr>
   </w:style>
-  <w:style w:type="character" w:customStyle="1" w:styleId="BalloonTextChar">
-    <w:name w:val="Balloon Text Char"/>
-    <w:link w:val="BalloonText"/>
+  <w:style w:type="character" w:customStyle="1" w:styleId="TextodegloboCar">
+    <w:name w:val="Texto de globo Car"/>
+    <w:link w:val="Textodeglobo"/>
     <w:uiPriority w:val="99"/>
     <w:semiHidden/>
     <w:locked/>
@@ -12554,10 +12636,10 @@
   </w:style>
   <w:style w:type="character" w:customStyle="1" w:styleId="apple-converted-space">
     <w:name w:val="apple-converted-space"/>
-    <w:basedOn w:val="DefaultParagraphFont"/>
+    <w:basedOn w:val="Fuentedeprrafopredeter"/>
     <w:rsid w:val="00CF0F81"/>
   </w:style>
-  <w:style w:type="character" w:styleId="CommentReference">
+  <w:style w:type="character" w:styleId="Refdecomentario">
     <w:name w:val="annotation reference"/>
     <w:uiPriority w:val="99"/>
     <w:semiHidden/>
@@ -12568,10 +12650,10 @@
       <w:szCs w:val="18"/>
     </w:rPr>
   </w:style>
-  <w:style w:type="paragraph" w:styleId="CommentText">
+  <w:style w:type="paragraph" w:styleId="Textocomentario">
     <w:name w:val="annotation text"/>
     <w:basedOn w:val="Normal"/>
-    <w:link w:val="CommentTextChar"/>
+    <w:link w:val="TextocomentarioCar"/>
     <w:uiPriority w:val="99"/>
     <w:semiHidden/>
     <w:unhideWhenUsed/>
@@ -12581,9 +12663,9 @@
       <w:szCs w:val="24"/>
     </w:rPr>
   </w:style>
-  <w:style w:type="character" w:customStyle="1" w:styleId="CommentTextChar">
-    <w:name w:val="Comment Text Char"/>
-    <w:link w:val="CommentText"/>
+  <w:style w:type="character" w:customStyle="1" w:styleId="TextocomentarioCar">
+    <w:name w:val="Texto comentario Car"/>
+    <w:link w:val="Textocomentario"/>
     <w:uiPriority w:val="99"/>
     <w:semiHidden/>
     <w:rsid w:val="00357A66"/>
@@ -12593,11 +12675,11 @@
       <w:szCs w:val="24"/>
     </w:rPr>
   </w:style>
-  <w:style w:type="paragraph" w:styleId="CommentSubject">
+  <w:style w:type="paragraph" w:styleId="Asuntodelcomentario">
     <w:name w:val="annotation subject"/>
-    <w:basedOn w:val="CommentText"/>
-    <w:next w:val="CommentText"/>
-    <w:link w:val="CommentSubjectChar"/>
+    <w:basedOn w:val="Textocomentario"/>
+    <w:next w:val="Textocomentario"/>
+    <w:link w:val="AsuntodelcomentarioCar"/>
     <w:uiPriority w:val="99"/>
     <w:semiHidden/>
     <w:unhideWhenUsed/>
@@ -12607,9 +12689,9 @@
       <w:bCs/>
     </w:rPr>
   </w:style>
-  <w:style w:type="character" w:customStyle="1" w:styleId="CommentSubjectChar">
-    <w:name w:val="Comment Subject Char"/>
-    <w:link w:val="CommentSubject"/>
+  <w:style w:type="character" w:customStyle="1" w:styleId="AsuntodelcomentarioCar">
+    <w:name w:val="Asunto del comentario Car"/>
+    <w:link w:val="Asuntodelcomentario"/>
     <w:uiPriority w:val="99"/>
     <w:semiHidden/>
     <w:rsid w:val="00357A66"/>
@@ -12639,7 +12721,7 @@
       <w:rFonts w:ascii="Courier New" w:hAnsi="Courier New"/>
     </w:rPr>
   </w:style>
-  <w:style w:type="character" w:styleId="Hyperlink">
+  <w:style w:type="character" w:styleId="Hipervnculo">
     <w:name w:val="Hyperlink"/>
     <w:uiPriority w:val="99"/>
     <w:semiHidden/>
@@ -12658,961 +12740,10 @@
       <w:rFonts w:cs="Times New Roman"/>
     </w:rPr>
   </w:style>
-  <w:style w:type="character" w:customStyle="1" w:styleId="Heading8Char">
-    <w:name w:val="Heading 8 Char"/>
-    <w:basedOn w:val="DefaultParagraphFont"/>
-    <w:link w:val="Heading8"/>
-    <w:uiPriority w:val="9"/>
-    <w:semiHidden/>
-    <w:rsid w:val="002000D3"/>
-    <w:rPr>
-      <w:rFonts w:asciiTheme="majorHAnsi" w:eastAsiaTheme="majorEastAsia" w:hAnsiTheme="majorHAnsi" w:cstheme="majorBidi"/>
-      <w:color w:val="272727" w:themeColor="text1" w:themeTint="D8"/>
-      <w:sz w:val="21"/>
-      <w:szCs w:val="21"/>
-    </w:rPr>
-  </w:style>
-</w:styles>
-</file>
-
-<file path=word/stylesWithEffects.xml><?xml version="1.0" encoding="utf-8"?>
-<w:styles xmlns:wpc="http://schemas.microsoft.com/office/word/2010/wordprocessingCanvas" xmlns:mc="http://schemas.openxmlformats.org/markup-compatibility/2006" xmlns:o="urn:schemas-microsoft-com:office:office" xmlns:r="http://schemas.openxmlformats.org/officeDocument/2006/relationships" xmlns:m="http://schemas.openxmlformats.org/officeDocument/2006/math" xmlns:v="urn:schemas-microsoft-com:vml" xmlns:wp14="http://schemas.microsoft.com/office/word/2010/wordprocessingDrawing" xmlns:wp="http://schemas.openxmlformats.org/drawingml/2006/wordprocessingDrawing" xmlns:w10="urn:schemas-microsoft-com:office:word" xmlns:w="http://schemas.openxmlformats.org/wordprocessingml/2006/main" xmlns:w14="http://schemas.microsoft.com/office/word/2010/wordml" xmlns:wpg="http://schemas.microsoft.com/office/word/2010/wordprocessingGroup" xmlns:wpi="http://schemas.microsoft.com/office/word/2010/wordprocessingInk" xmlns:wne="http://schemas.microsoft.com/office/word/2006/wordml" xmlns:wps="http://schemas.microsoft.com/office/word/2010/wordprocessingShape" mc:Ignorable="w14 wp14">
-  <w:docDefaults>
-    <w:rPrDefault>
-      <w:rPr>
-        <w:rFonts w:ascii="Times New Roman" w:eastAsia="Times New Roman" w:hAnsi="Times New Roman" w:cs="Times New Roman"/>
-        <w:lang w:val="en-US" w:eastAsia="en-US" w:bidi="ar-SA"/>
-      </w:rPr>
-    </w:rPrDefault>
-    <w:pPrDefault/>
-  </w:docDefaults>
-  <w:latentStyles w:defLockedState="0" w:defUIPriority="99" w:defSemiHidden="1" w:defUnhideWhenUsed="1" w:defQFormat="0" w:count="267">
-    <w:lsdException w:name="Normal" w:semiHidden="0" w:uiPriority="0" w:unhideWhenUsed="0" w:qFormat="1"/>
-    <w:lsdException w:name="heading 1" w:semiHidden="0" w:uiPriority="9" w:unhideWhenUsed="0" w:qFormat="1"/>
-    <w:lsdException w:name="heading 2" w:semiHidden="0" w:uiPriority="9" w:unhideWhenUsed="0" w:qFormat="1"/>
-    <w:lsdException w:name="heading 3" w:semiHidden="0" w:uiPriority="9" w:unhideWhenUsed="0" w:qFormat="1"/>
-    <w:lsdException w:name="heading 4" w:semiHidden="0" w:uiPriority="9" w:unhideWhenUsed="0" w:qFormat="1"/>
-    <w:lsdException w:name="heading 5" w:semiHidden="0" w:uiPriority="9" w:unhideWhenUsed="0" w:qFormat="1"/>
-    <w:lsdException w:name="heading 6" w:semiHidden="0" w:uiPriority="9" w:unhideWhenUsed="0" w:qFormat="1"/>
-    <w:lsdException w:name="heading 7" w:semiHidden="0" w:uiPriority="9" w:unhideWhenUsed="0" w:qFormat="1"/>
-    <w:lsdException w:name="heading 8" w:uiPriority="9" w:qFormat="1"/>
-    <w:lsdException w:name="heading 9" w:uiPriority="9" w:qFormat="1"/>
-    <w:lsdException w:name="toc 1" w:uiPriority="39"/>
-    <w:lsdException w:name="toc 2" w:uiPriority="39"/>
-    <w:lsdException w:name="toc 3" w:uiPriority="39"/>
-    <w:lsdException w:name="toc 4" w:uiPriority="39"/>
-    <w:lsdException w:name="toc 5" w:uiPriority="39"/>
-    <w:lsdException w:name="toc 6" w:uiPriority="39"/>
-    <w:lsdException w:name="toc 7" w:uiPriority="39"/>
-    <w:lsdException w:name="toc 8" w:uiPriority="39"/>
-    <w:lsdException w:name="toc 9" w:uiPriority="39"/>
-    <w:lsdException w:name="caption" w:uiPriority="35" w:qFormat="1"/>
-    <w:lsdException w:name="Title" w:semiHidden="0" w:uiPriority="10" w:unhideWhenUsed="0" w:qFormat="1"/>
-    <w:lsdException w:name="Default Paragraph Font" w:uiPriority="1"/>
-    <w:lsdException w:name="Subtitle" w:semiHidden="0" w:uiPriority="11" w:unhideWhenUsed="0" w:qFormat="1"/>
-    <w:lsdException w:name="Strong" w:semiHidden="0" w:uiPriority="22" w:unhideWhenUsed="0" w:qFormat="1"/>
-    <w:lsdException w:name="Emphasis" w:semiHidden="0" w:uiPriority="20" w:unhideWhenUsed="0" w:qFormat="1"/>
-    <w:lsdException w:name="Table Grid" w:semiHidden="0" w:uiPriority="59" w:unhideWhenUsed="0"/>
-    <w:lsdException w:name="Placeholder Text" w:unhideWhenUsed="0"/>
-    <w:lsdException w:name="No Spacing" w:semiHidden="0" w:uiPriority="1" w:unhideWhenUsed="0" w:qFormat="1"/>
-    <w:lsdException w:name="Light Shading" w:semiHidden="0" w:uiPriority="60" w:unhideWhenUsed="0"/>
-    <w:lsdException w:name="Light List" w:semiHidden="0" w:uiPriority="61" w:unhideWhenUsed="0"/>
-    <w:lsdException w:name="Light Grid" w:semiHidden="0" w:uiPriority="62" w:unhideWhenUsed="0"/>
-    <w:lsdException w:name="Medium Shading 1" w:semiHidden="0" w:uiPriority="63" w:unhideWhenUsed="0"/>
-    <w:lsdException w:name="Medium Shading 2" w:semiHidden="0" w:uiPriority="64" w:unhideWhenUsed="0"/>
-    <w:lsdException w:name="Medium List 1" w:semiHidden="0" w:uiPriority="65" w:unhideWhenUsed="0"/>
-    <w:lsdException w:name="Medium List 2" w:semiHidden="0" w:uiPriority="66" w:unhideWhenUsed="0"/>
-    <w:lsdException w:name="Medium Grid 1" w:semiHidden="0" w:uiPriority="67" w:unhideWhenUsed="0"/>
-    <w:lsdException w:name="Medium Grid 2" w:semiHidden="0" w:uiPriority="68" w:unhideWhenUsed="0"/>
-    <w:lsdException w:name="Medium Grid 3" w:semiHidden="0" w:uiPriority="69" w:unhideWhenUsed="0"/>
-    <w:lsdException w:name="Dark List" w:semiHidden="0" w:uiPriority="70" w:unhideWhenUsed="0"/>
-    <w:lsdException w:name="Colorful Shading" w:semiHidden="0" w:uiPriority="71" w:unhideWhenUsed="0"/>
-    <w:lsdException w:name="Colorful List" w:semiHidden="0" w:uiPriority="72" w:unhideWhenUsed="0"/>
-    <w:lsdException w:name="Colorful Grid" w:semiHidden="0" w:uiPriority="73" w:unhideWhenUsed="0"/>
-    <w:lsdException w:name="Light Shading Accent 1" w:semiHidden="0" w:uiPriority="60" w:unhideWhenUsed="0"/>
-    <w:lsdException w:name="Light List Accent 1" w:semiHidden="0" w:uiPriority="61" w:unhideWhenUsed="0"/>
-    <w:lsdException w:name="Light Grid Accent 1" w:semiHidden="0" w:uiPriority="62" w:unhideWhenUsed="0"/>
-    <w:lsdException w:name="Medium Shading 1 Accent 1" w:semiHidden="0" w:uiPriority="63" w:unhideWhenUsed="0"/>
-    <w:lsdException w:name="Medium Shading 2 Accent 1" w:semiHidden="0" w:uiPriority="64" w:unhideWhenUsed="0"/>
-    <w:lsdException w:name="Medium List 1 Accent 1" w:semiHidden="0" w:uiPriority="65" w:unhideWhenUsed="0"/>
-    <w:lsdException w:name="Revision" w:unhideWhenUsed="0"/>
-    <w:lsdException w:name="List Paragraph" w:semiHidden="0" w:uiPriority="34" w:unhideWhenUsed="0" w:qFormat="1"/>
-    <w:lsdException w:name="Quote" w:semiHidden="0" w:uiPriority="29" w:unhideWhenUsed="0" w:qFormat="1"/>
-    <w:lsdException w:name="Intense Quote" w:semiHidden="0" w:uiPriority="30" w:unhideWhenUsed="0" w:qFormat="1"/>
-    <w:lsdException w:name="Medium List 2 Accent 1" w:semiHidden="0" w:uiPriority="66" w:unhideWhenUsed="0"/>
-    <w:lsdException w:name="Medium Grid 1 Accent 1" w:semiHidden="0" w:uiPriority="67" w:unhideWhenUsed="0"/>
-    <w:lsdException w:name="Medium Grid 2 Accent 1" w:semiHidden="0" w:uiPriority="68" w:unhideWhenUsed="0"/>
-    <w:lsdException w:name="Medium Grid 3 Accent 1" w:semiHidden="0" w:uiPriority="69" w:unhideWhenUsed="0"/>
-    <w:lsdException w:name="Dark List Accent 1" w:semiHidden="0" w:uiPriority="70" w:unhideWhenUsed="0"/>
-    <w:lsdException w:name="Colorful Shading Accent 1" w:semiHidden="0" w:uiPriority="71" w:unhideWhenUsed="0"/>
-    <w:lsdException w:name="Colorful List Accent 1" w:semiHidden="0" w:uiPriority="72" w:unhideWhenUsed="0"/>
-    <w:lsdException w:name="Colorful Grid Accent 1" w:semiHidden="0" w:uiPriority="73" w:unhideWhenUsed="0"/>
-    <w:lsdException w:name="Light Shading Accent 2" w:semiHidden="0" w:uiPriority="60" w:unhideWhenUsed="0"/>
-    <w:lsdException w:name="Light List Accent 2" w:semiHidden="0" w:uiPriority="61" w:unhideWhenUsed="0"/>
-    <w:lsdException w:name="Light Grid Accent 2" w:semiHidden="0" w:uiPriority="62" w:unhideWhenUsed="0"/>
-    <w:lsdException w:name="Medium Shading 1 Accent 2" w:semiHidden="0" w:uiPriority="63" w:unhideWhenUsed="0"/>
-    <w:lsdException w:name="Medium Shading 2 Accent 2" w:semiHidden="0" w:uiPriority="64" w:unhideWhenUsed="0"/>
-    <w:lsdException w:name="Medium List 1 Accent 2" w:semiHidden="0" w:uiPriority="65" w:unhideWhenUsed="0"/>
-    <w:lsdException w:name="Medium List 2 Accent 2" w:semiHidden="0" w:uiPriority="66" w:unhideWhenUsed="0"/>
-    <w:lsdException w:name="Medium Grid 1 Accent 2" w:semiHidden="0" w:uiPriority="67" w:unhideWhenUsed="0"/>
-    <w:lsdException w:name="Medium Grid 2 Accent 2" w:semiHidden="0" w:uiPriority="68" w:unhideWhenUsed="0"/>
-    <w:lsdException w:name="Medium Grid 3 Accent 2" w:semiHidden="0" w:uiPriority="69" w:unhideWhenUsed="0"/>
-    <w:lsdException w:name="Dark List Accent 2" w:semiHidden="0" w:uiPriority="70" w:unhideWhenUsed="0"/>
-    <w:lsdException w:name="Colorful Shading Accent 2" w:semiHidden="0" w:uiPriority="71" w:unhideWhenUsed="0"/>
-    <w:lsdException w:name="Colorful List Accent 2" w:semiHidden="0" w:uiPriority="72" w:unhideWhenUsed="0"/>
-    <w:lsdException w:name="Colorful Grid Accent 2" w:semiHidden="0" w:uiPriority="73" w:unhideWhenUsed="0"/>
-    <w:lsdException w:name="Light Shading Accent 3" w:semiHidden="0" w:uiPriority="60" w:unhideWhenUsed="0"/>
-    <w:lsdException w:name="Light List Accent 3" w:semiHidden="0" w:uiPriority="61" w:unhideWhenUsed="0"/>
-    <w:lsdException w:name="Light Grid Accent 3" w:semiHidden="0" w:uiPriority="62" w:unhideWhenUsed="0"/>
-    <w:lsdException w:name="Medium Shading 1 Accent 3" w:semiHidden="0" w:uiPriority="63" w:unhideWhenUsed="0"/>
-    <w:lsdException w:name="Medium Shading 2 Accent 3" w:semiHidden="0" w:uiPriority="64" w:unhideWhenUsed="0"/>
-    <w:lsdException w:name="Medium List 1 Accent 3" w:semiHidden="0" w:uiPriority="65" w:unhideWhenUsed="0"/>
-    <w:lsdException w:name="Medium List 2 Accent 3" w:semiHidden="0" w:uiPriority="66" w:unhideWhenUsed="0"/>
-    <w:lsdException w:name="Medium Grid 1 Accent 3" w:semiHidden="0" w:uiPriority="67" w:unhideWhenUsed="0"/>
-    <w:lsdException w:name="Medium Grid 2 Accent 3" w:semiHidden="0" w:uiPriority="68" w:unhideWhenUsed="0"/>
-    <w:lsdException w:name="Medium Grid 3 Accent 3" w:semiHidden="0" w:uiPriority="69" w:unhideWhenUsed="0"/>
-    <w:lsdException w:name="Dark List Accent 3" w:semiHidden="0" w:uiPriority="70" w:unhideWhenUsed="0"/>
-    <w:lsdException w:name="Colorful Shading Accent 3" w:semiHidden="0" w:uiPriority="71" w:unhideWhenUsed="0"/>
-    <w:lsdException w:name="Colorful List Accent 3" w:semiHidden="0" w:uiPriority="72" w:unhideWhenUsed="0"/>
-    <w:lsdException w:name="Colorful Grid Accent 3" w:semiHidden="0" w:uiPriority="73" w:unhideWhenUsed="0"/>
-    <w:lsdException w:name="Light Shading Accent 4" w:semiHidden="0" w:uiPriority="60" w:unhideWhenUsed="0"/>
-    <w:lsdException w:name="Light List Accent 4" w:semiHidden="0" w:uiPriority="61" w:unhideWhenUsed="0"/>
-    <w:lsdException w:name="Light Grid Accent 4" w:semiHidden="0" w:uiPriority="62" w:unhideWhenUsed="0"/>
-    <w:lsdException w:name="Medium Shading 1 Accent 4" w:semiHidden="0" w:uiPriority="63" w:unhideWhenUsed="0"/>
-    <w:lsdException w:name="Medium Shading 2 Accent 4" w:semiHidden="0" w:uiPriority="64" w:unhideWhenUsed="0"/>
-    <w:lsdException w:name="Medium List 1 Accent 4" w:semiHidden="0" w:uiPriority="65" w:unhideWhenUsed="0"/>
-    <w:lsdException w:name="Medium List 2 Accent 4" w:semiHidden="0" w:uiPriority="66" w:unhideWhenUsed="0"/>
-    <w:lsdException w:name="Medium Grid 1 Accent 4" w:semiHidden="0" w:uiPriority="67" w:unhideWhenUsed="0"/>
-    <w:lsdException w:name="Medium Grid 2 Accent 4" w:semiHidden="0" w:uiPriority="68" w:unhideWhenUsed="0"/>
-    <w:lsdException w:name="Medium Grid 3 Accent 4" w:semiHidden="0" w:uiPriority="69" w:unhideWhenUsed="0"/>
-    <w:lsdException w:name="Dark List Accent 4" w:semiHidden="0" w:uiPriority="70" w:unhideWhenUsed="0"/>
-    <w:lsdException w:name="Colorful Shading Accent 4" w:semiHidden="0" w:uiPriority="71" w:unhideWhenUsed="0"/>
-    <w:lsdException w:name="Colorful List Accent 4" w:semiHidden="0" w:uiPriority="72" w:unhideWhenUsed="0"/>
-    <w:lsdException w:name="Colorful Grid Accent 4" w:semiHidden="0" w:uiPriority="73" w:unhideWhenUsed="0"/>
-    <w:lsdException w:name="Light Shading Accent 5" w:semiHidden="0" w:uiPriority="60" w:unhideWhenUsed="0"/>
-    <w:lsdException w:name="Light List Accent 5" w:semiHidden="0" w:uiPriority="61" w:unhideWhenUsed="0"/>
-    <w:lsdException w:name="Light Grid Accent 5" w:semiHidden="0" w:uiPriority="62" w:unhideWhenUsed="0"/>
-    <w:lsdException w:name="Medium Shading 1 Accent 5" w:semiHidden="0" w:uiPriority="63" w:unhideWhenUsed="0"/>
-    <w:lsdException w:name="Medium Shading 2 Accent 5" w:semiHidden="0" w:uiPriority="64" w:unhideWhenUsed="0"/>
-    <w:lsdException w:name="Medium List 1 Accent 5" w:semiHidden="0" w:uiPriority="65" w:unhideWhenUsed="0"/>
-    <w:lsdException w:name="Medium List 2 Accent 5" w:semiHidden="0" w:uiPriority="66" w:unhideWhenUsed="0"/>
-    <w:lsdException w:name="Medium Grid 1 Accent 5" w:semiHidden="0" w:uiPriority="67" w:unhideWhenUsed="0"/>
-    <w:lsdException w:name="Medium Grid 2 Accent 5" w:semiHidden="0" w:uiPriority="68" w:unhideWhenUsed="0"/>
-    <w:lsdException w:name="Medium Grid 3 Accent 5" w:semiHidden="0" w:uiPriority="69" w:unhideWhenUsed="0"/>
-    <w:lsdException w:name="Dark List Accent 5" w:semiHidden="0" w:uiPriority="70" w:unhideWhenUsed="0"/>
-    <w:lsdException w:name="Colorful Shading Accent 5" w:semiHidden="0" w:uiPriority="71" w:unhideWhenUsed="0"/>
-    <w:lsdException w:name="Colorful List Accent 5" w:semiHidden="0" w:uiPriority="72" w:unhideWhenUsed="0"/>
-    <w:lsdException w:name="Colorful Grid Accent 5" w:semiHidden="0" w:uiPriority="73" w:unhideWhenUsed="0"/>
-    <w:lsdException w:name="Light Shading Accent 6" w:semiHidden="0" w:uiPriority="60" w:unhideWhenUsed="0"/>
-    <w:lsdException w:name="Light List Accent 6" w:semiHidden="0" w:uiPriority="61" w:unhideWhenUsed="0"/>
-    <w:lsdException w:name="Light Grid Accent 6" w:semiHidden="0" w:uiPriority="62" w:unhideWhenUsed="0"/>
-    <w:lsdException w:name="Medium Shading 1 Accent 6" w:semiHidden="0" w:uiPriority="63" w:unhideWhenUsed="0"/>
-    <w:lsdException w:name="Medium Shading 2 Accent 6" w:semiHidden="0" w:uiPriority="64" w:unhideWhenUsed="0"/>
-    <w:lsdException w:name="Medium List 1 Accent 6" w:semiHidden="0" w:uiPriority="65" w:unhideWhenUsed="0"/>
-    <w:lsdException w:name="Medium List 2 Accent 6" w:semiHidden="0" w:uiPriority="66" w:unhideWhenUsed="0"/>
-    <w:lsdException w:name="Medium Grid 1 Accent 6" w:semiHidden="0" w:uiPriority="67" w:unhideWhenUsed="0"/>
-    <w:lsdException w:name="Medium Grid 2 Accent 6" w:semiHidden="0" w:uiPriority="68" w:unhideWhenUsed="0"/>
-    <w:lsdException w:name="Medium Grid 3 Accent 6" w:semiHidden="0" w:uiPriority="69" w:unhideWhenUsed="0"/>
-    <w:lsdException w:name="Dark List Accent 6" w:semiHidden="0" w:uiPriority="70" w:unhideWhenUsed="0"/>
-    <w:lsdException w:name="Colorful Shading Accent 6" w:semiHidden="0" w:uiPriority="71" w:unhideWhenUsed="0"/>
-    <w:lsdException w:name="Colorful List Accent 6" w:semiHidden="0" w:uiPriority="72" w:unhideWhenUsed="0"/>
-    <w:lsdException w:name="Colorful Grid Accent 6" w:semiHidden="0" w:uiPriority="73" w:unhideWhenUsed="0"/>
-    <w:lsdException w:name="Subtle Emphasis" w:semiHidden="0" w:uiPriority="19" w:unhideWhenUsed="0" w:qFormat="1"/>
-    <w:lsdException w:name="Intense Emphasis" w:semiHidden="0" w:uiPriority="21" w:unhideWhenUsed="0" w:qFormat="1"/>
-    <w:lsdException w:name="Subtle Reference" w:semiHidden="0" w:uiPriority="31" w:unhideWhenUsed="0" w:qFormat="1"/>
-    <w:lsdException w:name="Intense Reference" w:semiHidden="0" w:uiPriority="32" w:unhideWhenUsed="0" w:qFormat="1"/>
-    <w:lsdException w:name="Book Title" w:semiHidden="0" w:uiPriority="33" w:unhideWhenUsed="0" w:qFormat="1"/>
-    <w:lsdException w:name="Bibliography" w:uiPriority="37"/>
-    <w:lsdException w:name="TOC Heading" w:uiPriority="39" w:qFormat="1"/>
-  </w:latentStyles>
-  <w:style w:type="paragraph" w:default="1" w:styleId="Normal">
-    <w:name w:val="Normal"/>
-    <w:qFormat/>
-    <w:rsid w:val="00172391"/>
-    <w:pPr>
-      <w:spacing w:line="485" w:lineRule="exact"/>
-    </w:pPr>
-    <w:rPr>
-      <w:rFonts w:ascii="Courier New" w:hAnsi="Courier New"/>
-    </w:rPr>
-  </w:style>
-  <w:style w:type="paragraph" w:styleId="Heading1">
-    <w:name w:val="heading 1"/>
-    <w:basedOn w:val="Normal"/>
-    <w:next w:val="Normal"/>
-    <w:link w:val="Heading1Char"/>
-    <w:uiPriority w:val="9"/>
-    <w:qFormat/>
-    <w:pPr>
-      <w:keepNext/>
-      <w:spacing w:line="240" w:lineRule="auto"/>
-      <w:outlineLvl w:val="0"/>
-    </w:pPr>
-    <w:rPr>
-      <w:rFonts w:ascii="Cambria" w:hAnsi="Cambria"/>
-      <w:b/>
-      <w:bCs/>
-      <w:kern w:val="32"/>
-      <w:sz w:val="32"/>
-      <w:szCs w:val="32"/>
-    </w:rPr>
-  </w:style>
-  <w:style w:type="paragraph" w:styleId="Heading2">
-    <w:name w:val="heading 2"/>
-    <w:basedOn w:val="Normal"/>
-    <w:next w:val="Normal"/>
-    <w:link w:val="Heading2Char"/>
-    <w:uiPriority w:val="9"/>
-    <w:qFormat/>
-    <w:pPr>
-      <w:keepNext/>
-      <w:tabs>
-        <w:tab w:val="left" w:pos="4680"/>
-      </w:tabs>
-      <w:spacing w:line="240" w:lineRule="auto"/>
-      <w:ind w:left="3600" w:firstLine="720"/>
-      <w:outlineLvl w:val="1"/>
-    </w:pPr>
-    <w:rPr>
-      <w:rFonts w:ascii="Cambria" w:hAnsi="Cambria"/>
-      <w:b/>
-      <w:bCs/>
-      <w:i/>
-      <w:iCs/>
-      <w:sz w:val="28"/>
-      <w:szCs w:val="28"/>
-    </w:rPr>
-  </w:style>
-  <w:style w:type="paragraph" w:styleId="Heading3">
-    <w:name w:val="heading 3"/>
-    <w:basedOn w:val="Normal"/>
-    <w:next w:val="Normal"/>
-    <w:link w:val="Heading3Char"/>
-    <w:uiPriority w:val="9"/>
-    <w:qFormat/>
-    <w:pPr>
-      <w:keepNext/>
-      <w:spacing w:line="240" w:lineRule="auto"/>
-      <w:ind w:left="4320" w:firstLine="360"/>
-      <w:outlineLvl w:val="2"/>
-    </w:pPr>
-    <w:rPr>
-      <w:rFonts w:ascii="Cambria" w:hAnsi="Cambria"/>
-      <w:b/>
-      <w:bCs/>
-      <w:sz w:val="26"/>
-      <w:szCs w:val="26"/>
-    </w:rPr>
-  </w:style>
-  <w:style w:type="paragraph" w:styleId="Heading4">
-    <w:name w:val="heading 4"/>
-    <w:basedOn w:val="Normal"/>
-    <w:next w:val="Normal"/>
-    <w:link w:val="Heading4Char"/>
-    <w:uiPriority w:val="9"/>
-    <w:qFormat/>
-    <w:pPr>
-      <w:keepNext/>
-      <w:spacing w:line="240" w:lineRule="auto"/>
-      <w:outlineLvl w:val="3"/>
-    </w:pPr>
-    <w:rPr>
-      <w:rFonts w:ascii="Calibri" w:hAnsi="Calibri"/>
-      <w:b/>
-      <w:bCs/>
-      <w:sz w:val="28"/>
-      <w:szCs w:val="28"/>
-    </w:rPr>
-  </w:style>
-  <w:style w:type="paragraph" w:styleId="Heading5">
-    <w:name w:val="heading 5"/>
-    <w:basedOn w:val="Normal"/>
-    <w:next w:val="Normal"/>
-    <w:link w:val="Heading5Char"/>
-    <w:uiPriority w:val="9"/>
-    <w:qFormat/>
-    <w:pPr>
-      <w:keepNext/>
-      <w:jc w:val="center"/>
-      <w:outlineLvl w:val="4"/>
-    </w:pPr>
-    <w:rPr>
-      <w:rFonts w:ascii="Calibri" w:hAnsi="Calibri"/>
-      <w:b/>
-      <w:bCs/>
-      <w:i/>
-      <w:iCs/>
-      <w:sz w:val="26"/>
-      <w:szCs w:val="26"/>
-    </w:rPr>
-  </w:style>
-  <w:style w:type="paragraph" w:styleId="Heading6">
-    <w:name w:val="heading 6"/>
-    <w:basedOn w:val="Normal"/>
-    <w:next w:val="Normal"/>
-    <w:link w:val="Heading6Char"/>
-    <w:uiPriority w:val="9"/>
-    <w:qFormat/>
-    <w:pPr>
-      <w:keepNext/>
-      <w:jc w:val="center"/>
-      <w:outlineLvl w:val="5"/>
-    </w:pPr>
-    <w:rPr>
-      <w:rFonts w:ascii="Calibri" w:hAnsi="Calibri"/>
-      <w:b/>
-      <w:bCs/>
-      <w:sz w:val="22"/>
-      <w:szCs w:val="22"/>
-    </w:rPr>
-  </w:style>
-  <w:style w:type="paragraph" w:styleId="Heading7">
-    <w:name w:val="heading 7"/>
-    <w:basedOn w:val="Normal"/>
-    <w:next w:val="Normal"/>
-    <w:link w:val="Heading7Char"/>
-    <w:uiPriority w:val="9"/>
-    <w:qFormat/>
-    <w:pPr>
-      <w:keepNext/>
-      <w:spacing w:line="240" w:lineRule="auto"/>
-      <w:ind w:left="4320" w:right="-18" w:firstLine="720"/>
-      <w:outlineLvl w:val="6"/>
-    </w:pPr>
-    <w:rPr>
-      <w:rFonts w:ascii="Calibri" w:hAnsi="Calibri"/>
-      <w:sz w:val="24"/>
-      <w:szCs w:val="24"/>
-    </w:rPr>
-  </w:style>
-  <w:style w:type="paragraph" w:styleId="Heading8">
-    <w:name w:val="heading 8"/>
-    <w:basedOn w:val="Normal"/>
-    <w:next w:val="Normal"/>
-    <w:link w:val="Heading8Char"/>
-    <w:uiPriority w:val="9"/>
-    <w:semiHidden/>
-    <w:unhideWhenUsed/>
-    <w:qFormat/>
-    <w:rsid w:val="002000D3"/>
-    <w:pPr>
-      <w:keepNext/>
-      <w:keepLines/>
-      <w:spacing w:before="40"/>
-      <w:outlineLvl w:val="7"/>
-    </w:pPr>
-    <w:rPr>
-      <w:rFonts w:asciiTheme="majorHAnsi" w:eastAsiaTheme="majorEastAsia" w:hAnsiTheme="majorHAnsi" w:cstheme="majorBidi"/>
-      <w:color w:val="272727" w:themeColor="text1" w:themeTint="D8"/>
-      <w:sz w:val="21"/>
-      <w:szCs w:val="21"/>
-    </w:rPr>
-  </w:style>
-  <w:style w:type="character" w:default="1" w:styleId="DefaultParagraphFont">
-    <w:name w:val="Default Paragraph Font"/>
-    <w:uiPriority w:val="1"/>
-    <w:semiHidden/>
-    <w:unhideWhenUsed/>
-  </w:style>
-  <w:style w:type="table" w:default="1" w:styleId="TableNormal">
-    <w:name w:val="Normal Table"/>
-    <w:uiPriority w:val="99"/>
-    <w:semiHidden/>
-    <w:unhideWhenUsed/>
-    <w:tblPr>
-      <w:tblInd w:w="0" w:type="dxa"/>
-      <w:tblCellMar>
-        <w:top w:w="0" w:type="dxa"/>
-        <w:left w:w="108" w:type="dxa"/>
-        <w:bottom w:w="0" w:type="dxa"/>
-        <w:right w:w="108" w:type="dxa"/>
-      </w:tblCellMar>
-    </w:tblPr>
-  </w:style>
-  <w:style w:type="numbering" w:default="1" w:styleId="NoList">
-    <w:name w:val="No List"/>
-    <w:uiPriority w:val="99"/>
-    <w:semiHidden/>
-    <w:unhideWhenUsed/>
-  </w:style>
-  <w:style w:type="character" w:customStyle="1" w:styleId="Heading1Char">
-    <w:name w:val="Heading 1 Char"/>
-    <w:link w:val="Heading1"/>
-    <w:uiPriority w:val="9"/>
-    <w:locked/>
-    <w:rPr>
-      <w:rFonts w:ascii="Cambria" w:eastAsia="Times New Roman" w:hAnsi="Cambria" w:cs="Times New Roman"/>
-      <w:b/>
-      <w:bCs/>
-      <w:kern w:val="32"/>
-      <w:sz w:val="32"/>
-      <w:szCs w:val="32"/>
-    </w:rPr>
-  </w:style>
-  <w:style w:type="character" w:customStyle="1" w:styleId="Heading2Char">
-    <w:name w:val="Heading 2 Char"/>
-    <w:link w:val="Heading2"/>
-    <w:uiPriority w:val="9"/>
-    <w:semiHidden/>
-    <w:locked/>
-    <w:rPr>
-      <w:rFonts w:ascii="Cambria" w:eastAsia="Times New Roman" w:hAnsi="Cambria" w:cs="Times New Roman"/>
-      <w:b/>
-      <w:bCs/>
-      <w:i/>
-      <w:iCs/>
-      <w:sz w:val="28"/>
-      <w:szCs w:val="28"/>
-    </w:rPr>
-  </w:style>
-  <w:style w:type="character" w:customStyle="1" w:styleId="Heading3Char">
-    <w:name w:val="Heading 3 Char"/>
-    <w:link w:val="Heading3"/>
-    <w:uiPriority w:val="9"/>
-    <w:semiHidden/>
-    <w:locked/>
-    <w:rPr>
-      <w:rFonts w:ascii="Cambria" w:eastAsia="Times New Roman" w:hAnsi="Cambria" w:cs="Times New Roman"/>
-      <w:b/>
-      <w:bCs/>
-      <w:sz w:val="26"/>
-      <w:szCs w:val="26"/>
-    </w:rPr>
-  </w:style>
-  <w:style w:type="character" w:customStyle="1" w:styleId="Heading4Char">
-    <w:name w:val="Heading 4 Char"/>
-    <w:link w:val="Heading4"/>
-    <w:uiPriority w:val="9"/>
-    <w:semiHidden/>
-    <w:locked/>
-    <w:rPr>
-      <w:rFonts w:ascii="Calibri" w:eastAsia="Times New Roman" w:hAnsi="Calibri" w:cs="Times New Roman"/>
-      <w:b/>
-      <w:bCs/>
-      <w:sz w:val="28"/>
-      <w:szCs w:val="28"/>
-    </w:rPr>
-  </w:style>
-  <w:style w:type="character" w:customStyle="1" w:styleId="Heading5Char">
-    <w:name w:val="Heading 5 Char"/>
-    <w:link w:val="Heading5"/>
-    <w:uiPriority w:val="9"/>
-    <w:semiHidden/>
-    <w:locked/>
-    <w:rPr>
-      <w:rFonts w:ascii="Calibri" w:eastAsia="Times New Roman" w:hAnsi="Calibri" w:cs="Times New Roman"/>
-      <w:b/>
-      <w:bCs/>
-      <w:i/>
-      <w:iCs/>
-      <w:sz w:val="26"/>
-      <w:szCs w:val="26"/>
-    </w:rPr>
-  </w:style>
-  <w:style w:type="character" w:customStyle="1" w:styleId="Heading6Char">
-    <w:name w:val="Heading 6 Char"/>
-    <w:link w:val="Heading6"/>
-    <w:uiPriority w:val="9"/>
-    <w:semiHidden/>
-    <w:locked/>
-    <w:rPr>
-      <w:rFonts w:ascii="Calibri" w:eastAsia="Times New Roman" w:hAnsi="Calibri" w:cs="Times New Roman"/>
-      <w:b/>
-      <w:bCs/>
-      <w:sz w:val="22"/>
-      <w:szCs w:val="22"/>
-    </w:rPr>
-  </w:style>
-  <w:style w:type="character" w:customStyle="1" w:styleId="Heading7Char">
-    <w:name w:val="Heading 7 Char"/>
-    <w:link w:val="Heading7"/>
-    <w:uiPriority w:val="9"/>
-    <w:semiHidden/>
-    <w:locked/>
-    <w:rPr>
-      <w:rFonts w:ascii="Calibri" w:eastAsia="Times New Roman" w:hAnsi="Calibri" w:cs="Times New Roman"/>
-      <w:sz w:val="24"/>
-      <w:szCs w:val="24"/>
-    </w:rPr>
-  </w:style>
-  <w:style w:type="paragraph" w:customStyle="1" w:styleId="SingleSpacing">
-    <w:name w:val="Single Spacing"/>
-    <w:basedOn w:val="Normal"/>
-    <w:pPr>
-      <w:spacing w:line="243" w:lineRule="exact"/>
-    </w:pPr>
-  </w:style>
-  <w:style w:type="paragraph" w:customStyle="1" w:styleId="15Spacing">
-    <w:name w:val="1.5 Spacing"/>
-    <w:basedOn w:val="Normal"/>
-    <w:pPr>
-      <w:spacing w:line="364" w:lineRule="exact"/>
-    </w:pPr>
-  </w:style>
-  <w:style w:type="paragraph" w:customStyle="1" w:styleId="DoubleSpacing">
-    <w:name w:val="Double Spacing"/>
-    <w:basedOn w:val="Normal"/>
-  </w:style>
-  <w:style w:type="paragraph" w:customStyle="1" w:styleId="AttorneyName">
-    <w:name w:val="Attorney Name"/>
-    <w:basedOn w:val="SingleSpacing"/>
-  </w:style>
-  <w:style w:type="paragraph" w:customStyle="1" w:styleId="FirmName">
-    <w:name w:val="Firm Name"/>
-    <w:basedOn w:val="SingleSpacing"/>
-    <w:pPr>
-      <w:jc w:val="center"/>
-    </w:pPr>
-  </w:style>
-  <w:style w:type="paragraph" w:customStyle="1" w:styleId="SignatureBlock">
-    <w:name w:val="Signature Block"/>
-    <w:basedOn w:val="SingleSpacing"/>
-    <w:pPr>
-      <w:ind w:left="5760"/>
-    </w:pPr>
-  </w:style>
-  <w:style w:type="paragraph" w:styleId="Header">
-    <w:name w:val="header"/>
-    <w:basedOn w:val="Normal"/>
-    <w:link w:val="HeaderChar"/>
-    <w:uiPriority w:val="99"/>
-    <w:semiHidden/>
-    <w:pPr>
-      <w:tabs>
-        <w:tab w:val="center" w:pos="4320"/>
-        <w:tab w:val="right" w:pos="8640"/>
-      </w:tabs>
-    </w:pPr>
-  </w:style>
-  <w:style w:type="character" w:customStyle="1" w:styleId="HeaderChar">
-    <w:name w:val="Header Char"/>
-    <w:link w:val="Header"/>
-    <w:uiPriority w:val="99"/>
-    <w:semiHidden/>
-    <w:locked/>
-    <w:rPr>
-      <w:rFonts w:ascii="Courier New" w:hAnsi="Courier New" w:cs="Times New Roman"/>
-    </w:rPr>
-  </w:style>
-  <w:style w:type="paragraph" w:styleId="Footer">
-    <w:name w:val="footer"/>
-    <w:basedOn w:val="Normal"/>
-    <w:link w:val="FooterChar"/>
-    <w:uiPriority w:val="99"/>
-    <w:pPr>
-      <w:tabs>
-        <w:tab w:val="center" w:pos="4320"/>
-        <w:tab w:val="right" w:pos="8640"/>
-      </w:tabs>
-    </w:pPr>
-  </w:style>
-  <w:style w:type="character" w:customStyle="1" w:styleId="FooterChar">
-    <w:name w:val="Footer Char"/>
-    <w:link w:val="Footer"/>
-    <w:uiPriority w:val="99"/>
-    <w:locked/>
-    <w:rsid w:val="00D408F5"/>
-    <w:rPr>
-      <w:rFonts w:ascii="Courier New" w:hAnsi="Courier New" w:cs="Times New Roman"/>
-    </w:rPr>
-  </w:style>
-  <w:style w:type="paragraph" w:styleId="BodyText">
-    <w:name w:val="Body Text"/>
-    <w:basedOn w:val="Normal"/>
-    <w:link w:val="BodyTextChar"/>
-    <w:uiPriority w:val="99"/>
-    <w:semiHidden/>
-    <w:pPr>
-      <w:spacing w:line="240" w:lineRule="auto"/>
-    </w:pPr>
-  </w:style>
-  <w:style w:type="character" w:customStyle="1" w:styleId="BodyTextChar">
-    <w:name w:val="Body Text Char"/>
-    <w:link w:val="BodyText"/>
-    <w:uiPriority w:val="99"/>
-    <w:semiHidden/>
-    <w:locked/>
-    <w:rPr>
-      <w:rFonts w:ascii="Courier New" w:hAnsi="Courier New" w:cs="Times New Roman"/>
-    </w:rPr>
-  </w:style>
-  <w:style w:type="paragraph" w:customStyle="1" w:styleId="Style0">
-    <w:name w:val="Style0"/>
-    <w:rPr>
-      <w:rFonts w:ascii="Arial" w:hAnsi="Arial"/>
-      <w:sz w:val="24"/>
-    </w:rPr>
-  </w:style>
-  <w:style w:type="paragraph" w:customStyle="1" w:styleId="Style3">
-    <w:name w:val="Style3"/>
-    <w:basedOn w:val="Style0"/>
-    <w:pPr>
-      <w:spacing w:line="240" w:lineRule="exact"/>
-      <w:jc w:val="both"/>
-    </w:pPr>
-    <w:rPr>
-      <w:rFonts w:ascii="Courier" w:hAnsi="Courier"/>
-      <w:color w:val="000000"/>
-    </w:rPr>
-  </w:style>
-  <w:style w:type="character" w:styleId="PageNumber">
-    <w:name w:val="page number"/>
-    <w:uiPriority w:val="99"/>
-    <w:semiHidden/>
-    <w:rPr>
-      <w:rFonts w:cs="Times New Roman"/>
-    </w:rPr>
-  </w:style>
-  <w:style w:type="paragraph" w:styleId="ListBullet">
-    <w:name w:val="List Bullet"/>
-    <w:basedOn w:val="Normal"/>
-    <w:autoRedefine/>
-    <w:uiPriority w:val="99"/>
-    <w:semiHidden/>
-    <w:pPr>
-      <w:numPr>
-        <w:numId w:val="2"/>
-      </w:numPr>
-    </w:pPr>
-  </w:style>
-  <w:style w:type="paragraph" w:styleId="BodyTextIndent">
-    <w:name w:val="Body Text Indent"/>
-    <w:basedOn w:val="Normal"/>
-    <w:link w:val="BodyTextIndentChar"/>
-    <w:uiPriority w:val="99"/>
-    <w:semiHidden/>
-    <w:pPr>
-      <w:spacing w:line="480" w:lineRule="auto"/>
-      <w:ind w:firstLine="720"/>
-    </w:pPr>
-  </w:style>
-  <w:style w:type="character" w:customStyle="1" w:styleId="BodyTextIndentChar">
-    <w:name w:val="Body Text Indent Char"/>
-    <w:link w:val="BodyTextIndent"/>
-    <w:uiPriority w:val="99"/>
-    <w:semiHidden/>
-    <w:locked/>
-    <w:rPr>
-      <w:rFonts w:ascii="Courier New" w:hAnsi="Courier New" w:cs="Times New Roman"/>
-    </w:rPr>
-  </w:style>
-  <w:style w:type="paragraph" w:styleId="TOC1">
-    <w:name w:val="toc 1"/>
-    <w:basedOn w:val="Normal"/>
-    <w:next w:val="Normal"/>
-    <w:autoRedefine/>
-    <w:uiPriority w:val="39"/>
-    <w:semiHidden/>
-    <w:pPr>
-      <w:tabs>
-        <w:tab w:val="left" w:pos="600"/>
-        <w:tab w:val="right" w:leader="dot" w:pos="9000"/>
-      </w:tabs>
-      <w:spacing w:before="360" w:line="240" w:lineRule="auto"/>
-    </w:pPr>
-    <w:rPr>
-      <w:caps/>
-      <w:noProof/>
-      <w:sz w:val="24"/>
-    </w:rPr>
-  </w:style>
-  <w:style w:type="paragraph" w:customStyle="1" w:styleId="StyleHeading3CourierNewNotBold1">
-    <w:name w:val="Style Heading 3 + Courier New Not Bold1"/>
-    <w:basedOn w:val="Heading3"/>
-    <w:pPr>
-      <w:numPr>
-        <w:ilvl w:val="2"/>
-        <w:numId w:val="5"/>
-      </w:numPr>
-      <w:tabs>
-        <w:tab w:val="right" w:pos="2160"/>
-      </w:tabs>
-      <w:spacing w:line="480" w:lineRule="exact"/>
-      <w:ind w:firstLine="0"/>
-    </w:pPr>
-    <w:rPr>
-      <w:rFonts w:ascii="Courier New" w:hAnsi="Courier New"/>
-      <w:u w:val="single"/>
-    </w:rPr>
-  </w:style>
-  <w:style w:type="character" w:styleId="FootnoteReference">
-    <w:name w:val="footnote reference"/>
-    <w:uiPriority w:val="99"/>
-    <w:semiHidden/>
-    <w:rPr>
-      <w:rFonts w:cs="Times New Roman"/>
-      <w:vertAlign w:val="superscript"/>
-    </w:rPr>
-  </w:style>
-  <w:style w:type="paragraph" w:styleId="FootnoteText">
-    <w:name w:val="footnote text"/>
-    <w:basedOn w:val="Normal"/>
-    <w:link w:val="FootnoteTextChar"/>
-    <w:uiPriority w:val="99"/>
-    <w:semiHidden/>
-    <w:pPr>
-      <w:keepLines/>
-      <w:tabs>
-        <w:tab w:val="left" w:pos="360"/>
-      </w:tabs>
-      <w:spacing w:after="120" w:line="240" w:lineRule="auto"/>
-    </w:pPr>
-  </w:style>
-  <w:style w:type="character" w:customStyle="1" w:styleId="FootnoteTextChar">
-    <w:name w:val="Footnote Text Char"/>
-    <w:link w:val="FootnoteText"/>
-    <w:uiPriority w:val="99"/>
-    <w:semiHidden/>
-    <w:locked/>
-    <w:rPr>
-      <w:rFonts w:ascii="Courier New" w:hAnsi="Courier New" w:cs="Times New Roman"/>
-    </w:rPr>
-  </w:style>
-  <w:style w:type="paragraph" w:styleId="BodyText2">
-    <w:name w:val="Body Text 2"/>
-    <w:basedOn w:val="Normal"/>
-    <w:link w:val="BodyText2Char"/>
-    <w:uiPriority w:val="99"/>
-    <w:semiHidden/>
-    <w:pPr>
-      <w:tabs>
-        <w:tab w:val="left" w:pos="-720"/>
-      </w:tabs>
-      <w:suppressAutoHyphens/>
-      <w:spacing w:line="240" w:lineRule="auto"/>
-    </w:pPr>
-  </w:style>
-  <w:style w:type="character" w:customStyle="1" w:styleId="BodyText2Char">
-    <w:name w:val="Body Text 2 Char"/>
-    <w:link w:val="BodyText2"/>
-    <w:uiPriority w:val="99"/>
-    <w:semiHidden/>
-    <w:locked/>
-    <w:rPr>
-      <w:rFonts w:ascii="Courier New" w:hAnsi="Courier New" w:cs="Times New Roman"/>
-    </w:rPr>
-  </w:style>
-  <w:style w:type="paragraph" w:styleId="BodyTextIndent2">
-    <w:name w:val="Body Text Indent 2"/>
-    <w:basedOn w:val="Normal"/>
-    <w:link w:val="BodyTextIndent2Char"/>
-    <w:uiPriority w:val="99"/>
-    <w:semiHidden/>
-    <w:pPr>
-      <w:spacing w:line="480" w:lineRule="auto"/>
-      <w:ind w:firstLine="720"/>
-    </w:pPr>
-  </w:style>
-  <w:style w:type="character" w:customStyle="1" w:styleId="BodyTextIndent2Char">
-    <w:name w:val="Body Text Indent 2 Char"/>
-    <w:link w:val="BodyTextIndent2"/>
-    <w:uiPriority w:val="99"/>
-    <w:semiHidden/>
-    <w:locked/>
-    <w:rPr>
-      <w:rFonts w:ascii="Courier New" w:hAnsi="Courier New" w:cs="Times New Roman"/>
-    </w:rPr>
-  </w:style>
-  <w:style w:type="paragraph" w:styleId="Title">
-    <w:name w:val="Title"/>
-    <w:basedOn w:val="Normal"/>
-    <w:link w:val="TitleChar"/>
-    <w:uiPriority w:val="10"/>
-    <w:qFormat/>
-    <w:pPr>
-      <w:spacing w:line="480" w:lineRule="auto"/>
-      <w:jc w:val="center"/>
-    </w:pPr>
-    <w:rPr>
-      <w:rFonts w:ascii="Cambria" w:hAnsi="Cambria"/>
-      <w:b/>
-      <w:bCs/>
-      <w:kern w:val="28"/>
-      <w:sz w:val="32"/>
-      <w:szCs w:val="32"/>
-    </w:rPr>
-  </w:style>
-  <w:style w:type="character" w:customStyle="1" w:styleId="TitleChar">
-    <w:name w:val="Title Char"/>
-    <w:link w:val="Title"/>
-    <w:uiPriority w:val="10"/>
-    <w:locked/>
-    <w:rPr>
-      <w:rFonts w:ascii="Cambria" w:eastAsia="Times New Roman" w:hAnsi="Cambria" w:cs="Times New Roman"/>
-      <w:b/>
-      <w:bCs/>
-      <w:kern w:val="28"/>
-      <w:sz w:val="32"/>
-      <w:szCs w:val="32"/>
-    </w:rPr>
-  </w:style>
-  <w:style w:type="paragraph" w:customStyle="1" w:styleId="Style1">
-    <w:name w:val="Style1"/>
-    <w:basedOn w:val="Normal"/>
-    <w:pPr>
-      <w:spacing w:line="480" w:lineRule="exact"/>
-      <w:ind w:right="86"/>
-    </w:pPr>
-    <w:rPr>
-      <w:sz w:val="24"/>
-    </w:rPr>
-  </w:style>
-  <w:style w:type="paragraph" w:styleId="BalloonText">
-    <w:name w:val="Balloon Text"/>
-    <w:basedOn w:val="Normal"/>
-    <w:link w:val="BalloonTextChar"/>
-    <w:uiPriority w:val="99"/>
-    <w:semiHidden/>
-    <w:unhideWhenUsed/>
-    <w:rsid w:val="00D408F5"/>
-    <w:pPr>
-      <w:spacing w:line="240" w:lineRule="auto"/>
-    </w:pPr>
-    <w:rPr>
-      <w:rFonts w:ascii="Tahoma" w:hAnsi="Tahoma"/>
-      <w:sz w:val="16"/>
-      <w:szCs w:val="16"/>
-    </w:rPr>
-  </w:style>
-  <w:style w:type="character" w:customStyle="1" w:styleId="BalloonTextChar">
-    <w:name w:val="Balloon Text Char"/>
-    <w:link w:val="BalloonText"/>
-    <w:uiPriority w:val="99"/>
-    <w:semiHidden/>
-    <w:locked/>
-    <w:rsid w:val="00D408F5"/>
-    <w:rPr>
-      <w:rFonts w:ascii="Tahoma" w:hAnsi="Tahoma" w:cs="Tahoma"/>
-      <w:sz w:val="16"/>
-      <w:szCs w:val="16"/>
-    </w:rPr>
-  </w:style>
-  <w:style w:type="paragraph" w:styleId="NormalWeb">
-    <w:name w:val="Normal (Web)"/>
-    <w:basedOn w:val="Normal"/>
-    <w:uiPriority w:val="99"/>
-    <w:semiHidden/>
-    <w:unhideWhenUsed/>
-    <w:rsid w:val="00F04AA6"/>
-    <w:pPr>
-      <w:spacing w:before="100" w:beforeAutospacing="1" w:after="100" w:afterAutospacing="1" w:line="240" w:lineRule="auto"/>
-    </w:pPr>
-    <w:rPr>
-      <w:rFonts w:ascii="Times New Roman" w:hAnsi="Times New Roman"/>
-      <w:sz w:val="24"/>
-      <w:szCs w:val="24"/>
-    </w:rPr>
-  </w:style>
-  <w:style w:type="character" w:customStyle="1" w:styleId="apple-converted-space">
-    <w:name w:val="apple-converted-space"/>
-    <w:basedOn w:val="DefaultParagraphFont"/>
-    <w:rsid w:val="00CF0F81"/>
-  </w:style>
-  <w:style w:type="character" w:styleId="CommentReference">
-    <w:name w:val="annotation reference"/>
-    <w:uiPriority w:val="99"/>
-    <w:semiHidden/>
-    <w:unhideWhenUsed/>
-    <w:rsid w:val="00357A66"/>
-    <w:rPr>
-      <w:sz w:val="18"/>
-      <w:szCs w:val="18"/>
-    </w:rPr>
-  </w:style>
-  <w:style w:type="paragraph" w:styleId="CommentText">
-    <w:name w:val="annotation text"/>
-    <w:basedOn w:val="Normal"/>
-    <w:link w:val="CommentTextChar"/>
-    <w:uiPriority w:val="99"/>
-    <w:semiHidden/>
-    <w:unhideWhenUsed/>
-    <w:rsid w:val="00357A66"/>
-    <w:rPr>
-      <w:sz w:val="24"/>
-      <w:szCs w:val="24"/>
-    </w:rPr>
-  </w:style>
-  <w:style w:type="character" w:customStyle="1" w:styleId="CommentTextChar">
-    <w:name w:val="Comment Text Char"/>
-    <w:link w:val="CommentText"/>
-    <w:uiPriority w:val="99"/>
-    <w:semiHidden/>
-    <w:rsid w:val="00357A66"/>
-    <w:rPr>
-      <w:rFonts w:ascii="Courier New" w:hAnsi="Courier New"/>
-      <w:sz w:val="24"/>
-      <w:szCs w:val="24"/>
-    </w:rPr>
-  </w:style>
-  <w:style w:type="paragraph" w:styleId="CommentSubject">
-    <w:name w:val="annotation subject"/>
-    <w:basedOn w:val="CommentText"/>
-    <w:next w:val="CommentText"/>
-    <w:link w:val="CommentSubjectChar"/>
-    <w:uiPriority w:val="99"/>
-    <w:semiHidden/>
-    <w:unhideWhenUsed/>
-    <w:rsid w:val="00357A66"/>
-    <w:rPr>
-      <w:b/>
-      <w:bCs/>
-    </w:rPr>
-  </w:style>
-  <w:style w:type="character" w:customStyle="1" w:styleId="CommentSubjectChar">
-    <w:name w:val="Comment Subject Char"/>
-    <w:link w:val="CommentSubject"/>
-    <w:uiPriority w:val="99"/>
-    <w:semiHidden/>
-    <w:rsid w:val="00357A66"/>
-    <w:rPr>
-      <w:rFonts w:ascii="Courier New" w:hAnsi="Courier New"/>
-      <w:b/>
-      <w:bCs/>
-      <w:sz w:val="24"/>
-      <w:szCs w:val="24"/>
-    </w:rPr>
-  </w:style>
-  <w:style w:type="paragraph" w:customStyle="1" w:styleId="LightList-Accent31">
-    <w:name w:val="Light List - Accent 31"/>
-    <w:hidden/>
-    <w:uiPriority w:val="71"/>
-    <w:rsid w:val="00FA3DCD"/>
-    <w:rPr>
-      <w:rFonts w:ascii="Courier New" w:hAnsi="Courier New"/>
-    </w:rPr>
-  </w:style>
-  <w:style w:type="paragraph" w:customStyle="1" w:styleId="MediumList2-Accent21">
-    <w:name w:val="Medium List 2 - Accent 21"/>
-    <w:hidden/>
-    <w:uiPriority w:val="71"/>
-    <w:rsid w:val="0051555A"/>
-    <w:rPr>
-      <w:rFonts w:ascii="Courier New" w:hAnsi="Courier New"/>
-    </w:rPr>
-  </w:style>
-  <w:style w:type="character" w:styleId="Hyperlink">
-    <w:name w:val="Hyperlink"/>
-    <w:uiPriority w:val="99"/>
-    <w:semiHidden/>
-    <w:unhideWhenUsed/>
-    <w:rsid w:val="00A41052"/>
-    <w:rPr>
-      <w:color w:val="0000FF"/>
-      <w:u w:val="single"/>
-    </w:rPr>
-  </w:style>
-  <w:style w:type="character" w:customStyle="1" w:styleId="pnotesssh">
-    <w:name w:val="pnote ss_sh"/>
-    <w:uiPriority w:val="99"/>
-    <w:rsid w:val="006A0EB1"/>
-    <w:rPr>
-      <w:rFonts w:cs="Times New Roman"/>
-    </w:rPr>
-  </w:style>
-  <w:style w:type="character" w:customStyle="1" w:styleId="Heading8Char">
-    <w:name w:val="Heading 8 Char"/>
-    <w:basedOn w:val="DefaultParagraphFont"/>
-    <w:link w:val="Heading8"/>
+  <w:style w:type="character" w:customStyle="1" w:styleId="Ttulo8Car">
+    <w:name w:val="Título 8 Car"/>
+    <w:basedOn w:val="Fuentedeprrafopredeter"/>
+    <w:link w:val="Ttulo8"/>
     <w:uiPriority w:val="9"/>
     <w:semiHidden/>
     <w:rsid w:val="002000D3"/>
@@ -13915,7 +13046,7 @@
   <a:extraClrSchemeLst/>
   <a:extLst>
     <a:ext uri="{05A4C25C-085E-4340-85A3-A5531E510DB2}">
-      <thm15:themeFamily xmlns:thm15="http://schemas.microsoft.com/office/thememl/2012/main" xmlns="" name="Office Theme" id="{62F939B6-93AF-4DB8-9C6B-D6C7DFDC589F}" vid="{4A3C46E8-61CC-4603-A589-7422A47A8E4A}"/>
+      <thm15:themeFamily xmlns:thm15="http://schemas.microsoft.com/office/thememl/2012/main" name="Office Theme" id="{62F939B6-93AF-4DB8-9C6B-D6C7DFDC589F}" vid="{4A3C46E8-61CC-4603-A589-7422A47A8E4A}"/>
     </a:ext>
   </a:extLst>
 </a:theme>

</xml_diff>